<commit_message>
new rules & cards
</commit_message>
<xml_diff>
--- a/Board_Game_Rules.docx
+++ b/Board_Game_Rules.docx
@@ -2,304 +2,6 @@
 <file path=word/document.xml><?xml version="1.0" encoding="utf-8"?>
 <w:document xmlns:wpc="http://schemas.microsoft.com/office/word/2010/wordprocessingCanvas" xmlns:cx="http://schemas.microsoft.com/office/drawing/2014/chartex" xmlns:cx1="http://schemas.microsoft.com/office/drawing/2015/9/8/chartex" xmlns:cx2="http://schemas.microsoft.com/office/drawing/2015/10/21/chartex" xmlns:cx3="http://schemas.microsoft.com/office/drawing/2016/5/9/chartex" xmlns:cx4="http://schemas.microsoft.com/office/drawing/2016/5/10/chartex" xmlns:cx5="http://schemas.microsoft.com/office/drawing/2016/5/11/chartex" xmlns:cx6="http://schemas.microsoft.com/office/drawing/2016/5/12/chartex" xmlns:cx7="http://schemas.microsoft.com/office/drawing/2016/5/13/chartex" xmlns:cx8="http://schemas.microsoft.com/office/drawing/2016/5/14/chartex" xmlns:mc="http://schemas.openxmlformats.org/markup-compatibility/2006" xmlns:aink="http://schemas.microsoft.com/office/drawing/2016/ink" xmlns:am3d="http://schemas.microsoft.com/office/drawing/2017/model3d" xmlns:o="urn:schemas-microsoft-com:office:office" xmlns:oel="http://schemas.microsoft.com/office/2019/extlst" xmlns:r="http://schemas.openxmlformats.org/officeDocument/2006/relationships" xmlns:m="http://schemas.openxmlformats.org/officeDocument/2006/math" xmlns:v="urn:schemas-microsoft-com:vml" xmlns:wp14="http://schemas.microsoft.com/office/word/2010/wordprocessingDrawing" xmlns:wp="http://schemas.openxmlformats.org/drawingml/2006/wordprocessingDrawing" xmlns:w10="urn:schemas-microsoft-com:office:word" xmlns:w="http://schemas.openxmlformats.org/wordprocessingml/2006/main" xmlns:w14="http://schemas.microsoft.com/office/word/2010/wordml" xmlns:w15="http://schemas.microsoft.com/office/word/2012/wordml" xmlns:w16cex="http://schemas.microsoft.com/office/word/2018/wordml/cex" xmlns:w16cid="http://schemas.microsoft.com/office/word/2016/wordml/cid" xmlns:w16="http://schemas.microsoft.com/office/word/2018/wordml" xmlns:w16du="http://schemas.microsoft.com/office/word/2023/wordml/word16du" xmlns:w16sdtdh="http://schemas.microsoft.com/office/word/2020/wordml/sdtdatahash" xmlns:w16se="http://schemas.microsoft.com/office/word/2015/wordml/symex" xmlns:wpg="http://schemas.microsoft.com/office/word/2010/wordprocessingGroup" xmlns:wpi="http://schemas.microsoft.com/office/word/2010/wordprocessingInk" xmlns:wne="http://schemas.microsoft.com/office/word/2006/wordml" xmlns:wps="http://schemas.microsoft.com/office/word/2010/wordprocessingShape" mc:Ignorable="w14 w15 w16se w16cid w16 w16cex w16sdtdh w16du wp14">
   <w:body>
-    <w:tbl>
-      <w:tblPr>
-        <w:tblStyle w:val="PlainTable4"/>
-        <w:tblW w:w="0" w:type="auto"/>
-        <w:tblLook w:val="04A0" w:firstRow="1" w:lastRow="0" w:firstColumn="1" w:lastColumn="0" w:noHBand="0" w:noVBand="1"/>
-      </w:tblPr>
-      <w:tblGrid>
-        <w:gridCol w:w="1961"/>
-        <w:gridCol w:w="1922"/>
-        <w:gridCol w:w="1764"/>
-        <w:gridCol w:w="1826"/>
-        <w:gridCol w:w="1757"/>
-      </w:tblGrid>
-      <w:tr>
-        <w:trPr>
-          <w:cnfStyle w:val="100000000000" w:firstRow="1" w:lastRow="0" w:firstColumn="0" w:lastColumn="0" w:oddVBand="0" w:evenVBand="0" w:oddHBand="0" w:evenHBand="0" w:firstRowFirstColumn="0" w:firstRowLastColumn="0" w:lastRowFirstColumn="0" w:lastRowLastColumn="0"/>
-          <w:trHeight w:val="1839"/>
-        </w:trPr>
-        <w:tc>
-          <w:tcPr>
-            <w:cnfStyle w:val="001000000000" w:firstRow="0" w:lastRow="0" w:firstColumn="1" w:lastColumn="0" w:oddVBand="0" w:evenVBand="0" w:oddHBand="0" w:evenHBand="0" w:firstRowFirstColumn="0" w:firstRowLastColumn="0" w:lastRowFirstColumn="0" w:lastRowLastColumn="0"/>
-            <w:tcW w:w="1961" w:type="dxa"/>
-          </w:tcPr>
-          <w:p>
-            <w:r>
-              <w:rPr>
-                <w:noProof/>
-              </w:rPr>
-              <w:drawing>
-                <wp:inline distT="0" distB="0" distL="0" distR="0" wp14:anchorId="566DB4F1" wp14:editId="0574D9CA">
-                  <wp:extent cx="1108351" cy="1476375"/>
-                  <wp:effectExtent l="0" t="0" r="0" b="0"/>
-                  <wp:docPr id="742351571" name="Picture 11" descr="A yellow bird with orange beak and eyes&#10;&#10;Description automatically generated"/>
-                  <wp:cNvGraphicFramePr>
-                    <a:graphicFrameLocks xmlns:a="http://schemas.openxmlformats.org/drawingml/2006/main" noChangeAspect="1"/>
-                  </wp:cNvGraphicFramePr>
-                  <a:graphic xmlns:a="http://schemas.openxmlformats.org/drawingml/2006/main">
-                    <a:graphicData uri="http://schemas.openxmlformats.org/drawingml/2006/picture">
-                      <pic:pic xmlns:pic="http://schemas.openxmlformats.org/drawingml/2006/picture">
-                        <pic:nvPicPr>
-                          <pic:cNvPr id="742351571" name="Picture 11" descr="A yellow bird with orange beak and eyes&#10;&#10;Description automatically generated"/>
-                          <pic:cNvPicPr/>
-                        </pic:nvPicPr>
-                        <pic:blipFill>
-                          <a:blip r:embed="rId5">
-                            <a:extLst>
-                              <a:ext uri="{28A0092B-C50C-407E-A947-70E740481C1C}">
-                                <a14:useLocalDpi xmlns:a14="http://schemas.microsoft.com/office/drawing/2010/main" val="0"/>
-                              </a:ext>
-                            </a:extLst>
-                          </a:blip>
-                          <a:stretch>
-                            <a:fillRect/>
-                          </a:stretch>
-                        </pic:blipFill>
-                        <pic:spPr>
-                          <a:xfrm>
-                            <a:off x="0" y="0"/>
-                            <a:ext cx="1119906" cy="1491767"/>
-                          </a:xfrm>
-                          <a:prstGeom prst="rect">
-                            <a:avLst/>
-                          </a:prstGeom>
-                        </pic:spPr>
-                      </pic:pic>
-                    </a:graphicData>
-                  </a:graphic>
-                </wp:inline>
-              </w:drawing>
-            </w:r>
-          </w:p>
-        </w:tc>
-        <w:tc>
-          <w:tcPr>
-            <w:tcW w:w="1922" w:type="dxa"/>
-          </w:tcPr>
-          <w:p>
-            <w:pPr>
-              <w:cnfStyle w:val="100000000000" w:firstRow="1" w:lastRow="0" w:firstColumn="0" w:lastColumn="0" w:oddVBand="0" w:evenVBand="0" w:oddHBand="0" w:evenHBand="0" w:firstRowFirstColumn="0" w:firstRowLastColumn="0" w:lastRowFirstColumn="0" w:lastRowLastColumn="0"/>
-            </w:pPr>
-            <w:r>
-              <w:rPr>
-                <w:noProof/>
-              </w:rPr>
-              <w:drawing>
-                <wp:inline distT="0" distB="0" distL="0" distR="0" wp14:anchorId="1DDDBA44" wp14:editId="5076EDA7">
-                  <wp:extent cx="1083656" cy="1466850"/>
-                  <wp:effectExtent l="0" t="0" r="0" b="0"/>
-                  <wp:docPr id="2146234416" name="Picture 12" descr="A red cartoon character with a face&#10;&#10;Description automatically generated"/>
-                  <wp:cNvGraphicFramePr>
-                    <a:graphicFrameLocks xmlns:a="http://schemas.openxmlformats.org/drawingml/2006/main" noChangeAspect="1"/>
-                  </wp:cNvGraphicFramePr>
-                  <a:graphic xmlns:a="http://schemas.openxmlformats.org/drawingml/2006/main">
-                    <a:graphicData uri="http://schemas.openxmlformats.org/drawingml/2006/picture">
-                      <pic:pic xmlns:pic="http://schemas.openxmlformats.org/drawingml/2006/picture">
-                        <pic:nvPicPr>
-                          <pic:cNvPr id="2146234416" name="Picture 12" descr="A red cartoon character with a face&#10;&#10;Description automatically generated"/>
-                          <pic:cNvPicPr/>
-                        </pic:nvPicPr>
-                        <pic:blipFill>
-                          <a:blip r:embed="rId6" cstate="print">
-                            <a:extLst>
-                              <a:ext uri="{28A0092B-C50C-407E-A947-70E740481C1C}">
-                                <a14:useLocalDpi xmlns:a14="http://schemas.microsoft.com/office/drawing/2010/main" val="0"/>
-                              </a:ext>
-                            </a:extLst>
-                          </a:blip>
-                          <a:stretch>
-                            <a:fillRect/>
-                          </a:stretch>
-                        </pic:blipFill>
-                        <pic:spPr>
-                          <a:xfrm>
-                            <a:off x="0" y="0"/>
-                            <a:ext cx="1090490" cy="1476101"/>
-                          </a:xfrm>
-                          <a:prstGeom prst="rect">
-                            <a:avLst/>
-                          </a:prstGeom>
-                        </pic:spPr>
-                      </pic:pic>
-                    </a:graphicData>
-                  </a:graphic>
-                </wp:inline>
-              </w:drawing>
-            </w:r>
-          </w:p>
-        </w:tc>
-        <w:tc>
-          <w:tcPr>
-            <w:tcW w:w="1764" w:type="dxa"/>
-          </w:tcPr>
-          <w:p>
-            <w:pPr>
-              <w:cnfStyle w:val="100000000000" w:firstRow="1" w:lastRow="0" w:firstColumn="0" w:lastColumn="0" w:oddVBand="0" w:evenVBand="0" w:oddHBand="0" w:evenHBand="0" w:firstRowFirstColumn="0" w:firstRowLastColumn="0" w:lastRowFirstColumn="0" w:lastRowLastColumn="0"/>
-            </w:pPr>
-            <w:r>
-              <w:rPr>
-                <w:noProof/>
-              </w:rPr>
-              <w:drawing>
-                <wp:inline distT="0" distB="0" distL="0" distR="0" wp14:anchorId="6C18332F" wp14:editId="49635B21">
-                  <wp:extent cx="983504" cy="1485900"/>
-                  <wp:effectExtent l="0" t="0" r="0" b="0"/>
-                  <wp:docPr id="1754422917" name="Picture 13" descr="A green ghost with a face and a line&#10;&#10;Description automatically generated with medium confidence"/>
-                  <wp:cNvGraphicFramePr>
-                    <a:graphicFrameLocks xmlns:a="http://schemas.openxmlformats.org/drawingml/2006/main" noChangeAspect="1"/>
-                  </wp:cNvGraphicFramePr>
-                  <a:graphic xmlns:a="http://schemas.openxmlformats.org/drawingml/2006/main">
-                    <a:graphicData uri="http://schemas.openxmlformats.org/drawingml/2006/picture">
-                      <pic:pic xmlns:pic="http://schemas.openxmlformats.org/drawingml/2006/picture">
-                        <pic:nvPicPr>
-                          <pic:cNvPr id="1754422917" name="Picture 13" descr="A green ghost with a face and a line&#10;&#10;Description automatically generated with medium confidence"/>
-                          <pic:cNvPicPr/>
-                        </pic:nvPicPr>
-                        <pic:blipFill>
-                          <a:blip r:embed="rId7">
-                            <a:extLst>
-                              <a:ext uri="{28A0092B-C50C-407E-A947-70E740481C1C}">
-                                <a14:useLocalDpi xmlns:a14="http://schemas.microsoft.com/office/drawing/2010/main" val="0"/>
-                              </a:ext>
-                            </a:extLst>
-                          </a:blip>
-                          <a:stretch>
-                            <a:fillRect/>
-                          </a:stretch>
-                        </pic:blipFill>
-                        <pic:spPr>
-                          <a:xfrm>
-                            <a:off x="0" y="0"/>
-                            <a:ext cx="991761" cy="1498375"/>
-                          </a:xfrm>
-                          <a:prstGeom prst="rect">
-                            <a:avLst/>
-                          </a:prstGeom>
-                        </pic:spPr>
-                      </pic:pic>
-                    </a:graphicData>
-                  </a:graphic>
-                </wp:inline>
-              </w:drawing>
-            </w:r>
-          </w:p>
-        </w:tc>
-        <w:tc>
-          <w:tcPr>
-            <w:tcW w:w="1826" w:type="dxa"/>
-          </w:tcPr>
-          <w:p>
-            <w:pPr>
-              <w:cnfStyle w:val="100000000000" w:firstRow="1" w:lastRow="0" w:firstColumn="0" w:lastColumn="0" w:oddVBand="0" w:evenVBand="0" w:oddHBand="0" w:evenHBand="0" w:firstRowFirstColumn="0" w:firstRowLastColumn="0" w:lastRowFirstColumn="0" w:lastRowLastColumn="0"/>
-            </w:pPr>
-            <w:r>
-              <w:rPr>
-                <w:noProof/>
-              </w:rPr>
-              <w:drawing>
-                <wp:inline distT="0" distB="0" distL="0" distR="0" wp14:anchorId="0D0DFCEE" wp14:editId="3FA244BC">
-                  <wp:extent cx="1022445" cy="1476375"/>
-                  <wp:effectExtent l="0" t="0" r="0" b="0"/>
-                  <wp:docPr id="859785267" name="Picture 14" descr="A blue ghost with a sad face&#10;&#10;Description automatically generated"/>
-                  <wp:cNvGraphicFramePr>
-                    <a:graphicFrameLocks xmlns:a="http://schemas.openxmlformats.org/drawingml/2006/main" noChangeAspect="1"/>
-                  </wp:cNvGraphicFramePr>
-                  <a:graphic xmlns:a="http://schemas.openxmlformats.org/drawingml/2006/main">
-                    <a:graphicData uri="http://schemas.openxmlformats.org/drawingml/2006/picture">
-                      <pic:pic xmlns:pic="http://schemas.openxmlformats.org/drawingml/2006/picture">
-                        <pic:nvPicPr>
-                          <pic:cNvPr id="859785267" name="Picture 14" descr="A blue ghost with a sad face&#10;&#10;Description automatically generated"/>
-                          <pic:cNvPicPr/>
-                        </pic:nvPicPr>
-                        <pic:blipFill>
-                          <a:blip r:embed="rId8">
-                            <a:extLst>
-                              <a:ext uri="{28A0092B-C50C-407E-A947-70E740481C1C}">
-                                <a14:useLocalDpi xmlns:a14="http://schemas.microsoft.com/office/drawing/2010/main" val="0"/>
-                              </a:ext>
-                            </a:extLst>
-                          </a:blip>
-                          <a:stretch>
-                            <a:fillRect/>
-                          </a:stretch>
-                        </pic:blipFill>
-                        <pic:spPr>
-                          <a:xfrm>
-                            <a:off x="0" y="0"/>
-                            <a:ext cx="1029873" cy="1487100"/>
-                          </a:xfrm>
-                          <a:prstGeom prst="rect">
-                            <a:avLst/>
-                          </a:prstGeom>
-                        </pic:spPr>
-                      </pic:pic>
-                    </a:graphicData>
-                  </a:graphic>
-                </wp:inline>
-              </w:drawing>
-            </w:r>
-          </w:p>
-        </w:tc>
-        <w:tc>
-          <w:tcPr>
-            <w:tcW w:w="1757" w:type="dxa"/>
-          </w:tcPr>
-          <w:p>
-            <w:pPr>
-              <w:cnfStyle w:val="100000000000" w:firstRow="1" w:lastRow="0" w:firstColumn="0" w:lastColumn="0" w:oddVBand="0" w:evenVBand="0" w:oddHBand="0" w:evenHBand="0" w:firstRowFirstColumn="0" w:firstRowLastColumn="0" w:lastRowFirstColumn="0" w:lastRowLastColumn="0"/>
-            </w:pPr>
-            <w:r>
-              <w:rPr>
-                <w:noProof/>
-              </w:rPr>
-              <w:drawing>
-                <wp:inline distT="0" distB="0" distL="0" distR="0" wp14:anchorId="2DDB13C3" wp14:editId="0E6B3BB4">
-                  <wp:extent cx="979148" cy="1485900"/>
-                  <wp:effectExtent l="0" t="0" r="0" b="0"/>
-                  <wp:docPr id="911556071" name="Picture 15" descr="A pink ghost with eyes and mouth&#10;&#10;Description automatically generated"/>
-                  <wp:cNvGraphicFramePr>
-                    <a:graphicFrameLocks xmlns:a="http://schemas.openxmlformats.org/drawingml/2006/main" noChangeAspect="1"/>
-                  </wp:cNvGraphicFramePr>
-                  <a:graphic xmlns:a="http://schemas.openxmlformats.org/drawingml/2006/main">
-                    <a:graphicData uri="http://schemas.openxmlformats.org/drawingml/2006/picture">
-                      <pic:pic xmlns:pic="http://schemas.openxmlformats.org/drawingml/2006/picture">
-                        <pic:nvPicPr>
-                          <pic:cNvPr id="911556071" name="Picture 15" descr="A pink ghost with eyes and mouth&#10;&#10;Description automatically generated"/>
-                          <pic:cNvPicPr/>
-                        </pic:nvPicPr>
-                        <pic:blipFill>
-                          <a:blip r:embed="rId9">
-                            <a:extLst>
-                              <a:ext uri="{28A0092B-C50C-407E-A947-70E740481C1C}">
-                                <a14:useLocalDpi xmlns:a14="http://schemas.microsoft.com/office/drawing/2010/main" val="0"/>
-                              </a:ext>
-                            </a:extLst>
-                          </a:blip>
-                          <a:stretch>
-                            <a:fillRect/>
-                          </a:stretch>
-                        </pic:blipFill>
-                        <pic:spPr>
-                          <a:xfrm>
-                            <a:off x="0" y="0"/>
-                            <a:ext cx="986672" cy="1497318"/>
-                          </a:xfrm>
-                          <a:prstGeom prst="rect">
-                            <a:avLst/>
-                          </a:prstGeom>
-                        </pic:spPr>
-                      </pic:pic>
-                    </a:graphicData>
-                  </a:graphic>
-                </wp:inline>
-              </w:drawing>
-            </w:r>
-          </w:p>
-        </w:tc>
-      </w:tr>
-    </w:tbl>
     <w:p>
       <w:pPr>
         <w:spacing w:after="0" w:line="240" w:lineRule="auto"/>
@@ -443,31 +145,20 @@
           <w:bCs/>
         </w:rPr>
       </w:pPr>
-    </w:p>
-    <w:p>
-      <w:pPr>
-        <w:pStyle w:val="ListParagraph"/>
-        <w:numPr>
-          <w:ilvl w:val="0"/>
-          <w:numId w:val="2"/>
-        </w:numPr>
-        <w:spacing w:after="0" w:line="240" w:lineRule="auto"/>
-        <w:jc w:val="both"/>
-      </w:pPr>
       <w:r>
         <w:rPr>
           <w:noProof/>
         </w:rPr>
         <w:drawing>
-          <wp:anchor distT="0" distB="0" distL="114300" distR="114300" simplePos="0" relativeHeight="251032576" behindDoc="0" locked="0" layoutInCell="1" allowOverlap="1" wp14:anchorId="7FC089D8" wp14:editId="3A9A373D">
+          <wp:anchor distT="0" distB="0" distL="114300" distR="114300" simplePos="0" relativeHeight="251649536" behindDoc="0" locked="0" layoutInCell="1" allowOverlap="1" wp14:anchorId="7FC089D8" wp14:editId="0543DE8A">
             <wp:simplePos x="0" y="0"/>
             <wp:positionH relativeFrom="column">
-              <wp:posOffset>17236</wp:posOffset>
+              <wp:posOffset>-601980</wp:posOffset>
             </wp:positionH>
             <wp:positionV relativeFrom="page">
-              <wp:posOffset>3857171</wp:posOffset>
+              <wp:posOffset>2277110</wp:posOffset>
             </wp:positionV>
-            <wp:extent cx="1573530" cy="1344295"/>
+            <wp:extent cx="1828165" cy="1562100"/>
             <wp:effectExtent l="0" t="0" r="0" b="0"/>
             <wp:wrapSquare wrapText="bothSides"/>
             <wp:docPr id="584355012" name="Picture 1"/>
@@ -482,7 +173,7 @@
                     <pic:cNvPicPr/>
                   </pic:nvPicPr>
                   <pic:blipFill>
-                    <a:blip r:embed="rId10" cstate="print">
+                    <a:blip r:embed="rId5" cstate="print">
                       <a:extLst>
                         <a:ext uri="{28A0092B-C50C-407E-A947-70E740481C1C}">
                           <a14:useLocalDpi xmlns:a14="http://schemas.microsoft.com/office/drawing/2010/main" val="0"/>
@@ -497,7 +188,7 @@
                   <pic:spPr bwMode="auto">
                     <a:xfrm>
                       <a:off x="0" y="0"/>
-                      <a:ext cx="1573530" cy="1344295"/>
+                      <a:ext cx="1828165" cy="1562100"/>
                     </a:xfrm>
                     <a:prstGeom prst="rect">
                       <a:avLst/>
@@ -523,6 +214,17 @@
           </wp:anchor>
         </w:drawing>
       </w:r>
+    </w:p>
+    <w:p>
+      <w:pPr>
+        <w:pStyle w:val="ListParagraph"/>
+        <w:numPr>
+          <w:ilvl w:val="0"/>
+          <w:numId w:val="2"/>
+        </w:numPr>
+        <w:spacing w:after="0" w:line="240" w:lineRule="auto"/>
+        <w:jc w:val="both"/>
+      </w:pPr>
       <w:r>
         <w:rPr>
           <w:noProof/>
@@ -547,7 +249,7 @@
               <v:h position="#0,topLeft" switch="" xrange="0,10800"/>
             </v:handles>
           </v:shapetype>
-          <v:shape id="_x0000_s1031" type="#_x0000_t11" style="position:absolute;left:0;text-align:left;margin-left:125.25pt;margin-top:2.35pt;width:10.5pt;height:11.4pt;z-index:251665408;mso-position-horizontal-relative:text;mso-position-vertical-relative:text" fillcolor="black [3200]" strokecolor="#f2f2f2 [3041]" strokeweight="3pt">
+          <v:shape id="_x0000_s1031" type="#_x0000_t11" style="position:absolute;left:0;text-align:left;margin-left:117.55pt;margin-top:2.35pt;width:10.5pt;height:11.4pt;z-index:251665408;mso-position-horizontal-relative:text;mso-position-vertical-relative:text" fillcolor="black [3200]" strokecolor="#f2f2f2 [3041]" strokeweight="3pt">
             <v:shadow on="t" type="perspective" color="#7f7f7f [1601]" opacity=".5" offset="1pt" offset2="-1pt"/>
           </v:shape>
         </w:pict>
@@ -562,6 +264,9 @@
         <w:t xml:space="preserve"> </w:t>
       </w:r>
       <w:r>
+        <w:t xml:space="preserve"> </w:t>
+      </w:r>
+      <w:r>
         <w:t xml:space="preserve">in the centre of the board by the </w:t>
       </w:r>
       <w:r>
@@ -600,23 +305,33 @@
         <w:rPr>
           <w:noProof/>
         </w:rPr>
-        <w:t xml:space="preserve"> starts</w:t>
+        <w:t xml:space="preserve"> </w:t>
       </w:r>
       <w:r>
         <w:rPr>
           <w:noProof/>
+          <w:u w:val="single"/>
+        </w:rPr>
+        <w:t>starts</w:t>
+      </w:r>
+      <w:r>
+        <w:rPr>
+          <w:noProof/>
+          <w:u w:val="single"/>
         </w:rPr>
         <w:t xml:space="preserve"> a</w:t>
       </w:r>
       <w:r>
         <w:rPr>
           <w:noProof/>
+          <w:u w:val="single"/>
         </w:rPr>
         <w:t>s a</w:t>
       </w:r>
       <w:r>
         <w:rPr>
           <w:noProof/>
+          <w:u w:val="single"/>
         </w:rPr>
         <w:t xml:space="preserve"> </w:t>
       </w:r>
@@ -627,13 +342,28 @@
           <w:noProof/>
           <w:u w:val="single"/>
         </w:rPr>
-        <w:t>ghost with no limbs</w:t>
-      </w:r>
-      <w:r>
-        <w:rPr>
+        <w:t>ghost</w:t>
+      </w:r>
+      <w:r>
+        <w:rPr>
+          <w:b/>
+          <w:bCs/>
           <w:noProof/>
+          <w:u w:val="single"/>
+        </w:rPr>
+        <w:t xml:space="preserve"> with no limbs</w:t>
+      </w:r>
+      <w:r>
+        <w:rPr>
+          <w:noProof/>
         </w:rPr>
         <w:t xml:space="preserve">. </w:t>
+      </w:r>
+      <w:r>
+        <w:rPr>
+          <w:noProof/>
+        </w:rPr>
+        <w:t xml:space="preserve"> </w:t>
       </w:r>
     </w:p>
     <w:p>
@@ -651,7 +381,7 @@
           <w:noProof/>
         </w:rPr>
         <w:pict w14:anchorId="7A299488">
-          <v:group id="_x0000_s1037" style="position:absolute;left:0;text-align:left;margin-left:-92.1pt;margin-top:13.55pt;width:40.8pt;height:36.3pt;z-index:251664384" coordorigin="2251,6945" coordsize="816,726">
+          <v:group id="_x0000_s1037" style="position:absolute;left:0;text-align:left;margin-left:-108.75pt;margin-top:13.3pt;width:53.45pt;height:45.3pt;z-index:251664384" coordorigin="2251,6945" coordsize="816,726">
             <v:shape id="_x0000_s1026" type="#_x0000_t11" style="position:absolute;left:2857;top:6951;width:210;height:228;mso-position-horizontal-relative:text;mso-position-vertical-relative:text" fillcolor="black [3200]" strokecolor="#f2f2f2 [3041]" strokeweight="3pt">
               <v:shadow on="t" type="perspective" color="#7f7f7f [1601]" opacity=".5" offset="1pt" offset2="-1pt"/>
             </v:shape>
@@ -731,7 +461,17 @@
         <w:jc w:val="both"/>
       </w:pPr>
       <w:r>
-        <w:t>Each player then must put at least 1 of their tiles anywhere on the board. Advice: place several tiles around the start point to be able to move on the map</w:t>
+        <w:t xml:space="preserve">Each player then must put at least 1 of their tiles </w:t>
+      </w:r>
+      <w:r>
+        <w:rPr>
+          <w:b/>
+          <w:bCs/>
+        </w:rPr>
+        <w:t>anywhere on the board</w:t>
+      </w:r>
+      <w:r>
+        <w:t>. Advice: place several tiles around the start point to be able to move on the map</w:t>
       </w:r>
       <w:r>
         <w:t xml:space="preserve"> in the</w:t>
@@ -761,7 +501,7 @@
           <w:noProof/>
         </w:rPr>
         <w:drawing>
-          <wp:anchor distT="0" distB="0" distL="114300" distR="114300" simplePos="0" relativeHeight="251657728" behindDoc="0" locked="0" layoutInCell="1" allowOverlap="1" wp14:anchorId="7CDFA4D3" wp14:editId="0C204D74">
+          <wp:anchor distT="0" distB="0" distL="114300" distR="114300" simplePos="0" relativeHeight="251653632" behindDoc="0" locked="0" layoutInCell="1" allowOverlap="1" wp14:anchorId="7CDFA4D3" wp14:editId="4FAD209D">
             <wp:simplePos x="0" y="0"/>
             <wp:positionH relativeFrom="column">
               <wp:posOffset>2819400</wp:posOffset>
@@ -784,7 +524,7 @@
                     <pic:cNvPicPr/>
                   </pic:nvPicPr>
                   <pic:blipFill>
-                    <a:blip r:embed="rId11" cstate="print">
+                    <a:blip r:embed="rId6" cstate="print">
                       <a:extLst>
                         <a:ext uri="{28A0092B-C50C-407E-A947-70E740481C1C}">
                           <a14:useLocalDpi xmlns:a14="http://schemas.microsoft.com/office/drawing/2010/main" val="0"/>
@@ -843,40 +583,178 @@
         <w:t xml:space="preserve"> </w:t>
       </w:r>
       <w:r>
-        <w:t>on the spot</w:t>
+        <w:t>on</w:t>
       </w:r>
       <w:r>
         <w:t xml:space="preserve"> </w:t>
       </w:r>
       <w:r>
+        <w:t>the spot</w:t>
+      </w:r>
+      <w:r>
+        <w:t xml:space="preserve"> </w:t>
+      </w:r>
+      <w:r>
         <w:t xml:space="preserve">      </w:t>
       </w:r>
       <w:r>
         <w:t xml:space="preserve">corresponding to the number in d4. </w:t>
+      </w:r>
+      <w:r>
+        <w:t xml:space="preserve"> </w:t>
+      </w:r>
+      <w:r>
+        <w:br/>
       </w:r>
     </w:p>
     <w:p>
       <w:pPr>
+        <w:pStyle w:val="ListParagraph"/>
         <w:spacing w:after="0" w:line="240" w:lineRule="auto"/>
-      </w:pPr>
-      <w:r>
-        <w:t xml:space="preserve">                                   </w:t>
+        <w:jc w:val="both"/>
+      </w:pPr>
+      <w:r>
+        <w:t>Vendor mov</w:t>
+      </w:r>
+      <w:r>
+        <w:t xml:space="preserve">es at the end of every complete </w:t>
       </w:r>
     </w:p>
     <w:p>
       <w:pPr>
+        <w:pStyle w:val="ListParagraph"/>
         <w:spacing w:after="0" w:line="240" w:lineRule="auto"/>
       </w:pPr>
+      <w:r>
+        <w:t xml:space="preserve">                             </w:t>
+      </w:r>
+      <w:r>
+        <w:t>r</w:t>
+      </w:r>
+      <w:r>
+        <w:t>ound</w:t>
+      </w:r>
+      <w:r>
+        <w:t xml:space="preserve"> in ascending order.</w:t>
+      </w:r>
+      <w:r>
+        <w:br/>
+      </w:r>
+      <w:r>
+        <w:tab/>
+      </w:r>
+      <w:r>
+        <w:tab/>
+        <w:t xml:space="preserve">      5.     Roll the d4. Highest number starts. Then continue clockwise.</w:t>
+      </w:r>
     </w:p>
     <w:p>
       <w:pPr>
         <w:spacing w:after="0" w:line="240" w:lineRule="auto"/>
+        <w:jc w:val="both"/>
+      </w:pPr>
+      <w:r>
+        <w:t>s</w:t>
+      </w:r>
+    </w:p>
+    <w:p>
+      <w:pPr>
+        <w:pStyle w:val="ListParagraph"/>
+        <w:spacing w:after="0" w:line="240" w:lineRule="auto"/>
+        <w:jc w:val="both"/>
+      </w:pPr>
+    </w:p>
+    <w:p>
+      <w:pPr>
+        <w:spacing w:after="0" w:line="240" w:lineRule="auto"/>
+      </w:pPr>
+      <w:r>
+        <w:t xml:space="preserve">                                   </w:t>
+      </w:r>
+    </w:p>
+    <w:p>
+      <w:pPr>
+        <w:spacing w:after="0" w:line="240" w:lineRule="auto"/>
+      </w:pPr>
+    </w:p>
+    <w:p>
+      <w:pPr>
+        <w:spacing w:after="0" w:line="240" w:lineRule="auto"/>
         <w:rPr>
           <w:b/>
           <w:bCs/>
         </w:rPr>
       </w:pPr>
       <w:r>
+        <w:rPr>
+          <w:noProof/>
+        </w:rPr>
+        <w:drawing>
+          <wp:anchor distT="0" distB="0" distL="114300" distR="114300" simplePos="0" relativeHeight="251662848" behindDoc="0" locked="0" layoutInCell="1" allowOverlap="1" wp14:anchorId="1B22000E" wp14:editId="02BF90E5">
+            <wp:simplePos x="0" y="0"/>
+            <wp:positionH relativeFrom="column">
+              <wp:posOffset>-677454</wp:posOffset>
+            </wp:positionH>
+            <wp:positionV relativeFrom="page">
+              <wp:posOffset>4947557</wp:posOffset>
+            </wp:positionV>
+            <wp:extent cx="1917700" cy="1638300"/>
+            <wp:effectExtent l="0" t="0" r="0" b="0"/>
+            <wp:wrapSquare wrapText="bothSides"/>
+            <wp:docPr id="1621746123" name="Picture 1"/>
+            <wp:cNvGraphicFramePr>
+              <a:graphicFrameLocks xmlns:a="http://schemas.openxmlformats.org/drawingml/2006/main" noChangeAspect="1"/>
+            </wp:cNvGraphicFramePr>
+            <a:graphic xmlns:a="http://schemas.openxmlformats.org/drawingml/2006/main">
+              <a:graphicData uri="http://schemas.openxmlformats.org/drawingml/2006/picture">
+                <pic:pic xmlns:pic="http://schemas.openxmlformats.org/drawingml/2006/picture">
+                  <pic:nvPicPr>
+                    <pic:cNvPr id="1621746123" name="Picture 1"/>
+                    <pic:cNvPicPr/>
+                  </pic:nvPicPr>
+                  <pic:blipFill>
+                    <a:blip r:embed="rId7" cstate="print">
+                      <a:extLst>
+                        <a:ext uri="{28A0092B-C50C-407E-A947-70E740481C1C}">
+                          <a14:useLocalDpi xmlns:a14="http://schemas.microsoft.com/office/drawing/2010/main" val="0"/>
+                        </a:ext>
+                      </a:extLst>
+                    </a:blip>
+                    <a:srcRect t="1292" b="1292"/>
+                    <a:stretch>
+                      <a:fillRect/>
+                    </a:stretch>
+                  </pic:blipFill>
+                  <pic:spPr bwMode="auto">
+                    <a:xfrm>
+                      <a:off x="0" y="0"/>
+                      <a:ext cx="1917700" cy="1638300"/>
+                    </a:xfrm>
+                    <a:prstGeom prst="rect">
+                      <a:avLst/>
+                    </a:prstGeom>
+                    <a:ln>
+                      <a:noFill/>
+                    </a:ln>
+                    <a:extLst>
+                      <a:ext uri="{53640926-AAD7-44D8-BBD7-CCE9431645EC}">
+                        <a14:shadowObscured xmlns:a14="http://schemas.microsoft.com/office/drawing/2010/main"/>
+                      </a:ext>
+                    </a:extLst>
+                  </pic:spPr>
+                </pic:pic>
+              </a:graphicData>
+            </a:graphic>
+            <wp14:sizeRelH relativeFrom="margin">
+              <wp14:pctWidth>0</wp14:pctWidth>
+            </wp14:sizeRelH>
+            <wp14:sizeRelV relativeFrom="margin">
+              <wp14:pctHeight>0</wp14:pctHeight>
+            </wp14:sizeRelV>
+          </wp:anchor>
+        </w:drawing>
+      </w:r>
+      <w:r>
         <w:t xml:space="preserve">                                </w:t>
       </w:r>
       <w:r>
@@ -886,7 +764,7 @@
         <w:t xml:space="preserve">  </w:t>
       </w:r>
       <w:r>
-        <w:t xml:space="preserve">                                                 </w:t>
+        <w:t xml:space="preserve">  </w:t>
       </w:r>
       <w:r>
         <w:rPr>
@@ -909,13 +787,13 @@
           <w:noProof/>
         </w:rPr>
         <w:drawing>
-          <wp:anchor distT="0" distB="0" distL="114300" distR="114300" simplePos="0" relativeHeight="251658752" behindDoc="0" locked="0" layoutInCell="1" allowOverlap="1" wp14:anchorId="4B34D0C9" wp14:editId="59597DBC">
+          <wp:anchor distT="0" distB="0" distL="114300" distR="114300" simplePos="0" relativeHeight="251666944" behindDoc="0" locked="0" layoutInCell="1" allowOverlap="1" wp14:anchorId="4B34D0C9" wp14:editId="06EF1427">
             <wp:simplePos x="0" y="0"/>
             <wp:positionH relativeFrom="column">
-              <wp:posOffset>5033010</wp:posOffset>
+              <wp:posOffset>3388723</wp:posOffset>
             </wp:positionH>
             <wp:positionV relativeFrom="paragraph">
-              <wp:posOffset>114300</wp:posOffset>
+              <wp:posOffset>146957</wp:posOffset>
             </wp:positionV>
             <wp:extent cx="503555" cy="327660"/>
             <wp:effectExtent l="0" t="0" r="0" b="0"/>
@@ -932,7 +810,7 @@
                     <pic:cNvPicPr/>
                   </pic:nvPicPr>
                   <pic:blipFill>
-                    <a:blip r:embed="rId12" cstate="print">
+                    <a:blip r:embed="rId8" cstate="print">
                       <a:extLst>
                         <a:ext uri="{28A0092B-C50C-407E-A947-70E740481C1C}">
                           <a14:useLocalDpi xmlns:a14="http://schemas.microsoft.com/office/drawing/2010/main" val="0"/>
@@ -973,75 +851,6 @@
           </wp:anchor>
         </w:drawing>
       </w:r>
-      <w:r>
-        <w:rPr>
-          <w:noProof/>
-        </w:rPr>
-        <w:drawing>
-          <wp:anchor distT="0" distB="0" distL="114300" distR="114300" simplePos="0" relativeHeight="251766784" behindDoc="0" locked="0" layoutInCell="1" allowOverlap="1" wp14:anchorId="1B22000E" wp14:editId="29ABA51D">
-            <wp:simplePos x="0" y="0"/>
-            <wp:positionH relativeFrom="column">
-              <wp:posOffset>0</wp:posOffset>
-            </wp:positionH>
-            <wp:positionV relativeFrom="page">
-              <wp:posOffset>6146800</wp:posOffset>
-            </wp:positionV>
-            <wp:extent cx="1573530" cy="1344295"/>
-            <wp:effectExtent l="0" t="0" r="0" b="0"/>
-            <wp:wrapSquare wrapText="bothSides"/>
-            <wp:docPr id="1621746123" name="Picture 1"/>
-            <wp:cNvGraphicFramePr>
-              <a:graphicFrameLocks xmlns:a="http://schemas.openxmlformats.org/drawingml/2006/main" noChangeAspect="1"/>
-            </wp:cNvGraphicFramePr>
-            <a:graphic xmlns:a="http://schemas.openxmlformats.org/drawingml/2006/main">
-              <a:graphicData uri="http://schemas.openxmlformats.org/drawingml/2006/picture">
-                <pic:pic xmlns:pic="http://schemas.openxmlformats.org/drawingml/2006/picture">
-                  <pic:nvPicPr>
-                    <pic:cNvPr id="1621746123" name="Picture 1"/>
-                    <pic:cNvPicPr/>
-                  </pic:nvPicPr>
-                  <pic:blipFill>
-                    <a:blip r:embed="rId13" cstate="print">
-                      <a:extLst>
-                        <a:ext uri="{28A0092B-C50C-407E-A947-70E740481C1C}">
-                          <a14:useLocalDpi xmlns:a14="http://schemas.microsoft.com/office/drawing/2010/main" val="0"/>
-                        </a:ext>
-                      </a:extLst>
-                    </a:blip>
-                    <a:srcRect t="1292" b="1292"/>
-                    <a:stretch>
-                      <a:fillRect/>
-                    </a:stretch>
-                  </pic:blipFill>
-                  <pic:spPr bwMode="auto">
-                    <a:xfrm>
-                      <a:off x="0" y="0"/>
-                      <a:ext cx="1573530" cy="1344295"/>
-                    </a:xfrm>
-                    <a:prstGeom prst="rect">
-                      <a:avLst/>
-                    </a:prstGeom>
-                    <a:ln>
-                      <a:noFill/>
-                    </a:ln>
-                    <a:extLst>
-                      <a:ext uri="{53640926-AAD7-44D8-BBD7-CCE9431645EC}">
-                        <a14:shadowObscured xmlns:a14="http://schemas.microsoft.com/office/drawing/2010/main"/>
-                      </a:ext>
-                    </a:extLst>
-                  </pic:spPr>
-                </pic:pic>
-              </a:graphicData>
-            </a:graphic>
-            <wp14:sizeRelH relativeFrom="margin">
-              <wp14:pctWidth>0</wp14:pctWidth>
-            </wp14:sizeRelH>
-            <wp14:sizeRelV relativeFrom="margin">
-              <wp14:pctHeight>0</wp14:pctHeight>
-            </wp14:sizeRelV>
-          </wp:anchor>
-        </w:drawing>
-      </w:r>
     </w:p>
     <w:p>
       <w:pPr>
@@ -1053,39 +862,11 @@
         <w:spacing w:after="0" w:line="240" w:lineRule="auto"/>
       </w:pPr>
       <w:r>
-        <w:t>I</w:t>
-      </w:r>
-      <w:r>
-        <w:t>f you are</w:t>
-      </w:r>
-      <w:r>
-        <w:t xml:space="preserve"> a</w:t>
-      </w:r>
-      <w:r>
-        <w:t xml:space="preserve"> ghost with NO limbs</w:t>
-      </w:r>
-      <w:r>
-        <w:t>, get a new card.</w:t>
-      </w:r>
-      <w:r>
-        <w:t xml:space="preserve"> </w:t>
-      </w:r>
-    </w:p>
-    <w:p>
-      <w:pPr>
-        <w:pStyle w:val="ListParagraph"/>
-        <w:numPr>
-          <w:ilvl w:val="0"/>
-          <w:numId w:val="3"/>
-        </w:numPr>
-        <w:spacing w:after="0" w:line="240" w:lineRule="auto"/>
-      </w:pPr>
-      <w:r>
         <w:rPr>
           <w:noProof/>
         </w:rPr>
         <w:pict w14:anchorId="32C1B692">
-          <v:group id="_x0000_s1038" style="position:absolute;left:0;text-align:left;margin-left:-132pt;margin-top:19.6pt;width:45.75pt;height:47.45pt;z-index:252198400" coordorigin="1475,9451" coordsize="915,949">
+          <v:group id="_x0000_s1038" style="position:absolute;left:0;text-align:left;margin-left:-156.2pt;margin-top:17.75pt;width:52.6pt;height:53.9pt;z-index:252198400" coordorigin="1475,9451" coordsize="915,949">
             <v:shapetype id="_x0000_t68" coordsize="21600,21600" o:spt="68" adj="5400,5400" path="m0@0l@1@0@1,21600@2,21600@2@0,21600@0,10800,xe">
               <v:stroke joinstyle="miter"/>
               <v:formulas>
@@ -1119,63 +900,78 @@
         </w:pict>
       </w:r>
       <w:r>
-        <w:t xml:space="preserve">Throw a d4. </w:t>
-      </w:r>
-      <w:r>
-        <w:t xml:space="preserve">You can move </w:t>
+        <w:t>I</w:t>
+      </w:r>
+      <w:r>
+        <w:t>f you are</w:t>
+      </w:r>
+      <w:r>
+        <w:t xml:space="preserve"> a</w:t>
+      </w:r>
+      <w:r>
+        <w:t xml:space="preserve"> ghost with NO limbs</w:t>
+      </w:r>
+      <w:r>
+        <w:t xml:space="preserve">, get a </w:t>
+      </w:r>
+      <w:r>
+        <w:t>new</w:t>
+      </w:r>
+      <w:r>
+        <w:t xml:space="preserve"> </w:t>
+      </w:r>
+      <w:r>
+        <w:t>card</w:t>
+      </w:r>
+      <w:r>
+        <w:t>.</w:t>
+      </w:r>
+      <w:r>
+        <w:t xml:space="preserve"> </w:t>
+      </w:r>
+    </w:p>
+    <w:p>
+      <w:pPr>
+        <w:pStyle w:val="ListParagraph"/>
+        <w:spacing w:after="0" w:line="240" w:lineRule="auto"/>
+      </w:pPr>
+      <w:r>
+        <w:t xml:space="preserve">In the game </w:t>
       </w:r>
       <w:r>
         <w:rPr>
           <w:b/>
           <w:bCs/>
         </w:rPr>
-        <w:t>up to</w:t>
-      </w:r>
-      <w:r>
-        <w:t xml:space="preserve"> </w:t>
+        <w:t xml:space="preserve">only </w:t>
       </w:r>
       <w:r>
         <w:rPr>
           <w:b/>
           <w:bCs/>
         </w:rPr>
-        <w:t>that number</w:t>
-      </w:r>
-      <w:r>
-        <w:t xml:space="preserve"> of steps for this </w:t>
-      </w:r>
-      <w:r>
-        <w:t xml:space="preserve">      </w:t>
-      </w:r>
-      <w:r>
-        <w:t>turn</w:t>
-      </w:r>
-      <w:r>
-        <w:t xml:space="preserve"> in </w:t>
-      </w:r>
-      <w:r>
-        <w:t>“</w:t>
-      </w:r>
-      <w:r>
-        <w:t>+</w:t>
-      </w:r>
-      <w:r>
-        <w:t>”</w:t>
-      </w:r>
-      <w:r>
-        <w:t xml:space="preserve"> shape (</w:t>
-      </w:r>
-      <w:r>
-        <w:t xml:space="preserve">see </w:t>
-      </w:r>
-      <w:r>
-        <w:t xml:space="preserve">example </w:t>
-      </w:r>
-      <w:r>
-        <w:t>on the left).</w:t>
-      </w:r>
-      <w:r>
-        <w:t xml:space="preserve"> Once you land, stop moving. </w:t>
+        <w:t>cards are secret</w:t>
+      </w:r>
+      <w:r>
+        <w:t xml:space="preserve"> f</w:t>
+      </w:r>
+      <w:r>
+        <w:t>rom</w:t>
+      </w:r>
+      <w:r>
+        <w:t xml:space="preserve"> others</w:t>
+      </w:r>
+      <w:r>
+        <w:t xml:space="preserve"> and can be </w:t>
+      </w:r>
+    </w:p>
+    <w:p>
+      <w:pPr>
+        <w:pStyle w:val="ListParagraph"/>
+        <w:spacing w:after="0" w:line="240" w:lineRule="auto"/>
+      </w:pPr>
+      <w:r>
+        <w:t>used any time.</w:t>
       </w:r>
     </w:p>
     <w:p>
@@ -1188,33 +984,63 @@
         <w:spacing w:after="0" w:line="240" w:lineRule="auto"/>
       </w:pPr>
       <w:r>
-        <w:t xml:space="preserve">Draw new tiles to fill up your </w:t>
+        <w:t xml:space="preserve">Throw a d4. </w:t>
+      </w:r>
+      <w:r>
+        <w:t xml:space="preserve">You can move </w:t>
       </w:r>
       <w:r>
         <w:rPr>
           <w:b/>
           <w:bCs/>
         </w:rPr>
-        <w:t>5</w:t>
-      </w:r>
-      <w:r>
-        <w:t xml:space="preserve"> pieces inventory (if it’s not full already). </w:t>
-      </w:r>
-      <w:r>
-        <w:t>Inventory is tiles + limbs</w:t>
-      </w:r>
-      <w:r>
-        <w:t xml:space="preserve">, </w:t>
+        <w:t>up to</w:t>
+      </w:r>
+      <w:r>
+        <w:t xml:space="preserve"> </w:t>
       </w:r>
       <w:r>
         <w:rPr>
           <w:b/>
           <w:bCs/>
         </w:rPr>
-        <w:t>not</w:t>
-      </w:r>
-      <w:r>
-        <w:t xml:space="preserve"> cards!</w:t>
+        <w:t>that number</w:t>
+      </w:r>
+      <w:r>
+        <w:t xml:space="preserve"> of steps for this </w:t>
+      </w:r>
+      <w:r>
+        <w:t xml:space="preserve">      </w:t>
+      </w:r>
+      <w:r>
+        <w:t>turn</w:t>
+      </w:r>
+      <w:r>
+        <w:t xml:space="preserve"> in </w:t>
+      </w:r>
+      <w:r>
+        <w:t>“</w:t>
+      </w:r>
+      <w:r>
+        <w:t>+</w:t>
+      </w:r>
+      <w:r>
+        <w:t>”</w:t>
+      </w:r>
+      <w:r>
+        <w:t xml:space="preserve"> shape (</w:t>
+      </w:r>
+      <w:r>
+        <w:t xml:space="preserve">see </w:t>
+      </w:r>
+      <w:r>
+        <w:t xml:space="preserve">example </w:t>
+      </w:r>
+      <w:r>
+        <w:t>on the left).</w:t>
+      </w:r>
+      <w:r>
+        <w:t xml:space="preserve"> Once you land, stop moving. </w:t>
       </w:r>
     </w:p>
     <w:p>
@@ -1227,29 +1053,33 @@
         <w:spacing w:after="0" w:line="240" w:lineRule="auto"/>
       </w:pPr>
       <w:r>
-        <w:t xml:space="preserve">Place </w:t>
+        <w:t xml:space="preserve">Draw new tiles to fill up your </w:t>
       </w:r>
       <w:r>
         <w:rPr>
           <w:b/>
           <w:bCs/>
         </w:rPr>
-        <w:t>as many tiles as you want</w:t>
-      </w:r>
-      <w:r>
-        <w:t xml:space="preserve"> </w:t>
-      </w:r>
-      <w:r>
-        <w:t xml:space="preserve">on the map </w:t>
-      </w:r>
-      <w:r>
-        <w:t xml:space="preserve">to continue building </w:t>
-      </w:r>
-      <w:r>
-        <w:t xml:space="preserve">it </w:t>
-      </w:r>
-      <w:r>
-        <w:t xml:space="preserve">the way it suits you. </w:t>
+        <w:t>5</w:t>
+      </w:r>
+      <w:r>
+        <w:t xml:space="preserve"> pieces inventory (if it’s not full already). </w:t>
+      </w:r>
+      <w:r>
+        <w:t>Inventory is tiles + limbs</w:t>
+      </w:r>
+      <w:r>
+        <w:t xml:space="preserve">, </w:t>
+      </w:r>
+      <w:r>
+        <w:rPr>
+          <w:b/>
+          <w:bCs/>
+        </w:rPr>
+        <w:t>not</w:t>
+      </w:r>
+      <w:r>
+        <w:t xml:space="preserve"> cards!</w:t>
       </w:r>
     </w:p>
     <w:p>
@@ -1262,45 +1092,38 @@
         <w:spacing w:after="0" w:line="240" w:lineRule="auto"/>
       </w:pPr>
       <w:r>
-        <w:t xml:space="preserve">Move vendor to the next spot </w:t>
+        <w:t xml:space="preserve">Place </w:t>
       </w:r>
       <w:r>
         <w:rPr>
           <w:b/>
           <w:bCs/>
         </w:rPr>
-        <w:t xml:space="preserve">if </w:t>
-      </w:r>
-      <w:r>
-        <w:rPr>
-          <w:b/>
-          <w:bCs/>
-        </w:rPr>
-        <w:t>the</w:t>
-      </w:r>
-      <w:r>
-        <w:rPr>
-          <w:b/>
-          <w:bCs/>
-        </w:rPr>
-        <w:t xml:space="preserve"> round </w:t>
-      </w:r>
-      <w:r>
-        <w:rPr>
-          <w:b/>
-          <w:bCs/>
-        </w:rPr>
-        <w:t>is over</w:t>
-      </w:r>
-      <w:r>
-        <w:rPr>
-          <w:b/>
-          <w:bCs/>
-        </w:rPr>
-        <w:t>.</w:t>
+        <w:t>as many tiles as you want</w:t>
       </w:r>
       <w:r>
         <w:t xml:space="preserve"> </w:t>
+      </w:r>
+      <w:r>
+        <w:t xml:space="preserve">anywhere </w:t>
+      </w:r>
+      <w:r>
+        <w:t>on the map</w:t>
+      </w:r>
+      <w:r>
+        <w:t xml:space="preserve"> (except dog tiles)</w:t>
+      </w:r>
+      <w:r>
+        <w:t xml:space="preserve"> </w:t>
+      </w:r>
+      <w:r>
+        <w:t xml:space="preserve">to continue building </w:t>
+      </w:r>
+      <w:r>
+        <w:t xml:space="preserve">it </w:t>
+      </w:r>
+      <w:r>
+        <w:t xml:space="preserve">the way it suits you. </w:t>
       </w:r>
     </w:p>
     <w:p>
@@ -1370,7 +1193,33 @@
                 <w:bCs w:val="0"/>
                 <w:u w:val="single"/>
               </w:rPr>
-              <w:t>cross any tile.</w:t>
+              <w:t xml:space="preserve">cross any </w:t>
+            </w:r>
+            <w:proofErr w:type="spellStart"/>
+            <w:r>
+              <w:rPr>
+                <w:b w:val="0"/>
+                <w:bCs w:val="0"/>
+                <w:u w:val="single"/>
+              </w:rPr>
+              <w:t>tile</w:t>
+            </w:r>
+            <w:r>
+              <w:rPr>
+                <w:b w:val="0"/>
+                <w:bCs w:val="0"/>
+                <w:u w:val="single"/>
+              </w:rPr>
+              <w:t>&amp;limb</w:t>
+            </w:r>
+            <w:proofErr w:type="spellEnd"/>
+            <w:r>
+              <w:rPr>
+                <w:b w:val="0"/>
+                <w:bCs w:val="0"/>
+                <w:u w:val="single"/>
+              </w:rPr>
+              <w:t>.</w:t>
             </w:r>
           </w:p>
           <w:p>
@@ -1421,6 +1270,13 @@
                 <w:bCs w:val="0"/>
               </w:rPr>
               <w:t>.</w:t>
+            </w:r>
+            <w:r>
+              <w:rPr>
+                <w:b w:val="0"/>
+                <w:bCs w:val="0"/>
+              </w:rPr>
+              <w:t xml:space="preserve"> </w:t>
             </w:r>
           </w:p>
           <w:p>
@@ -1644,6 +1500,9 @@
           <w:p>
             <w:pPr>
               <w:cnfStyle w:val="100000000000" w:firstRow="1" w:lastRow="0" w:firstColumn="0" w:lastColumn="0" w:oddVBand="0" w:evenVBand="0" w:oddHBand="0" w:evenHBand="0" w:firstRowFirstColumn="0" w:firstRowLastColumn="0" w:lastRowFirstColumn="0" w:lastRowLastColumn="0"/>
+              <w:rPr>
+                <w:u w:val="single"/>
+              </w:rPr>
             </w:pPr>
             <w:r>
               <w:rPr>
@@ -1675,14 +1534,61 @@
                 <w:bCs w:val="0"/>
                 <w:u w:val="single"/>
               </w:rPr>
-              <w:t>only get card from vendor</w:t>
-            </w:r>
-            <w:r>
-              <w:rPr>
-                <w:b w:val="0"/>
-                <w:bCs w:val="0"/>
-              </w:rPr>
-              <w:t xml:space="preserve"> when you stand on the same spot with him. </w:t>
+              <w:t xml:space="preserve">only get </w:t>
+            </w:r>
+            <w:r>
+              <w:rPr>
+                <w:b w:val="0"/>
+                <w:bCs w:val="0"/>
+                <w:u w:val="single"/>
+              </w:rPr>
+              <w:t xml:space="preserve">new </w:t>
+            </w:r>
+            <w:r>
+              <w:rPr>
+                <w:b w:val="0"/>
+                <w:bCs w:val="0"/>
+                <w:u w:val="single"/>
+              </w:rPr>
+              <w:t>card</w:t>
+            </w:r>
+            <w:r>
+              <w:rPr>
+                <w:b w:val="0"/>
+                <w:bCs w:val="0"/>
+                <w:u w:val="single"/>
+              </w:rPr>
+              <w:t>s</w:t>
+            </w:r>
+            <w:r>
+              <w:rPr>
+                <w:b w:val="0"/>
+                <w:bCs w:val="0"/>
+                <w:u w:val="single"/>
+              </w:rPr>
+              <w:t xml:space="preserve"> from vendor</w:t>
+            </w:r>
+            <w:r>
+              <w:rPr>
+                <w:b w:val="0"/>
+                <w:bCs w:val="0"/>
+                <w:u w:val="single"/>
+              </w:rPr>
+              <w:t>, if</w:t>
+            </w:r>
+            <w:r>
+              <w:rPr>
+                <w:b w:val="0"/>
+                <w:bCs w:val="0"/>
+              </w:rPr>
+              <w:t xml:space="preserve"> you stand on the same spot with him</w:t>
+            </w:r>
+            <w:r>
+              <w:rPr>
+                <w:b w:val="0"/>
+                <w:bCs w:val="0"/>
+              </w:rPr>
+              <w:t>. Get 2 cards.</w:t>
             </w:r>
           </w:p>
           <w:p>
@@ -1930,7 +1836,6 @@
           <w:bCs/>
           <w:sz w:val="40"/>
           <w:szCs w:val="40"/>
-          <w:u w:val="single"/>
         </w:rPr>
       </w:pPr>
       <w:r>
@@ -1940,8 +1845,48 @@
           <w:sz w:val="40"/>
           <w:szCs w:val="40"/>
         </w:rPr>
-        <w:lastRenderedPageBreak/>
-        <w:t xml:space="preserve">                                 </w:t>
+        <w:t xml:space="preserve">                                </w:t>
+      </w:r>
+    </w:p>
+    <w:p>
+      <w:pPr>
+        <w:spacing w:after="0"/>
+        <w:rPr>
+          <w:b/>
+          <w:bCs/>
+          <w:sz w:val="40"/>
+          <w:szCs w:val="40"/>
+        </w:rPr>
+      </w:pPr>
+    </w:p>
+    <w:p>
+      <w:pPr>
+        <w:spacing w:after="0"/>
+        <w:rPr>
+          <w:b/>
+          <w:bCs/>
+          <w:sz w:val="40"/>
+          <w:szCs w:val="40"/>
+          <w:u w:val="single"/>
+        </w:rPr>
+      </w:pPr>
+      <w:r>
+        <w:rPr>
+          <w:b/>
+          <w:bCs/>
+          <w:sz w:val="40"/>
+          <w:szCs w:val="40"/>
+        </w:rPr>
+        <w:t xml:space="preserve">                            </w:t>
+      </w:r>
+      <w:r>
+        <w:rPr>
+          <w:b/>
+          <w:bCs/>
+          <w:sz w:val="40"/>
+          <w:szCs w:val="40"/>
+        </w:rPr>
+        <w:t xml:space="preserve"> </w:t>
       </w:r>
       <w:r>
         <w:rPr>
@@ -2004,7 +1949,7 @@
                           <pic:cNvPicPr/>
                         </pic:nvPicPr>
                         <pic:blipFill>
-                          <a:blip r:embed="rId14" cstate="print">
+                          <a:blip r:embed="rId9" cstate="print">
                             <a:extLst>
                               <a:ext uri="{28A0092B-C50C-407E-A947-70E740481C1C}">
                                 <a14:useLocalDpi xmlns:a14="http://schemas.microsoft.com/office/drawing/2010/main" val="0"/>
@@ -2069,8 +2014,13 @@
           </w:p>
           <w:p>
             <w:r>
-              <w:t>Who can pass:</w:t>
-            </w:r>
+              <w:t xml:space="preserve">Who can </w:t>
+            </w:r>
+            <w:proofErr w:type="gramStart"/>
+            <w:r>
+              <w:t>pass:</w:t>
+            </w:r>
+            <w:proofErr w:type="gramEnd"/>
             <w:r>
               <w:t xml:space="preserve"> </w:t>
             </w:r>
@@ -2129,7 +2079,7 @@
                           <pic:cNvPicPr/>
                         </pic:nvPicPr>
                         <pic:blipFill>
-                          <a:blip r:embed="rId15" cstate="print">
+                          <a:blip r:embed="rId10" cstate="print">
                             <a:extLst>
                               <a:ext uri="{28A0092B-C50C-407E-A947-70E740481C1C}">
                                 <a14:useLocalDpi xmlns:a14="http://schemas.microsoft.com/office/drawing/2010/main" val="0"/>
@@ -2193,13 +2143,23 @@
             <w:r>
               <w:t xml:space="preserve">Who can pass: </w:t>
             </w:r>
-            <w:r>
-              <w:rPr>
-                <w:b w:val="0"/>
-                <w:bCs w:val="0"/>
-                <w:u w:val="single"/>
-              </w:rPr>
-              <w:t>anyone, but follow the direction</w:t>
+            <w:proofErr w:type="gramStart"/>
+            <w:r>
+              <w:rPr>
+                <w:b w:val="0"/>
+                <w:bCs w:val="0"/>
+                <w:u w:val="single"/>
+              </w:rPr>
+              <w:t>anyone, but</w:t>
+            </w:r>
+            <w:proofErr w:type="gramEnd"/>
+            <w:r>
+              <w:rPr>
+                <w:b w:val="0"/>
+                <w:bCs w:val="0"/>
+                <w:u w:val="single"/>
+              </w:rPr>
+              <w:t xml:space="preserve"> follow the direction</w:t>
             </w:r>
             <w:r>
               <w:rPr>
@@ -2253,7 +2213,7 @@
                           <pic:cNvPicPr/>
                         </pic:nvPicPr>
                         <pic:blipFill>
-                          <a:blip r:embed="rId16" cstate="print">
+                          <a:blip r:embed="rId11" cstate="print">
                             <a:extLst>
                               <a:ext uri="{28A0092B-C50C-407E-A947-70E740481C1C}">
                                 <a14:useLocalDpi xmlns:a14="http://schemas.microsoft.com/office/drawing/2010/main" val="0"/>
@@ -2310,7 +2270,15 @@
               </w:rPr>
             </w:pPr>
             <w:r>
-              <w:t xml:space="preserve">Who can pass: </w:t>
+              <w:t xml:space="preserve">Who can </w:t>
+            </w:r>
+            <w:proofErr w:type="gramStart"/>
+            <w:r>
+              <w:t>pass:</w:t>
+            </w:r>
+            <w:proofErr w:type="gramEnd"/>
+            <w:r>
+              <w:t xml:space="preserve"> </w:t>
             </w:r>
             <w:r>
               <w:rPr>
@@ -2397,7 +2365,7 @@
                           <pic:cNvPicPr/>
                         </pic:nvPicPr>
                         <pic:blipFill>
-                          <a:blip r:embed="rId17" cstate="print">
+                          <a:blip r:embed="rId12" cstate="print">
                             <a:extLst>
                               <a:ext uri="{28A0092B-C50C-407E-A947-70E740481C1C}">
                                 <a14:useLocalDpi xmlns:a14="http://schemas.microsoft.com/office/drawing/2010/main" val="0"/>
@@ -2447,7 +2415,23 @@
                 <w:b/>
                 <w:bCs/>
               </w:rPr>
-              <w:t xml:space="preserve">Who can pass: </w:t>
+              <w:t xml:space="preserve">Who can </w:t>
+            </w:r>
+            <w:proofErr w:type="gramStart"/>
+            <w:r>
+              <w:rPr>
+                <w:b/>
+                <w:bCs/>
+              </w:rPr>
+              <w:t>pass:</w:t>
+            </w:r>
+            <w:proofErr w:type="gramEnd"/>
+            <w:r>
+              <w:rPr>
+                <w:b/>
+                <w:bCs/>
+              </w:rPr>
+              <w:t xml:space="preserve"> </w:t>
             </w:r>
             <w:r>
               <w:rPr>
@@ -2468,7 +2452,27 @@
               <w:rPr>
                 <w:u w:val="single"/>
               </w:rPr>
-              <w:t>OR ghost with “rope” limb.</w:t>
+              <w:t>OR ghost with “</w:t>
+            </w:r>
+            <w:proofErr w:type="gramStart"/>
+            <w:r>
+              <w:rPr>
+                <w:u w:val="single"/>
+              </w:rPr>
+              <w:t xml:space="preserve">rope” </w:t>
+            </w:r>
+            <w:r>
+              <w:rPr>
+                <w:u w:val="single"/>
+              </w:rPr>
+              <w:t xml:space="preserve"> arm</w:t>
+            </w:r>
+            <w:proofErr w:type="gramEnd"/>
+            <w:r>
+              <w:rPr>
+                <w:u w:val="single"/>
+              </w:rPr>
+              <w:t>.</w:t>
             </w:r>
             <w:r>
               <w:rPr>
@@ -2520,7 +2524,7 @@
                           <pic:cNvPicPr/>
                         </pic:nvPicPr>
                         <pic:blipFill>
-                          <a:blip r:embed="rId18" cstate="print">
+                          <a:blip r:embed="rId13" cstate="print">
                             <a:extLst>
                               <a:ext uri="{28A0092B-C50C-407E-A947-70E740481C1C}">
                                 <a14:useLocalDpi xmlns:a14="http://schemas.microsoft.com/office/drawing/2010/main" val="0"/>
@@ -2578,7 +2582,15 @@
               </w:rPr>
             </w:pPr>
             <w:r>
-              <w:t xml:space="preserve">Who can pass: </w:t>
+              <w:t xml:space="preserve">Who can </w:t>
+            </w:r>
+            <w:proofErr w:type="gramStart"/>
+            <w:r>
+              <w:t>pass:</w:t>
+            </w:r>
+            <w:proofErr w:type="gramEnd"/>
+            <w:r>
+              <w:t xml:space="preserve"> </w:t>
             </w:r>
             <w:r>
               <w:rPr>
@@ -2596,7 +2608,23 @@
                 <w:bCs w:val="0"/>
                 <w:u w:val="single"/>
               </w:rPr>
-              <w:t>OR ghost with “spikes” limb.</w:t>
+              <w:t xml:space="preserve">OR ghost with “spikes” </w:t>
+            </w:r>
+            <w:r>
+              <w:rPr>
+                <w:b w:val="0"/>
+                <w:bCs w:val="0"/>
+                <w:u w:val="single"/>
+              </w:rPr>
+              <w:t>leg</w:t>
+            </w:r>
+            <w:r>
+              <w:rPr>
+                <w:b w:val="0"/>
+                <w:bCs w:val="0"/>
+                <w:u w:val="single"/>
+              </w:rPr>
+              <w:t>.</w:t>
             </w:r>
             <w:r>
               <w:rPr>
@@ -2638,6 +2666,645 @@
                       <pic:pic xmlns:pic="http://schemas.openxmlformats.org/drawingml/2006/picture">
                         <pic:nvPicPr>
                           <pic:cNvPr id="735600018" name="Picture 6"/>
+                          <pic:cNvPicPr/>
+                        </pic:nvPicPr>
+                        <pic:blipFill>
+                          <a:blip r:embed="rId14" cstate="print">
+                            <a:extLst>
+                              <a:ext uri="{28A0092B-C50C-407E-A947-70E740481C1C}">
+                                <a14:useLocalDpi xmlns:a14="http://schemas.microsoft.com/office/drawing/2010/main" val="0"/>
+                              </a:ext>
+                            </a:extLst>
+                          </a:blip>
+                          <a:stretch>
+                            <a:fillRect/>
+                          </a:stretch>
+                        </pic:blipFill>
+                        <pic:spPr>
+                          <a:xfrm>
+                            <a:off x="0" y="0"/>
+                            <a:ext cx="1149350" cy="1149350"/>
+                          </a:xfrm>
+                          <a:prstGeom prst="rect">
+                            <a:avLst/>
+                          </a:prstGeom>
+                        </pic:spPr>
+                      </pic:pic>
+                    </a:graphicData>
+                  </a:graphic>
+                </wp:inline>
+              </w:drawing>
+            </w:r>
+          </w:p>
+          <w:p>
+            <w:pPr>
+              <w:cnfStyle w:val="000000000000" w:firstRow="0" w:lastRow="0" w:firstColumn="0" w:lastColumn="0" w:oddVBand="0" w:evenVBand="0" w:oddHBand="0" w:evenHBand="0" w:firstRowFirstColumn="0" w:firstRowLastColumn="0" w:lastRowFirstColumn="0" w:lastRowLastColumn="0"/>
+            </w:pPr>
+            <w:r>
+              <w:t>Water</w:t>
+            </w:r>
+            <w:r>
+              <w:t>.</w:t>
+            </w:r>
+          </w:p>
+          <w:p>
+            <w:pPr>
+              <w:cnfStyle w:val="000000000000" w:firstRow="0" w:lastRow="0" w:firstColumn="0" w:lastColumn="0" w:oddVBand="0" w:evenVBand="0" w:oddHBand="0" w:evenHBand="0" w:firstRowFirstColumn="0" w:firstRowLastColumn="0" w:lastRowFirstColumn="0" w:lastRowLastColumn="0"/>
+              <w:rPr>
+                <w:u w:val="single"/>
+              </w:rPr>
+            </w:pPr>
+            <w:r>
+              <w:rPr>
+                <w:b/>
+                <w:bCs/>
+              </w:rPr>
+              <w:t xml:space="preserve">Who can </w:t>
+            </w:r>
+            <w:proofErr w:type="gramStart"/>
+            <w:r>
+              <w:rPr>
+                <w:b/>
+                <w:bCs/>
+              </w:rPr>
+              <w:t>pass:</w:t>
+            </w:r>
+            <w:proofErr w:type="gramEnd"/>
+            <w:r>
+              <w:t xml:space="preserve"> </w:t>
+            </w:r>
+            <w:r>
+              <w:rPr>
+                <w:u w:val="single"/>
+              </w:rPr>
+              <w:t xml:space="preserve">ghost with no limbs </w:t>
+            </w:r>
+          </w:p>
+          <w:p>
+            <w:pPr>
+              <w:cnfStyle w:val="000000000000" w:firstRow="0" w:lastRow="0" w:firstColumn="0" w:lastColumn="0" w:oddVBand="0" w:evenVBand="0" w:oddHBand="0" w:evenHBand="0" w:firstRowFirstColumn="0" w:firstRowLastColumn="0" w:lastRowFirstColumn="0" w:lastRowLastColumn="0"/>
+              <w:rPr>
+                <w:b/>
+                <w:bCs/>
+              </w:rPr>
+            </w:pPr>
+            <w:r>
+              <w:rPr>
+                <w:u w:val="single"/>
+              </w:rPr>
+              <w:t xml:space="preserve">OR ghost with “water” </w:t>
+            </w:r>
+            <w:r>
+              <w:rPr>
+                <w:u w:val="single"/>
+              </w:rPr>
+              <w:t>leg</w:t>
+            </w:r>
+            <w:r>
+              <w:rPr>
+                <w:u w:val="single"/>
+              </w:rPr>
+              <w:t>.</w:t>
+            </w:r>
+          </w:p>
+        </w:tc>
+      </w:tr>
+      <w:tr>
+        <w:trPr>
+          <w:cnfStyle w:val="000000100000" w:firstRow="0" w:lastRow="0" w:firstColumn="0" w:lastColumn="0" w:oddVBand="0" w:evenVBand="0" w:oddHBand="1" w:evenHBand="0" w:firstRowFirstColumn="0" w:firstRowLastColumn="0" w:lastRowFirstColumn="0" w:lastRowLastColumn="0"/>
+        </w:trPr>
+        <w:tc>
+          <w:tcPr>
+            <w:cnfStyle w:val="001000000000" w:firstRow="0" w:lastRow="0" w:firstColumn="1" w:lastColumn="0" w:oddVBand="0" w:evenVBand="0" w:oddHBand="0" w:evenHBand="0" w:firstRowFirstColumn="0" w:firstRowLastColumn="0" w:lastRowFirstColumn="0" w:lastRowLastColumn="0"/>
+            <w:tcW w:w="4621" w:type="dxa"/>
+          </w:tcPr>
+          <w:p>
+            <w:pPr>
+              <w:rPr>
+                <w:b w:val="0"/>
+                <w:bCs w:val="0"/>
+              </w:rPr>
+            </w:pPr>
+            <w:r>
+              <w:rPr>
+                <w:noProof/>
+              </w:rPr>
+              <w:drawing>
+                <wp:inline distT="0" distB="0" distL="0" distR="0" wp14:anchorId="4944C27E" wp14:editId="4DF20EAB">
+                  <wp:extent cx="1155700" cy="1155700"/>
+                  <wp:effectExtent l="0" t="0" r="0" b="0"/>
+                  <wp:docPr id="739020658" name="Picture 7"/>
+                  <wp:cNvGraphicFramePr>
+                    <a:graphicFrameLocks xmlns:a="http://schemas.openxmlformats.org/drawingml/2006/main" noChangeAspect="1"/>
+                  </wp:cNvGraphicFramePr>
+                  <a:graphic xmlns:a="http://schemas.openxmlformats.org/drawingml/2006/main">
+                    <a:graphicData uri="http://schemas.openxmlformats.org/drawingml/2006/picture">
+                      <pic:pic xmlns:pic="http://schemas.openxmlformats.org/drawingml/2006/picture">
+                        <pic:nvPicPr>
+                          <pic:cNvPr id="739020658" name="Picture 7"/>
+                          <pic:cNvPicPr/>
+                        </pic:nvPicPr>
+                        <pic:blipFill>
+                          <a:blip r:embed="rId15" cstate="print">
+                            <a:extLst>
+                              <a:ext uri="{28A0092B-C50C-407E-A947-70E740481C1C}">
+                                <a14:useLocalDpi xmlns:a14="http://schemas.microsoft.com/office/drawing/2010/main" val="0"/>
+                              </a:ext>
+                            </a:extLst>
+                          </a:blip>
+                          <a:stretch>
+                            <a:fillRect/>
+                          </a:stretch>
+                        </pic:blipFill>
+                        <pic:spPr>
+                          <a:xfrm>
+                            <a:off x="0" y="0"/>
+                            <a:ext cx="1155700" cy="1155700"/>
+                          </a:xfrm>
+                          <a:prstGeom prst="rect">
+                            <a:avLst/>
+                          </a:prstGeom>
+                        </pic:spPr>
+                      </pic:pic>
+                    </a:graphicData>
+                  </a:graphic>
+                </wp:inline>
+              </w:drawing>
+            </w:r>
+          </w:p>
+          <w:p>
+            <w:pPr>
+              <w:rPr>
+                <w:b w:val="0"/>
+                <w:bCs w:val="0"/>
+              </w:rPr>
+            </w:pPr>
+            <w:r>
+              <w:rPr>
+                <w:b w:val="0"/>
+                <w:bCs w:val="0"/>
+              </w:rPr>
+              <w:t>Ice</w:t>
+            </w:r>
+            <w:r>
+              <w:rPr>
+                <w:b w:val="0"/>
+                <w:bCs w:val="0"/>
+              </w:rPr>
+              <w:t>.</w:t>
+            </w:r>
+          </w:p>
+          <w:p>
+            <w:pPr>
+              <w:rPr>
+                <w:b w:val="0"/>
+                <w:bCs w:val="0"/>
+                <w:u w:val="single"/>
+              </w:rPr>
+            </w:pPr>
+            <w:r>
+              <w:t xml:space="preserve">Who can </w:t>
+            </w:r>
+            <w:proofErr w:type="gramStart"/>
+            <w:r>
+              <w:t>pass:</w:t>
+            </w:r>
+            <w:proofErr w:type="gramEnd"/>
+            <w:r>
+              <w:t xml:space="preserve"> </w:t>
+            </w:r>
+            <w:r>
+              <w:rPr>
+                <w:b w:val="0"/>
+                <w:bCs w:val="0"/>
+                <w:u w:val="single"/>
+              </w:rPr>
+              <w:t>g</w:t>
+            </w:r>
+            <w:r>
+              <w:rPr>
+                <w:b w:val="0"/>
+                <w:bCs w:val="0"/>
+                <w:u w:val="single"/>
+              </w:rPr>
+              <w:t xml:space="preserve">host with no limbs </w:t>
+            </w:r>
+          </w:p>
+          <w:p>
+            <w:r>
+              <w:rPr>
+                <w:b w:val="0"/>
+                <w:bCs w:val="0"/>
+                <w:u w:val="single"/>
+              </w:rPr>
+              <w:t xml:space="preserve">OR ghost with “ice” </w:t>
+            </w:r>
+            <w:r>
+              <w:rPr>
+                <w:b w:val="0"/>
+                <w:bCs w:val="0"/>
+                <w:u w:val="single"/>
+              </w:rPr>
+              <w:t>arm</w:t>
+            </w:r>
+            <w:r>
+              <w:rPr>
+                <w:b w:val="0"/>
+                <w:bCs w:val="0"/>
+                <w:u w:val="single"/>
+              </w:rPr>
+              <w:t>.</w:t>
+            </w:r>
+            <w:r>
+              <w:t xml:space="preserve"> </w:t>
+            </w:r>
+          </w:p>
+        </w:tc>
+        <w:tc>
+          <w:tcPr>
+            <w:tcW w:w="4621" w:type="dxa"/>
+          </w:tcPr>
+          <w:p>
+            <w:pPr>
+              <w:cnfStyle w:val="000000100000" w:firstRow="0" w:lastRow="0" w:firstColumn="0" w:lastColumn="0" w:oddVBand="0" w:evenVBand="0" w:oddHBand="1" w:evenHBand="0" w:firstRowFirstColumn="0" w:firstRowLastColumn="0" w:lastRowFirstColumn="0" w:lastRowLastColumn="0"/>
+            </w:pPr>
+            <w:r>
+              <w:rPr>
+                <w:noProof/>
+              </w:rPr>
+              <w:drawing>
+                <wp:inline distT="0" distB="0" distL="0" distR="0" wp14:anchorId="403FC17B" wp14:editId="106F8B3A">
+                  <wp:extent cx="1244600" cy="1244600"/>
+                  <wp:effectExtent l="0" t="0" r="0" b="0"/>
+                  <wp:docPr id="1823054708" name="Picture 8" descr="A close up of a chest&#10;&#10;Description automatically generated"/>
+                  <wp:cNvGraphicFramePr>
+                    <a:graphicFrameLocks xmlns:a="http://schemas.openxmlformats.org/drawingml/2006/main" noChangeAspect="1"/>
+                  </wp:cNvGraphicFramePr>
+                  <a:graphic xmlns:a="http://schemas.openxmlformats.org/drawingml/2006/main">
+                    <a:graphicData uri="http://schemas.openxmlformats.org/drawingml/2006/picture">
+                      <pic:pic xmlns:pic="http://schemas.openxmlformats.org/drawingml/2006/picture">
+                        <pic:nvPicPr>
+                          <pic:cNvPr id="1823054708" name="Picture 8" descr="A close up of a chest&#10;&#10;Description automatically generated"/>
+                          <pic:cNvPicPr/>
+                        </pic:nvPicPr>
+                        <pic:blipFill>
+                          <a:blip r:embed="rId16" cstate="print">
+                            <a:extLst>
+                              <a:ext uri="{28A0092B-C50C-407E-A947-70E740481C1C}">
+                                <a14:useLocalDpi xmlns:a14="http://schemas.microsoft.com/office/drawing/2010/main" val="0"/>
+                              </a:ext>
+                            </a:extLst>
+                          </a:blip>
+                          <a:stretch>
+                            <a:fillRect/>
+                          </a:stretch>
+                        </pic:blipFill>
+                        <pic:spPr>
+                          <a:xfrm>
+                            <a:off x="0" y="0"/>
+                            <a:ext cx="1245415" cy="1245415"/>
+                          </a:xfrm>
+                          <a:prstGeom prst="rect">
+                            <a:avLst/>
+                          </a:prstGeom>
+                        </pic:spPr>
+                      </pic:pic>
+                    </a:graphicData>
+                  </a:graphic>
+                </wp:inline>
+              </w:drawing>
+            </w:r>
+            <w:r>
+              <w:rPr>
+                <w:noProof/>
+              </w:rPr>
+              <w:drawing>
+                <wp:inline distT="0" distB="0" distL="0" distR="0" wp14:anchorId="2BA9B040" wp14:editId="38B4F032">
+                  <wp:extent cx="1250950" cy="1250950"/>
+                  <wp:effectExtent l="0" t="0" r="0" b="0"/>
+                  <wp:docPr id="1851677305" name="Picture 9" descr="A wooden chest with gold trim&#10;&#10;Description automatically generated"/>
+                  <wp:cNvGraphicFramePr>
+                    <a:graphicFrameLocks xmlns:a="http://schemas.openxmlformats.org/drawingml/2006/main" noChangeAspect="1"/>
+                  </wp:cNvGraphicFramePr>
+                  <a:graphic xmlns:a="http://schemas.openxmlformats.org/drawingml/2006/main">
+                    <a:graphicData uri="http://schemas.openxmlformats.org/drawingml/2006/picture">
+                      <pic:pic xmlns:pic="http://schemas.openxmlformats.org/drawingml/2006/picture">
+                        <pic:nvPicPr>
+                          <pic:cNvPr id="1851677305" name="Picture 9" descr="A wooden chest with gold trim&#10;&#10;Description automatically generated"/>
+                          <pic:cNvPicPr/>
+                        </pic:nvPicPr>
+                        <pic:blipFill>
+                          <a:blip r:embed="rId17" cstate="print">
+                            <a:extLst>
+                              <a:ext uri="{28A0092B-C50C-407E-A947-70E740481C1C}">
+                                <a14:useLocalDpi xmlns:a14="http://schemas.microsoft.com/office/drawing/2010/main" val="0"/>
+                              </a:ext>
+                            </a:extLst>
+                          </a:blip>
+                          <a:stretch>
+                            <a:fillRect/>
+                          </a:stretch>
+                        </pic:blipFill>
+                        <pic:spPr>
+                          <a:xfrm>
+                            <a:off x="0" y="0"/>
+                            <a:ext cx="1251766" cy="1251766"/>
+                          </a:xfrm>
+                          <a:prstGeom prst="rect">
+                            <a:avLst/>
+                          </a:prstGeom>
+                        </pic:spPr>
+                      </pic:pic>
+                    </a:graphicData>
+                  </a:graphic>
+                </wp:inline>
+              </w:drawing>
+            </w:r>
+          </w:p>
+          <w:p>
+            <w:pPr>
+              <w:cnfStyle w:val="000000100000" w:firstRow="0" w:lastRow="0" w:firstColumn="0" w:lastColumn="0" w:oddVBand="0" w:evenVBand="0" w:oddHBand="1" w:evenHBand="0" w:firstRowFirstColumn="0" w:firstRowLastColumn="0" w:lastRowFirstColumn="0" w:lastRowLastColumn="0"/>
+            </w:pPr>
+            <w:r>
+              <w:t>Chest</w:t>
+            </w:r>
+            <w:r>
+              <w:t>.</w:t>
+            </w:r>
+            <w:r>
+              <w:t xml:space="preserve"> </w:t>
+            </w:r>
+            <w:r>
+              <w:t>Contains limb inside</w:t>
+            </w:r>
+            <w:r>
+              <w:t xml:space="preserve"> (left). Empty (right).</w:t>
+            </w:r>
+          </w:p>
+          <w:p>
+            <w:pPr>
+              <w:cnfStyle w:val="000000100000" w:firstRow="0" w:lastRow="0" w:firstColumn="0" w:lastColumn="0" w:oddVBand="0" w:evenVBand="0" w:oddHBand="1" w:evenHBand="0" w:firstRowFirstColumn="0" w:firstRowLastColumn="0" w:lastRowFirstColumn="0" w:lastRowLastColumn="0"/>
+              <w:rPr>
+                <w:b/>
+                <w:bCs/>
+              </w:rPr>
+            </w:pPr>
+            <w:r>
+              <w:rPr>
+                <w:b/>
+                <w:bCs/>
+              </w:rPr>
+              <w:t xml:space="preserve">Who can </w:t>
+            </w:r>
+            <w:proofErr w:type="gramStart"/>
+            <w:r>
+              <w:rPr>
+                <w:b/>
+                <w:bCs/>
+              </w:rPr>
+              <w:t>pass:</w:t>
+            </w:r>
+            <w:proofErr w:type="gramEnd"/>
+            <w:r>
+              <w:rPr>
+                <w:b/>
+                <w:bCs/>
+              </w:rPr>
+              <w:t xml:space="preserve"> </w:t>
+            </w:r>
+            <w:r>
+              <w:rPr>
+                <w:b/>
+                <w:bCs/>
+              </w:rPr>
+              <w:t xml:space="preserve"> </w:t>
+            </w:r>
+            <w:r>
+              <w:rPr>
+                <w:u w:val="single"/>
+              </w:rPr>
+              <w:t>anyone.</w:t>
+            </w:r>
+            <w:r>
+              <w:rPr>
+                <w:b/>
+                <w:bCs/>
+              </w:rPr>
+              <w:t xml:space="preserve"> </w:t>
+            </w:r>
+          </w:p>
+          <w:p>
+            <w:pPr>
+              <w:cnfStyle w:val="000000100000" w:firstRow="0" w:lastRow="0" w:firstColumn="0" w:lastColumn="0" w:oddVBand="0" w:evenVBand="0" w:oddHBand="1" w:evenHBand="0" w:firstRowFirstColumn="0" w:firstRowLastColumn="0" w:lastRowFirstColumn="0" w:lastRowLastColumn="0"/>
+              <w:rPr>
+                <w:b/>
+                <w:bCs/>
+              </w:rPr>
+            </w:pPr>
+            <w:r>
+              <w:rPr>
+                <w:b/>
+                <w:bCs/>
+              </w:rPr>
+              <w:t xml:space="preserve">How to pick a limb:  </w:t>
+            </w:r>
+            <w:r>
+              <w:t>land on closed chest.</w:t>
+            </w:r>
+            <w:r>
+              <w:rPr>
+                <w:b/>
+                <w:bCs/>
+              </w:rPr>
+              <w:t xml:space="preserve"> </w:t>
+            </w:r>
+          </w:p>
+          <w:p>
+            <w:pPr>
+              <w:cnfStyle w:val="000000100000" w:firstRow="0" w:lastRow="0" w:firstColumn="0" w:lastColumn="0" w:oddVBand="0" w:evenVBand="0" w:oddHBand="1" w:evenHBand="0" w:firstRowFirstColumn="0" w:firstRowLastColumn="0" w:lastRowFirstColumn="0" w:lastRowLastColumn="0"/>
+              <w:rPr>
+                <w:b/>
+                <w:bCs/>
+              </w:rPr>
+            </w:pPr>
+            <w:r>
+              <w:rPr>
+                <w:b/>
+                <w:bCs/>
+              </w:rPr>
+              <w:t>Remember to flip after emptying! (press F).</w:t>
+            </w:r>
+          </w:p>
+        </w:tc>
+      </w:tr>
+      <w:tr>
+        <w:tc>
+          <w:tcPr>
+            <w:cnfStyle w:val="001000000000" w:firstRow="0" w:lastRow="0" w:firstColumn="1" w:lastColumn="0" w:oddVBand="0" w:evenVBand="0" w:oddHBand="0" w:evenHBand="0" w:firstRowFirstColumn="0" w:firstRowLastColumn="0" w:lastRowFirstColumn="0" w:lastRowLastColumn="0"/>
+            <w:tcW w:w="4621" w:type="dxa"/>
+          </w:tcPr>
+          <w:p>
+            <w:pPr>
+              <w:rPr>
+                <w:noProof/>
+              </w:rPr>
+            </w:pPr>
+            <w:r>
+              <w:rPr>
+                <w:noProof/>
+              </w:rPr>
+              <w:drawing>
+                <wp:inline distT="0" distB="0" distL="0" distR="0" wp14:anchorId="48D123CB" wp14:editId="657539E1">
+                  <wp:extent cx="1149350" cy="1149350"/>
+                  <wp:effectExtent l="0" t="0" r="0" b="0"/>
+                  <wp:docPr id="1662836041" name="Picture 10"/>
+                  <wp:cNvGraphicFramePr>
+                    <a:graphicFrameLocks xmlns:a="http://schemas.openxmlformats.org/drawingml/2006/main" noChangeAspect="1"/>
+                  </wp:cNvGraphicFramePr>
+                  <a:graphic xmlns:a="http://schemas.openxmlformats.org/drawingml/2006/main">
+                    <a:graphicData uri="http://schemas.openxmlformats.org/drawingml/2006/picture">
+                      <pic:pic xmlns:pic="http://schemas.openxmlformats.org/drawingml/2006/picture">
+                        <pic:nvPicPr>
+                          <pic:cNvPr id="1662836041" name="Picture 10"/>
+                          <pic:cNvPicPr/>
+                        </pic:nvPicPr>
+                        <pic:blipFill>
+                          <a:blip r:embed="rId18" cstate="print">
+                            <a:extLst>
+                              <a:ext uri="{28A0092B-C50C-407E-A947-70E740481C1C}">
+                                <a14:useLocalDpi xmlns:a14="http://schemas.microsoft.com/office/drawing/2010/main" val="0"/>
+                              </a:ext>
+                            </a:extLst>
+                          </a:blip>
+                          <a:stretch>
+                            <a:fillRect/>
+                          </a:stretch>
+                        </pic:blipFill>
+                        <pic:spPr>
+                          <a:xfrm>
+                            <a:off x="0" y="0"/>
+                            <a:ext cx="1149350" cy="1149350"/>
+                          </a:xfrm>
+                          <a:prstGeom prst="rect">
+                            <a:avLst/>
+                          </a:prstGeom>
+                        </pic:spPr>
+                      </pic:pic>
+                    </a:graphicData>
+                  </a:graphic>
+                </wp:inline>
+              </w:drawing>
+            </w:r>
+          </w:p>
+          <w:p>
+            <w:pPr>
+              <w:rPr>
+                <w:b w:val="0"/>
+                <w:bCs w:val="0"/>
+                <w:noProof/>
+              </w:rPr>
+            </w:pPr>
+            <w:r>
+              <w:rPr>
+                <w:b w:val="0"/>
+                <w:bCs w:val="0"/>
+                <w:noProof/>
+              </w:rPr>
+              <w:lastRenderedPageBreak/>
+              <w:t>Lava</w:t>
+            </w:r>
+            <w:r>
+              <w:rPr>
+                <w:b w:val="0"/>
+                <w:bCs w:val="0"/>
+                <w:noProof/>
+              </w:rPr>
+              <w:t xml:space="preserve">. </w:t>
+            </w:r>
+          </w:p>
+          <w:p>
+            <w:pPr>
+              <w:rPr>
+                <w:b w:val="0"/>
+                <w:bCs w:val="0"/>
+                <w:noProof/>
+                <w:u w:val="single"/>
+              </w:rPr>
+            </w:pPr>
+            <w:r>
+              <w:rPr>
+                <w:noProof/>
+              </w:rPr>
+              <w:t>Who can pass</w:t>
+            </w:r>
+            <w:r>
+              <w:rPr>
+                <w:noProof/>
+              </w:rPr>
+              <w:t xml:space="preserve">: </w:t>
+            </w:r>
+            <w:r>
+              <w:rPr>
+                <w:b w:val="0"/>
+                <w:bCs w:val="0"/>
+                <w:noProof/>
+                <w:u w:val="single"/>
+              </w:rPr>
+              <w:t>ghost with no</w:t>
+            </w:r>
+          </w:p>
+          <w:p>
+            <w:pPr>
+              <w:rPr>
+                <w:noProof/>
+              </w:rPr>
+            </w:pPr>
+            <w:r>
+              <w:rPr>
+                <w:b w:val="0"/>
+                <w:bCs w:val="0"/>
+                <w:noProof/>
+                <w:u w:val="single"/>
+              </w:rPr>
+              <w:t>limbs.</w:t>
+            </w:r>
+            <w:r>
+              <w:rPr>
+                <w:noProof/>
+              </w:rPr>
+              <w:t xml:space="preserve"> </w:t>
+            </w:r>
+          </w:p>
+        </w:tc>
+        <w:tc>
+          <w:tcPr>
+            <w:tcW w:w="4621" w:type="dxa"/>
+          </w:tcPr>
+          <w:p>
+            <w:pPr>
+              <w:cnfStyle w:val="000000000000" w:firstRow="0" w:lastRow="0" w:firstColumn="0" w:lastColumn="0" w:oddVBand="0" w:evenVBand="0" w:oddHBand="0" w:evenHBand="0" w:firstRowFirstColumn="0" w:firstRowLastColumn="0" w:lastRowFirstColumn="0" w:lastRowLastColumn="0"/>
+              <w:rPr>
+                <w:noProof/>
+              </w:rPr>
+            </w:pPr>
+            <w:r>
+              <w:rPr>
+                <w:noProof/>
+              </w:rPr>
+              <w:lastRenderedPageBreak/>
+              <w:drawing>
+                <wp:inline distT="0" distB="0" distL="0" distR="0" wp14:anchorId="66C5E3FB" wp14:editId="30A71EF7">
+                  <wp:extent cx="1149350" cy="1149350"/>
+                  <wp:effectExtent l="0" t="0" r="0" b="0"/>
+                  <wp:docPr id="283711760" name="Picture 10"/>
+                  <wp:cNvGraphicFramePr>
+                    <a:graphicFrameLocks xmlns:a="http://schemas.openxmlformats.org/drawingml/2006/main" noChangeAspect="1"/>
+                  </wp:cNvGraphicFramePr>
+                  <a:graphic xmlns:a="http://schemas.openxmlformats.org/drawingml/2006/main">
+                    <a:graphicData uri="http://schemas.openxmlformats.org/drawingml/2006/picture">
+                      <pic:pic xmlns:pic="http://schemas.openxmlformats.org/drawingml/2006/picture">
+                        <pic:nvPicPr>
+                          <pic:cNvPr id="283711760" name="Picture 10"/>
                           <pic:cNvPicPr/>
                         </pic:nvPicPr>
                         <pic:blipFill>
@@ -2671,18 +3338,23 @@
           <w:p>
             <w:pPr>
               <w:cnfStyle w:val="000000000000" w:firstRow="0" w:lastRow="0" w:firstColumn="0" w:lastColumn="0" w:oddVBand="0" w:evenVBand="0" w:oddHBand="0" w:evenHBand="0" w:firstRowFirstColumn="0" w:firstRowLastColumn="0" w:lastRowFirstColumn="0" w:lastRowLastColumn="0"/>
+              <w:rPr>
+                <w:noProof/>
+              </w:rPr>
             </w:pPr>
             <w:r>
-              <w:t>Water</w:t>
-            </w:r>
-            <w:r>
-              <w:t>.</w:t>
+              <w:rPr>
+                <w:noProof/>
+              </w:rPr>
+              <w:lastRenderedPageBreak/>
+              <w:t>Bush.</w:t>
             </w:r>
           </w:p>
           <w:p>
             <w:pPr>
               <w:cnfStyle w:val="000000000000" w:firstRow="0" w:lastRow="0" w:firstColumn="0" w:lastColumn="0" w:oddVBand="0" w:evenVBand="0" w:oddHBand="0" w:evenHBand="0" w:firstRowFirstColumn="0" w:firstRowLastColumn="0" w:lastRowFirstColumn="0" w:lastRowLastColumn="0"/>
               <w:rPr>
+                <w:noProof/>
                 <w:u w:val="single"/>
               </w:rPr>
             </w:pPr>
@@ -2690,14 +3362,13 @@
               <w:rPr>
                 <w:b/>
                 <w:bCs/>
-              </w:rPr>
-              <w:t>Who can pass:</w:t>
-            </w:r>
-            <w:r>
-              <w:t xml:space="preserve"> </w:t>
-            </w:r>
-            <w:r>
-              <w:rPr>
+                <w:noProof/>
+              </w:rPr>
+              <w:t xml:space="preserve">Who can pass: </w:t>
+            </w:r>
+            <w:r>
+              <w:rPr>
+                <w:noProof/>
                 <w:u w:val="single"/>
               </w:rPr>
               <w:t xml:space="preserve">ghost with no limbs </w:t>
@@ -2707,22 +3378,114 @@
             <w:pPr>
               <w:cnfStyle w:val="000000000000" w:firstRow="0" w:lastRow="0" w:firstColumn="0" w:lastColumn="0" w:oddVBand="0" w:evenVBand="0" w:oddHBand="0" w:evenHBand="0" w:firstRowFirstColumn="0" w:firstRowLastColumn="0" w:lastRowFirstColumn="0" w:lastRowLastColumn="0"/>
               <w:rPr>
-                <w:b/>
-                <w:bCs/>
+                <w:noProof/>
               </w:rPr>
             </w:pPr>
             <w:r>
               <w:rPr>
-                <w:u w:val="single"/>
-              </w:rPr>
-              <w:t>OR ghost with “water” limb.</w:t>
+                <w:noProof/>
+                <w:u w:val="single"/>
+              </w:rPr>
+              <w:t>OR ghost with “sci</w:t>
+            </w:r>
+            <w:r>
+              <w:rPr>
+                <w:noProof/>
+                <w:u w:val="single"/>
+              </w:rPr>
+              <w:t>ss</w:t>
+            </w:r>
+            <w:r>
+              <w:rPr>
+                <w:noProof/>
+                <w:u w:val="single"/>
+              </w:rPr>
+              <w:t xml:space="preserve">or” </w:t>
+            </w:r>
+            <w:r>
+              <w:rPr>
+                <w:noProof/>
+                <w:u w:val="single"/>
+              </w:rPr>
+              <w:t>arm</w:t>
+            </w:r>
+            <w:r>
+              <w:rPr>
+                <w:noProof/>
+              </w:rPr>
+              <w:t>.</w:t>
+            </w:r>
+            <w:r>
+              <w:rPr>
+                <w:noProof/>
+              </w:rPr>
+              <w:t xml:space="preserve"> </w:t>
             </w:r>
           </w:p>
         </w:tc>
       </w:tr>
+    </w:tbl>
+    <w:p>
+      <w:pPr>
+        <w:spacing w:after="0"/>
+      </w:pPr>
+    </w:p>
+    <w:p>
+      <w:pPr>
+        <w:spacing w:after="0"/>
+        <w:rPr>
+          <w:b/>
+          <w:bCs/>
+          <w:sz w:val="40"/>
+          <w:szCs w:val="40"/>
+          <w:u w:val="single"/>
+        </w:rPr>
+      </w:pPr>
+      <w:r>
+        <w:rPr>
+          <w:b/>
+          <w:bCs/>
+          <w:sz w:val="40"/>
+          <w:szCs w:val="40"/>
+        </w:rPr>
+        <w:t xml:space="preserve">                                 </w:t>
+      </w:r>
+      <w:r>
+        <w:rPr>
+          <w:b/>
+          <w:bCs/>
+          <w:sz w:val="40"/>
+          <w:szCs w:val="40"/>
+          <w:u w:val="single"/>
+        </w:rPr>
+        <w:t>TILES &amp; LIMBS.</w:t>
+      </w:r>
+    </w:p>
+    <w:p>
+      <w:pPr>
+        <w:spacing w:after="0"/>
+        <w:rPr>
+          <w:b/>
+          <w:bCs/>
+          <w:sz w:val="40"/>
+          <w:szCs w:val="40"/>
+          <w:u w:val="single"/>
+        </w:rPr>
+      </w:pPr>
+    </w:p>
+    <w:tbl>
+      <w:tblPr>
+        <w:tblStyle w:val="PlainTable4"/>
+        <w:tblW w:w="0" w:type="auto"/>
+        <w:tblLook w:val="04A0" w:firstRow="1" w:lastRow="0" w:firstColumn="1" w:lastColumn="0" w:noHBand="0" w:noVBand="1"/>
+      </w:tblPr>
+      <w:tblGrid>
+        <w:gridCol w:w="4621"/>
+        <w:gridCol w:w="4621"/>
+      </w:tblGrid>
       <w:tr>
         <w:trPr>
-          <w:cnfStyle w:val="000000100000" w:firstRow="0" w:lastRow="0" w:firstColumn="0" w:lastColumn="0" w:oddVBand="0" w:evenVBand="0" w:oddHBand="1" w:evenHBand="0" w:firstRowFirstColumn="0" w:firstRowLastColumn="0" w:lastRowFirstColumn="0" w:lastRowLastColumn="0"/>
+          <w:cnfStyle w:val="100000000000" w:firstRow="1" w:lastRow="0" w:firstColumn="0" w:lastColumn="0" w:oddVBand="0" w:evenVBand="0" w:oddHBand="0" w:evenHBand="0" w:firstRowFirstColumn="0" w:firstRowLastColumn="0" w:lastRowFirstColumn="0" w:lastRowLastColumn="0"/>
         </w:trPr>
         <w:tc>
           <w:tcPr>
@@ -2730,21 +3493,15 @@
             <w:tcW w:w="4621" w:type="dxa"/>
           </w:tcPr>
           <w:p>
-            <w:pPr>
-              <w:rPr>
-                <w:b w:val="0"/>
-                <w:bCs w:val="0"/>
-              </w:rPr>
-            </w:pPr>
             <w:r>
               <w:rPr>
                 <w:noProof/>
               </w:rPr>
               <w:drawing>
-                <wp:inline distT="0" distB="0" distL="0" distR="0" wp14:anchorId="4944C27E" wp14:editId="4DF20EAB">
+                <wp:inline distT="0" distB="0" distL="0" distR="0" wp14:anchorId="6616D15C" wp14:editId="2F31D21D">
                   <wp:extent cx="1155700" cy="1155700"/>
                   <wp:effectExtent l="0" t="0" r="0" b="0"/>
-                  <wp:docPr id="739020658" name="Picture 7"/>
+                  <wp:docPr id="432089524" name="Picture 1"/>
                   <wp:cNvGraphicFramePr>
                     <a:graphicFrameLocks xmlns:a="http://schemas.openxmlformats.org/drawingml/2006/main" noChangeAspect="1"/>
                   </wp:cNvGraphicFramePr>
@@ -2752,7 +3509,7 @@
                     <a:graphicData uri="http://schemas.openxmlformats.org/drawingml/2006/picture">
                       <pic:pic xmlns:pic="http://schemas.openxmlformats.org/drawingml/2006/picture">
                         <pic:nvPicPr>
-                          <pic:cNvPr id="739020658" name="Picture 7"/>
+                          <pic:cNvPr id="432089524" name="Picture 1"/>
                           <pic:cNvPicPr/>
                         </pic:nvPicPr>
                         <pic:blipFill>
@@ -2795,7 +3552,21 @@
                 <w:b w:val="0"/>
                 <w:bCs w:val="0"/>
               </w:rPr>
-              <w:t>Ice</w:t>
+              <w:t>“Ice”</w:t>
+            </w:r>
+            <w:r>
+              <w:rPr>
+                <w:b w:val="0"/>
+                <w:bCs w:val="0"/>
+              </w:rPr>
+              <w:t xml:space="preserve"> </w:t>
+            </w:r>
+            <w:r>
+              <w:rPr>
+                <w:b w:val="0"/>
+                <w:bCs w:val="0"/>
+              </w:rPr>
+              <w:t>arm</w:t>
             </w:r>
             <w:r>
               <w:rPr>
@@ -2806,44 +3577,35 @@
             </w:r>
           </w:p>
           <w:p>
-            <w:pPr>
-              <w:rPr>
-                <w:b w:val="0"/>
-                <w:bCs w:val="0"/>
-                <w:u w:val="single"/>
-              </w:rPr>
-            </w:pPr>
-            <w:r>
-              <w:t xml:space="preserve">Who can pass: </w:t>
-            </w:r>
-            <w:r>
-              <w:rPr>
-                <w:b w:val="0"/>
-                <w:bCs w:val="0"/>
-                <w:u w:val="single"/>
-              </w:rPr>
-              <w:t>g</w:t>
-            </w:r>
-            <w:r>
-              <w:rPr>
-                <w:b w:val="0"/>
-                <w:bCs w:val="0"/>
-                <w:u w:val="single"/>
-              </w:rPr>
-              <w:t xml:space="preserve">host with no limbs </w:t>
-            </w:r>
-          </w:p>
-          <w:p>
-            <w:r>
-              <w:rPr>
-                <w:b w:val="0"/>
-                <w:bCs w:val="0"/>
-                <w:u w:val="single"/>
-              </w:rPr>
-              <w:t>OR ghost with “ice” limb.</w:t>
-            </w:r>
+            <w:r>
+              <w:t xml:space="preserve">Allows to </w:t>
+            </w:r>
+            <w:proofErr w:type="gramStart"/>
+            <w:r>
+              <w:t>pass</w:t>
+            </w:r>
+            <w:r>
+              <w:t>:</w:t>
+            </w:r>
+            <w:proofErr w:type="gramEnd"/>
             <w:r>
               <w:t xml:space="preserve"> </w:t>
+            </w:r>
+            <w:r>
+              <w:rPr>
+                <w:b w:val="0"/>
+                <w:bCs w:val="0"/>
+                <w:u w:val="single"/>
+              </w:rPr>
+              <w:t>ice</w:t>
+            </w:r>
+            <w:r>
+              <w:rPr>
+                <w:b w:val="0"/>
+                <w:bCs w:val="0"/>
+                <w:u w:val="single"/>
+              </w:rPr>
+              <w:t>.</w:t>
             </w:r>
           </w:p>
         </w:tc>
@@ -2853,17 +3615,21 @@
           </w:tcPr>
           <w:p>
             <w:pPr>
-              <w:cnfStyle w:val="000000100000" w:firstRow="0" w:lastRow="0" w:firstColumn="0" w:lastColumn="0" w:oddVBand="0" w:evenVBand="0" w:oddHBand="1" w:evenHBand="0" w:firstRowFirstColumn="0" w:firstRowLastColumn="0" w:lastRowFirstColumn="0" w:lastRowLastColumn="0"/>
+              <w:cnfStyle w:val="100000000000" w:firstRow="1" w:lastRow="0" w:firstColumn="0" w:lastColumn="0" w:oddVBand="0" w:evenVBand="0" w:oddHBand="0" w:evenHBand="0" w:firstRowFirstColumn="0" w:firstRowLastColumn="0" w:lastRowFirstColumn="0" w:lastRowLastColumn="0"/>
+              <w:rPr>
+                <w:b w:val="0"/>
+                <w:bCs w:val="0"/>
+              </w:rPr>
             </w:pPr>
             <w:r>
               <w:rPr>
                 <w:noProof/>
               </w:rPr>
               <w:drawing>
-                <wp:inline distT="0" distB="0" distL="0" distR="0" wp14:anchorId="403FC17B" wp14:editId="106F8B3A">
-                  <wp:extent cx="1244600" cy="1244600"/>
+                <wp:inline distT="0" distB="0" distL="0" distR="0" wp14:anchorId="5C013466" wp14:editId="4657BE71">
+                  <wp:extent cx="1219200" cy="1219200"/>
                   <wp:effectExtent l="0" t="0" r="0" b="0"/>
-                  <wp:docPr id="1823054708" name="Picture 8" descr="A close up of a chest&#10;&#10;Description automatically generated"/>
+                  <wp:docPr id="877730052" name="Picture 2"/>
                   <wp:cNvGraphicFramePr>
                     <a:graphicFrameLocks xmlns:a="http://schemas.openxmlformats.org/drawingml/2006/main" noChangeAspect="1"/>
                   </wp:cNvGraphicFramePr>
@@ -2871,7 +3637,7 @@
                     <a:graphicData uri="http://schemas.openxmlformats.org/drawingml/2006/picture">
                       <pic:pic xmlns:pic="http://schemas.openxmlformats.org/drawingml/2006/picture">
                         <pic:nvPicPr>
-                          <pic:cNvPr id="1823054708" name="Picture 8" descr="A close up of a chest&#10;&#10;Description automatically generated"/>
+                          <pic:cNvPr id="877730052" name="Picture 2"/>
                           <pic:cNvPicPr/>
                         </pic:nvPicPr>
                         <pic:blipFill>
@@ -2889,7 +3655,7 @@
                         <pic:spPr>
                           <a:xfrm>
                             <a:off x="0" y="0"/>
-                            <a:ext cx="1245415" cy="1245415"/>
+                            <a:ext cx="1219200" cy="1219200"/>
                           </a:xfrm>
                           <a:prstGeom prst="rect">
                             <a:avLst/>
@@ -2901,15 +3667,102 @@
                 </wp:inline>
               </w:drawing>
             </w:r>
+          </w:p>
+          <w:p>
+            <w:pPr>
+              <w:cnfStyle w:val="100000000000" w:firstRow="1" w:lastRow="0" w:firstColumn="0" w:lastColumn="0" w:oddVBand="0" w:evenVBand="0" w:oddHBand="0" w:evenHBand="0" w:firstRowFirstColumn="0" w:firstRowLastColumn="0" w:lastRowFirstColumn="0" w:lastRowLastColumn="0"/>
+              <w:rPr>
+                <w:b w:val="0"/>
+                <w:bCs w:val="0"/>
+              </w:rPr>
+            </w:pPr>
+            <w:r>
+              <w:rPr>
+                <w:b w:val="0"/>
+                <w:bCs w:val="0"/>
+              </w:rPr>
+              <w:t>“Rope”</w:t>
+            </w:r>
+            <w:r>
+              <w:rPr>
+                <w:b w:val="0"/>
+                <w:bCs w:val="0"/>
+              </w:rPr>
+              <w:t xml:space="preserve"> </w:t>
+            </w:r>
+            <w:r>
+              <w:rPr>
+                <w:b w:val="0"/>
+                <w:bCs w:val="0"/>
+              </w:rPr>
+              <w:t>arm</w:t>
+            </w:r>
+            <w:r>
+              <w:rPr>
+                <w:b w:val="0"/>
+                <w:bCs w:val="0"/>
+              </w:rPr>
+              <w:t>.</w:t>
+            </w:r>
+          </w:p>
+          <w:p>
+            <w:pPr>
+              <w:cnfStyle w:val="100000000000" w:firstRow="1" w:lastRow="0" w:firstColumn="0" w:lastColumn="0" w:oddVBand="0" w:evenVBand="0" w:oddHBand="0" w:evenHBand="0" w:firstRowFirstColumn="0" w:firstRowLastColumn="0" w:lastRowFirstColumn="0" w:lastRowLastColumn="0"/>
+            </w:pPr>
+            <w:r>
+              <w:t xml:space="preserve">Allows to </w:t>
+            </w:r>
+            <w:proofErr w:type="gramStart"/>
+            <w:r>
+              <w:t>pass</w:t>
+            </w:r>
+            <w:r>
+              <w:t>:</w:t>
+            </w:r>
+            <w:proofErr w:type="gramEnd"/>
+            <w:r>
+              <w:t xml:space="preserve"> </w:t>
+            </w:r>
+            <w:r>
+              <w:rPr>
+                <w:b w:val="0"/>
+                <w:bCs w:val="0"/>
+                <w:u w:val="single"/>
+              </w:rPr>
+              <w:t>rope</w:t>
+            </w:r>
+            <w:r>
+              <w:rPr>
+                <w:b w:val="0"/>
+                <w:bCs w:val="0"/>
+              </w:rPr>
+              <w:t>.</w:t>
+            </w:r>
+            <w:r>
+              <w:t xml:space="preserve"> </w:t>
+            </w:r>
+          </w:p>
+        </w:tc>
+      </w:tr>
+      <w:tr>
+        <w:trPr>
+          <w:cnfStyle w:val="000000100000" w:firstRow="0" w:lastRow="0" w:firstColumn="0" w:lastColumn="0" w:oddVBand="0" w:evenVBand="0" w:oddHBand="1" w:evenHBand="0" w:firstRowFirstColumn="0" w:firstRowLastColumn="0" w:lastRowFirstColumn="0" w:lastRowLastColumn="0"/>
+        </w:trPr>
+        <w:tc>
+          <w:tcPr>
+            <w:cnfStyle w:val="001000000000" w:firstRow="0" w:lastRow="0" w:firstColumn="1" w:lastColumn="0" w:oddVBand="0" w:evenVBand="0" w:oddHBand="0" w:evenHBand="0" w:firstRowFirstColumn="0" w:firstRowLastColumn="0" w:lastRowFirstColumn="0" w:lastRowLastColumn="0"/>
+            <w:tcW w:w="4621" w:type="dxa"/>
+          </w:tcPr>
+          <w:p>
             <w:r>
               <w:rPr>
                 <w:noProof/>
               </w:rPr>
               <w:drawing>
-                <wp:inline distT="0" distB="0" distL="0" distR="0" wp14:anchorId="2BA9B040" wp14:editId="38B4F032">
-                  <wp:extent cx="1250950" cy="1250950"/>
+                <wp:inline distT="0" distB="0" distL="0" distR="0" wp14:anchorId="15456B24" wp14:editId="3002631E">
+                  <wp:extent cx="1155700" cy="1155700"/>
                   <wp:effectExtent l="0" t="0" r="0" b="0"/>
-                  <wp:docPr id="1851677305" name="Picture 9" descr="A wooden chest with gold trim&#10;&#10;Description automatically generated"/>
+                  <wp:docPr id="964491568" name="Picture 1"/>
                   <wp:cNvGraphicFramePr>
                     <a:graphicFrameLocks xmlns:a="http://schemas.openxmlformats.org/drawingml/2006/main" noChangeAspect="1"/>
                   </wp:cNvGraphicFramePr>
@@ -2917,464 +3770,11 @@
                     <a:graphicData uri="http://schemas.openxmlformats.org/drawingml/2006/picture">
                       <pic:pic xmlns:pic="http://schemas.openxmlformats.org/drawingml/2006/picture">
                         <pic:nvPicPr>
-                          <pic:cNvPr id="1851677305" name="Picture 9" descr="A wooden chest with gold trim&#10;&#10;Description automatically generated"/>
+                          <pic:cNvPr id="964491568" name="Picture 1"/>
                           <pic:cNvPicPr/>
                         </pic:nvPicPr>
                         <pic:blipFill>
                           <a:blip r:embed="rId22" cstate="print">
-                            <a:extLst>
-                              <a:ext uri="{28A0092B-C50C-407E-A947-70E740481C1C}">
-                                <a14:useLocalDpi xmlns:a14="http://schemas.microsoft.com/office/drawing/2010/main" val="0"/>
-                              </a:ext>
-                            </a:extLst>
-                          </a:blip>
-                          <a:stretch>
-                            <a:fillRect/>
-                          </a:stretch>
-                        </pic:blipFill>
-                        <pic:spPr>
-                          <a:xfrm>
-                            <a:off x="0" y="0"/>
-                            <a:ext cx="1251766" cy="1251766"/>
-                          </a:xfrm>
-                          <a:prstGeom prst="rect">
-                            <a:avLst/>
-                          </a:prstGeom>
-                        </pic:spPr>
-                      </pic:pic>
-                    </a:graphicData>
-                  </a:graphic>
-                </wp:inline>
-              </w:drawing>
-            </w:r>
-          </w:p>
-          <w:p>
-            <w:pPr>
-              <w:cnfStyle w:val="000000100000" w:firstRow="0" w:lastRow="0" w:firstColumn="0" w:lastColumn="0" w:oddVBand="0" w:evenVBand="0" w:oddHBand="1" w:evenHBand="0" w:firstRowFirstColumn="0" w:firstRowLastColumn="0" w:lastRowFirstColumn="0" w:lastRowLastColumn="0"/>
-            </w:pPr>
-            <w:r>
-              <w:t>Chest</w:t>
-            </w:r>
-            <w:r>
-              <w:t>.</w:t>
-            </w:r>
-            <w:r>
-              <w:t xml:space="preserve"> </w:t>
-            </w:r>
-            <w:r>
-              <w:t>Contains limb inside</w:t>
-            </w:r>
-            <w:r>
-              <w:t xml:space="preserve"> (left). Empty (right).</w:t>
-            </w:r>
-          </w:p>
-          <w:p>
-            <w:pPr>
-              <w:cnfStyle w:val="000000100000" w:firstRow="0" w:lastRow="0" w:firstColumn="0" w:lastColumn="0" w:oddVBand="0" w:evenVBand="0" w:oddHBand="1" w:evenHBand="0" w:firstRowFirstColumn="0" w:firstRowLastColumn="0" w:lastRowFirstColumn="0" w:lastRowLastColumn="0"/>
-              <w:rPr>
-                <w:b/>
-                <w:bCs/>
-              </w:rPr>
-            </w:pPr>
-            <w:r>
-              <w:rPr>
-                <w:b/>
-                <w:bCs/>
-              </w:rPr>
-              <w:t xml:space="preserve">Who can pass: </w:t>
-            </w:r>
-            <w:r>
-              <w:rPr>
-                <w:b/>
-                <w:bCs/>
-              </w:rPr>
-              <w:t xml:space="preserve"> </w:t>
-            </w:r>
-            <w:r>
-              <w:rPr>
-                <w:u w:val="single"/>
-              </w:rPr>
-              <w:t>anyone.</w:t>
-            </w:r>
-            <w:r>
-              <w:rPr>
-                <w:b/>
-                <w:bCs/>
-              </w:rPr>
-              <w:t xml:space="preserve"> </w:t>
-            </w:r>
-          </w:p>
-          <w:p>
-            <w:pPr>
-              <w:cnfStyle w:val="000000100000" w:firstRow="0" w:lastRow="0" w:firstColumn="0" w:lastColumn="0" w:oddVBand="0" w:evenVBand="0" w:oddHBand="1" w:evenHBand="0" w:firstRowFirstColumn="0" w:firstRowLastColumn="0" w:lastRowFirstColumn="0" w:lastRowLastColumn="0"/>
-              <w:rPr>
-                <w:b/>
-                <w:bCs/>
-              </w:rPr>
-            </w:pPr>
-            <w:r>
-              <w:rPr>
-                <w:b/>
-                <w:bCs/>
-              </w:rPr>
-              <w:t>Remember to flip after emptying! (press F).</w:t>
-            </w:r>
-          </w:p>
-        </w:tc>
-      </w:tr>
-      <w:tr>
-        <w:tc>
-          <w:tcPr>
-            <w:cnfStyle w:val="001000000000" w:firstRow="0" w:lastRow="0" w:firstColumn="1" w:lastColumn="0" w:oddVBand="0" w:evenVBand="0" w:oddHBand="0" w:evenHBand="0" w:firstRowFirstColumn="0" w:firstRowLastColumn="0" w:lastRowFirstColumn="0" w:lastRowLastColumn="0"/>
-            <w:tcW w:w="4621" w:type="dxa"/>
-          </w:tcPr>
-          <w:p>
-            <w:pPr>
-              <w:rPr>
-                <w:noProof/>
-              </w:rPr>
-            </w:pPr>
-            <w:r>
-              <w:rPr>
-                <w:noProof/>
-              </w:rPr>
-              <w:drawing>
-                <wp:inline distT="0" distB="0" distL="0" distR="0" wp14:anchorId="48D123CB" wp14:editId="657539E1">
-                  <wp:extent cx="1149350" cy="1149350"/>
-                  <wp:effectExtent l="0" t="0" r="0" b="0"/>
-                  <wp:docPr id="1662836041" name="Picture 10"/>
-                  <wp:cNvGraphicFramePr>
-                    <a:graphicFrameLocks xmlns:a="http://schemas.openxmlformats.org/drawingml/2006/main" noChangeAspect="1"/>
-                  </wp:cNvGraphicFramePr>
-                  <a:graphic xmlns:a="http://schemas.openxmlformats.org/drawingml/2006/main">
-                    <a:graphicData uri="http://schemas.openxmlformats.org/drawingml/2006/picture">
-                      <pic:pic xmlns:pic="http://schemas.openxmlformats.org/drawingml/2006/picture">
-                        <pic:nvPicPr>
-                          <pic:cNvPr id="1662836041" name="Picture 10"/>
-                          <pic:cNvPicPr/>
-                        </pic:nvPicPr>
-                        <pic:blipFill>
-                          <a:blip r:embed="rId23" cstate="print">
-                            <a:extLst>
-                              <a:ext uri="{28A0092B-C50C-407E-A947-70E740481C1C}">
-                                <a14:useLocalDpi xmlns:a14="http://schemas.microsoft.com/office/drawing/2010/main" val="0"/>
-                              </a:ext>
-                            </a:extLst>
-                          </a:blip>
-                          <a:stretch>
-                            <a:fillRect/>
-                          </a:stretch>
-                        </pic:blipFill>
-                        <pic:spPr>
-                          <a:xfrm>
-                            <a:off x="0" y="0"/>
-                            <a:ext cx="1149350" cy="1149350"/>
-                          </a:xfrm>
-                          <a:prstGeom prst="rect">
-                            <a:avLst/>
-                          </a:prstGeom>
-                        </pic:spPr>
-                      </pic:pic>
-                    </a:graphicData>
-                  </a:graphic>
-                </wp:inline>
-              </w:drawing>
-            </w:r>
-          </w:p>
-          <w:p>
-            <w:pPr>
-              <w:rPr>
-                <w:b w:val="0"/>
-                <w:bCs w:val="0"/>
-                <w:noProof/>
-              </w:rPr>
-            </w:pPr>
-            <w:r>
-              <w:rPr>
-                <w:b w:val="0"/>
-                <w:bCs w:val="0"/>
-                <w:noProof/>
-              </w:rPr>
-              <w:t>Lava</w:t>
-            </w:r>
-            <w:r>
-              <w:rPr>
-                <w:b w:val="0"/>
-                <w:bCs w:val="0"/>
-                <w:noProof/>
-              </w:rPr>
-              <w:t xml:space="preserve">. </w:t>
-            </w:r>
-          </w:p>
-          <w:p>
-            <w:pPr>
-              <w:rPr>
-                <w:b w:val="0"/>
-                <w:bCs w:val="0"/>
-                <w:noProof/>
-                <w:u w:val="single"/>
-              </w:rPr>
-            </w:pPr>
-            <w:r>
-              <w:rPr>
-                <w:noProof/>
-              </w:rPr>
-              <w:t>Who can pass</w:t>
-            </w:r>
-            <w:r>
-              <w:rPr>
-                <w:noProof/>
-              </w:rPr>
-              <w:t xml:space="preserve">: </w:t>
-            </w:r>
-            <w:r>
-              <w:rPr>
-                <w:b w:val="0"/>
-                <w:bCs w:val="0"/>
-                <w:noProof/>
-                <w:u w:val="single"/>
-              </w:rPr>
-              <w:t>ghost with no</w:t>
-            </w:r>
-          </w:p>
-          <w:p>
-            <w:pPr>
-              <w:rPr>
-                <w:noProof/>
-              </w:rPr>
-            </w:pPr>
-            <w:r>
-              <w:rPr>
-                <w:b w:val="0"/>
-                <w:bCs w:val="0"/>
-                <w:noProof/>
-                <w:u w:val="single"/>
-              </w:rPr>
-              <w:t>limbs.</w:t>
-            </w:r>
-            <w:r>
-              <w:rPr>
-                <w:noProof/>
-              </w:rPr>
-              <w:t xml:space="preserve"> </w:t>
-            </w:r>
-          </w:p>
-        </w:tc>
-        <w:tc>
-          <w:tcPr>
-            <w:tcW w:w="4621" w:type="dxa"/>
-          </w:tcPr>
-          <w:p>
-            <w:pPr>
-              <w:cnfStyle w:val="000000000000" w:firstRow="0" w:lastRow="0" w:firstColumn="0" w:lastColumn="0" w:oddVBand="0" w:evenVBand="0" w:oddHBand="0" w:evenHBand="0" w:firstRowFirstColumn="0" w:firstRowLastColumn="0" w:lastRowFirstColumn="0" w:lastRowLastColumn="0"/>
-              <w:rPr>
-                <w:noProof/>
-              </w:rPr>
-            </w:pPr>
-            <w:r>
-              <w:rPr>
-                <w:noProof/>
-              </w:rPr>
-              <w:drawing>
-                <wp:inline distT="0" distB="0" distL="0" distR="0" wp14:anchorId="66C5E3FB" wp14:editId="30A71EF7">
-                  <wp:extent cx="1149350" cy="1149350"/>
-                  <wp:effectExtent l="0" t="0" r="0" b="0"/>
-                  <wp:docPr id="283711760" name="Picture 10"/>
-                  <wp:cNvGraphicFramePr>
-                    <a:graphicFrameLocks xmlns:a="http://schemas.openxmlformats.org/drawingml/2006/main" noChangeAspect="1"/>
-                  </wp:cNvGraphicFramePr>
-                  <a:graphic xmlns:a="http://schemas.openxmlformats.org/drawingml/2006/main">
-                    <a:graphicData uri="http://schemas.openxmlformats.org/drawingml/2006/picture">
-                      <pic:pic xmlns:pic="http://schemas.openxmlformats.org/drawingml/2006/picture">
-                        <pic:nvPicPr>
-                          <pic:cNvPr id="283711760" name="Picture 10"/>
-                          <pic:cNvPicPr/>
-                        </pic:nvPicPr>
-                        <pic:blipFill>
-                          <a:blip r:embed="rId24" cstate="print">
-                            <a:extLst>
-                              <a:ext uri="{28A0092B-C50C-407E-A947-70E740481C1C}">
-                                <a14:useLocalDpi xmlns:a14="http://schemas.microsoft.com/office/drawing/2010/main" val="0"/>
-                              </a:ext>
-                            </a:extLst>
-                          </a:blip>
-                          <a:stretch>
-                            <a:fillRect/>
-                          </a:stretch>
-                        </pic:blipFill>
-                        <pic:spPr>
-                          <a:xfrm>
-                            <a:off x="0" y="0"/>
-                            <a:ext cx="1149350" cy="1149350"/>
-                          </a:xfrm>
-                          <a:prstGeom prst="rect">
-                            <a:avLst/>
-                          </a:prstGeom>
-                        </pic:spPr>
-                      </pic:pic>
-                    </a:graphicData>
-                  </a:graphic>
-                </wp:inline>
-              </w:drawing>
-            </w:r>
-          </w:p>
-          <w:p>
-            <w:pPr>
-              <w:cnfStyle w:val="000000000000" w:firstRow="0" w:lastRow="0" w:firstColumn="0" w:lastColumn="0" w:oddVBand="0" w:evenVBand="0" w:oddHBand="0" w:evenHBand="0" w:firstRowFirstColumn="0" w:firstRowLastColumn="0" w:lastRowFirstColumn="0" w:lastRowLastColumn="0"/>
-              <w:rPr>
-                <w:noProof/>
-              </w:rPr>
-            </w:pPr>
-            <w:r>
-              <w:rPr>
-                <w:noProof/>
-              </w:rPr>
-              <w:t>Bush.</w:t>
-            </w:r>
-          </w:p>
-          <w:p>
-            <w:pPr>
-              <w:cnfStyle w:val="000000000000" w:firstRow="0" w:lastRow="0" w:firstColumn="0" w:lastColumn="0" w:oddVBand="0" w:evenVBand="0" w:oddHBand="0" w:evenHBand="0" w:firstRowFirstColumn="0" w:firstRowLastColumn="0" w:lastRowFirstColumn="0" w:lastRowLastColumn="0"/>
-              <w:rPr>
-                <w:noProof/>
-                <w:u w:val="single"/>
-              </w:rPr>
-            </w:pPr>
-            <w:r>
-              <w:rPr>
-                <w:b/>
-                <w:bCs/>
-                <w:noProof/>
-              </w:rPr>
-              <w:t xml:space="preserve">Who can pass: </w:t>
-            </w:r>
-            <w:r>
-              <w:rPr>
-                <w:noProof/>
-                <w:u w:val="single"/>
-              </w:rPr>
-              <w:t xml:space="preserve">ghost with no limbs </w:t>
-            </w:r>
-          </w:p>
-          <w:p>
-            <w:pPr>
-              <w:cnfStyle w:val="000000000000" w:firstRow="0" w:lastRow="0" w:firstColumn="0" w:lastColumn="0" w:oddVBand="0" w:evenVBand="0" w:oddHBand="0" w:evenHBand="0" w:firstRowFirstColumn="0" w:firstRowLastColumn="0" w:lastRowFirstColumn="0" w:lastRowLastColumn="0"/>
-              <w:rPr>
-                <w:noProof/>
-              </w:rPr>
-            </w:pPr>
-            <w:r>
-              <w:rPr>
-                <w:noProof/>
-                <w:u w:val="single"/>
-              </w:rPr>
-              <w:t>OR ghost with “scior” limb</w:t>
-            </w:r>
-            <w:r>
-              <w:rPr>
-                <w:noProof/>
-              </w:rPr>
-              <w:t>.</w:t>
-            </w:r>
-            <w:r>
-              <w:rPr>
-                <w:noProof/>
-              </w:rPr>
-              <w:t xml:space="preserve"> </w:t>
-            </w:r>
-          </w:p>
-        </w:tc>
-      </w:tr>
-    </w:tbl>
-    <w:p>
-      <w:pPr>
-        <w:spacing w:after="0"/>
-      </w:pPr>
-    </w:p>
-    <w:p>
-      <w:pPr>
-        <w:spacing w:after="0"/>
-        <w:rPr>
-          <w:b/>
-          <w:bCs/>
-          <w:sz w:val="40"/>
-          <w:szCs w:val="40"/>
-          <w:u w:val="single"/>
-        </w:rPr>
-      </w:pPr>
-      <w:r>
-        <w:rPr>
-          <w:b/>
-          <w:bCs/>
-          <w:sz w:val="40"/>
-          <w:szCs w:val="40"/>
-        </w:rPr>
-        <w:t xml:space="preserve">                                 </w:t>
-      </w:r>
-      <w:r>
-        <w:rPr>
-          <w:b/>
-          <w:bCs/>
-          <w:sz w:val="40"/>
-          <w:szCs w:val="40"/>
-          <w:u w:val="single"/>
-        </w:rPr>
-        <w:t>TILES &amp; LIMBS.</w:t>
-      </w:r>
-    </w:p>
-    <w:p>
-      <w:pPr>
-        <w:spacing w:after="0"/>
-        <w:rPr>
-          <w:b/>
-          <w:bCs/>
-          <w:sz w:val="40"/>
-          <w:szCs w:val="40"/>
-          <w:u w:val="single"/>
-        </w:rPr>
-      </w:pPr>
-    </w:p>
-    <w:tbl>
-      <w:tblPr>
-        <w:tblStyle w:val="PlainTable4"/>
-        <w:tblW w:w="0" w:type="auto"/>
-        <w:tblLook w:val="04A0" w:firstRow="1" w:lastRow="0" w:firstColumn="1" w:lastColumn="0" w:noHBand="0" w:noVBand="1"/>
-      </w:tblPr>
-      <w:tblGrid>
-        <w:gridCol w:w="4621"/>
-        <w:gridCol w:w="4621"/>
-      </w:tblGrid>
-      <w:tr>
-        <w:trPr>
-          <w:cnfStyle w:val="100000000000" w:firstRow="1" w:lastRow="0" w:firstColumn="0" w:lastColumn="0" w:oddVBand="0" w:evenVBand="0" w:oddHBand="0" w:evenHBand="0" w:firstRowFirstColumn="0" w:firstRowLastColumn="0" w:lastRowFirstColumn="0" w:lastRowLastColumn="0"/>
-        </w:trPr>
-        <w:tc>
-          <w:tcPr>
-            <w:cnfStyle w:val="001000000000" w:firstRow="0" w:lastRow="0" w:firstColumn="1" w:lastColumn="0" w:oddVBand="0" w:evenVBand="0" w:oddHBand="0" w:evenHBand="0" w:firstRowFirstColumn="0" w:firstRowLastColumn="0" w:lastRowFirstColumn="0" w:lastRowLastColumn="0"/>
-            <w:tcW w:w="4621" w:type="dxa"/>
-          </w:tcPr>
-          <w:p>
-            <w:r>
-              <w:rPr>
-                <w:noProof/>
-              </w:rPr>
-              <w:drawing>
-                <wp:inline distT="0" distB="0" distL="0" distR="0" wp14:anchorId="6616D15C" wp14:editId="2F31D21D">
-                  <wp:extent cx="1155700" cy="1155700"/>
-                  <wp:effectExtent l="0" t="0" r="0" b="0"/>
-                  <wp:docPr id="432089524" name="Picture 1"/>
-                  <wp:cNvGraphicFramePr>
-                    <a:graphicFrameLocks xmlns:a="http://schemas.openxmlformats.org/drawingml/2006/main" noChangeAspect="1"/>
-                  </wp:cNvGraphicFramePr>
-                  <a:graphic xmlns:a="http://schemas.openxmlformats.org/drawingml/2006/main">
-                    <a:graphicData uri="http://schemas.openxmlformats.org/drawingml/2006/picture">
-                      <pic:pic xmlns:pic="http://schemas.openxmlformats.org/drawingml/2006/picture">
-                        <pic:nvPicPr>
-                          <pic:cNvPr id="432089524" name="Picture 1"/>
-                          <pic:cNvPicPr/>
-                        </pic:nvPicPr>
-                        <pic:blipFill>
-                          <a:blip r:embed="rId25" cstate="print">
                             <a:extLst>
                               <a:ext uri="{28A0092B-C50C-407E-A947-70E740481C1C}">
                                 <a14:useLocalDpi xmlns:a14="http://schemas.microsoft.com/office/drawing/2010/main" val="0"/>
@@ -3413,41 +3813,55 @@
                 <w:b w:val="0"/>
                 <w:bCs w:val="0"/>
               </w:rPr>
-              <w:t>“Ice”</w:t>
-            </w:r>
-            <w:r>
-              <w:rPr>
-                <w:b w:val="0"/>
-                <w:bCs w:val="0"/>
-              </w:rPr>
-              <w:t xml:space="preserve"> limb.</w:t>
-            </w:r>
-          </w:p>
-          <w:p>
-            <w:r>
-              <w:t>Allows to pass</w:t>
-            </w:r>
-            <w:r>
-              <w:t>:</w:t>
-            </w:r>
-            <w:r>
+              <w:t>“Scissor”</w:t>
+            </w:r>
+            <w:r>
+              <w:rPr>
+                <w:b w:val="0"/>
+                <w:bCs w:val="0"/>
+              </w:rPr>
               <w:t xml:space="preserve"> </w:t>
             </w:r>
             <w:r>
               <w:rPr>
                 <w:b w:val="0"/>
                 <w:bCs w:val="0"/>
-                <w:u w:val="single"/>
-              </w:rPr>
-              <w:t>ice</w:t>
-            </w:r>
-            <w:r>
-              <w:rPr>
-                <w:b w:val="0"/>
-                <w:bCs w:val="0"/>
-                <w:u w:val="single"/>
+              </w:rPr>
+              <w:t>arm</w:t>
+            </w:r>
+            <w:r>
+              <w:rPr>
+                <w:b w:val="0"/>
+                <w:bCs w:val="0"/>
               </w:rPr>
               <w:t>.</w:t>
+            </w:r>
+          </w:p>
+          <w:p>
+            <w:r>
+              <w:t>Allows to</w:t>
+            </w:r>
+            <w:r>
+              <w:t xml:space="preserve"> </w:t>
+            </w:r>
+            <w:proofErr w:type="gramStart"/>
+            <w:r>
+              <w:t>pass:</w:t>
+            </w:r>
+            <w:proofErr w:type="gramEnd"/>
+            <w:r>
+              <w:t xml:space="preserve"> </w:t>
+            </w:r>
+            <w:r>
+              <w:rPr>
+                <w:b w:val="0"/>
+                <w:bCs w:val="0"/>
+                <w:u w:val="single"/>
+              </w:rPr>
+              <w:t>bush.</w:t>
+            </w:r>
+            <w:r>
+              <w:t xml:space="preserve">  </w:t>
             </w:r>
           </w:p>
         </w:tc>
@@ -3457,10 +3871,10 @@
           </w:tcPr>
           <w:p>
             <w:pPr>
-              <w:cnfStyle w:val="100000000000" w:firstRow="1" w:lastRow="0" w:firstColumn="0" w:lastColumn="0" w:oddVBand="0" w:evenVBand="0" w:oddHBand="0" w:evenHBand="0" w:firstRowFirstColumn="0" w:firstRowLastColumn="0" w:lastRowFirstColumn="0" w:lastRowLastColumn="0"/>
-              <w:rPr>
-                <w:b w:val="0"/>
-                <w:bCs w:val="0"/>
+              <w:cnfStyle w:val="000000100000" w:firstRow="0" w:lastRow="0" w:firstColumn="0" w:lastColumn="0" w:oddVBand="0" w:evenVBand="0" w:oddHBand="1" w:evenHBand="0" w:firstRowFirstColumn="0" w:firstRowLastColumn="0" w:lastRowFirstColumn="0" w:lastRowLastColumn="0"/>
+              <w:rPr>
+                <w:b/>
+                <w:bCs/>
               </w:rPr>
             </w:pPr>
             <w:r>
@@ -3468,10 +3882,10 @@
                 <w:noProof/>
               </w:rPr>
               <w:drawing>
-                <wp:inline distT="0" distB="0" distL="0" distR="0" wp14:anchorId="5C013466" wp14:editId="4657BE71">
+                <wp:inline distT="0" distB="0" distL="0" distR="0" wp14:anchorId="69A50A2B" wp14:editId="677B6906">
                   <wp:extent cx="1219200" cy="1219200"/>
                   <wp:effectExtent l="0" t="0" r="0" b="0"/>
-                  <wp:docPr id="877730052" name="Picture 2"/>
+                  <wp:docPr id="1410532238" name="Picture 2"/>
                   <wp:cNvGraphicFramePr>
                     <a:graphicFrameLocks xmlns:a="http://schemas.openxmlformats.org/drawingml/2006/main" noChangeAspect="1"/>
                   </wp:cNvGraphicFramePr>
@@ -3479,11 +3893,11 @@
                     <a:graphicData uri="http://schemas.openxmlformats.org/drawingml/2006/picture">
                       <pic:pic xmlns:pic="http://schemas.openxmlformats.org/drawingml/2006/picture">
                         <pic:nvPicPr>
-                          <pic:cNvPr id="877730052" name="Picture 2"/>
+                          <pic:cNvPr id="1410532238" name="Picture 2"/>
                           <pic:cNvPicPr/>
                         </pic:nvPicPr>
                         <pic:blipFill>
-                          <a:blip r:embed="rId26" cstate="print">
+                          <a:blip r:embed="rId23" cstate="print">
                             <a:extLst>
                               <a:ext uri="{28A0092B-C50C-407E-A947-70E740481C1C}">
                                 <a14:useLocalDpi xmlns:a14="http://schemas.microsoft.com/office/drawing/2010/main" val="0"/>
@@ -3512,64 +3926,71 @@
           </w:p>
           <w:p>
             <w:pPr>
-              <w:cnfStyle w:val="100000000000" w:firstRow="1" w:lastRow="0" w:firstColumn="0" w:lastColumn="0" w:oddVBand="0" w:evenVBand="0" w:oddHBand="0" w:evenHBand="0" w:firstRowFirstColumn="0" w:firstRowLastColumn="0" w:lastRowFirstColumn="0" w:lastRowLastColumn="0"/>
-              <w:rPr>
-                <w:b w:val="0"/>
-                <w:bCs w:val="0"/>
-              </w:rPr>
+              <w:cnfStyle w:val="000000100000" w:firstRow="0" w:lastRow="0" w:firstColumn="0" w:lastColumn="0" w:oddVBand="0" w:evenVBand="0" w:oddHBand="1" w:evenHBand="0" w:firstRowFirstColumn="0" w:firstRowLastColumn="0" w:lastRowFirstColumn="0" w:lastRowLastColumn="0"/>
             </w:pPr>
             <w:r>
-              <w:rPr>
-                <w:b w:val="0"/>
-                <w:bCs w:val="0"/>
-              </w:rPr>
-              <w:t>“Rope”</w:t>
-            </w:r>
-            <w:r>
-              <w:rPr>
-                <w:b w:val="0"/>
-                <w:bCs w:val="0"/>
-              </w:rPr>
-              <w:t xml:space="preserve"> limb.</w:t>
+              <w:t>“Fast”</w:t>
+            </w:r>
+            <w:r>
+              <w:t xml:space="preserve"> </w:t>
+            </w:r>
+            <w:r>
+              <w:t>leg</w:t>
+            </w:r>
+            <w:r>
+              <w:t>.</w:t>
             </w:r>
           </w:p>
           <w:p>
             <w:pPr>
-              <w:cnfStyle w:val="100000000000" w:firstRow="1" w:lastRow="0" w:firstColumn="0" w:lastColumn="0" w:oddVBand="0" w:evenVBand="0" w:oddHBand="0" w:evenHBand="0" w:firstRowFirstColumn="0" w:firstRowLastColumn="0" w:lastRowFirstColumn="0" w:lastRowLastColumn="0"/>
+              <w:cnfStyle w:val="000000100000" w:firstRow="0" w:lastRow="0" w:firstColumn="0" w:lastColumn="0" w:oddVBand="0" w:evenVBand="0" w:oddHBand="1" w:evenHBand="0" w:firstRowFirstColumn="0" w:firstRowLastColumn="0" w:lastRowFirstColumn="0" w:lastRowLastColumn="0"/>
+              <w:rPr>
+                <w:b/>
+                <w:bCs/>
+              </w:rPr>
             </w:pPr>
             <w:r>
-              <w:t>Allows to pass</w:t>
-            </w:r>
-            <w:r>
-              <w:t>:</w:t>
+              <w:rPr>
+                <w:b/>
+                <w:bCs/>
+              </w:rPr>
+              <w:t>Gives: +1 step every turn</w:t>
+            </w:r>
+            <w:r>
+              <w:t>.</w:t>
             </w:r>
             <w:r>
               <w:t xml:space="preserve"> </w:t>
             </w:r>
             <w:r>
               <w:rPr>
-                <w:b w:val="0"/>
-                <w:bCs w:val="0"/>
-                <w:u w:val="single"/>
-              </w:rPr>
-              <w:t>rope</w:t>
-            </w:r>
-            <w:r>
-              <w:rPr>
-                <w:b w:val="0"/>
-                <w:bCs w:val="0"/>
-              </w:rPr>
-              <w:t>.</w:t>
-            </w:r>
-            <w:r>
+                <w:b/>
+                <w:bCs/>
+              </w:rPr>
               <w:t xml:space="preserve"> </w:t>
             </w:r>
           </w:p>
         </w:tc>
       </w:tr>
+    </w:tbl>
+    <w:p>
+      <w:pPr>
+        <w:spacing w:after="0"/>
+      </w:pPr>
+    </w:p>
+    <w:tbl>
+      <w:tblPr>
+        <w:tblStyle w:val="PlainTable4"/>
+        <w:tblW w:w="0" w:type="auto"/>
+        <w:tblLook w:val="04A0" w:firstRow="1" w:lastRow="0" w:firstColumn="1" w:lastColumn="0" w:noHBand="0" w:noVBand="1"/>
+      </w:tblPr>
+      <w:tblGrid>
+        <w:gridCol w:w="4621"/>
+        <w:gridCol w:w="4621"/>
+      </w:tblGrid>
       <w:tr>
         <w:trPr>
-          <w:cnfStyle w:val="000000100000" w:firstRow="0" w:lastRow="0" w:firstColumn="0" w:lastColumn="0" w:oddVBand="0" w:evenVBand="0" w:oddHBand="1" w:evenHBand="0" w:firstRowFirstColumn="0" w:firstRowLastColumn="0" w:lastRowFirstColumn="0" w:lastRowLastColumn="0"/>
+          <w:cnfStyle w:val="100000000000" w:firstRow="1" w:lastRow="0" w:firstColumn="0" w:lastColumn="0" w:oddVBand="0" w:evenVBand="0" w:oddHBand="0" w:evenHBand="0" w:firstRowFirstColumn="0" w:firstRowLastColumn="0" w:lastRowFirstColumn="0" w:lastRowLastColumn="0"/>
         </w:trPr>
         <w:tc>
           <w:tcPr>
@@ -3582,10 +4003,10 @@
                 <w:noProof/>
               </w:rPr>
               <w:drawing>
-                <wp:inline distT="0" distB="0" distL="0" distR="0" wp14:anchorId="15456B24" wp14:editId="3002631E">
+                <wp:inline distT="0" distB="0" distL="0" distR="0" wp14:anchorId="7FDC56AA" wp14:editId="4BE6F389">
                   <wp:extent cx="1155700" cy="1155700"/>
                   <wp:effectExtent l="0" t="0" r="0" b="0"/>
-                  <wp:docPr id="964491568" name="Picture 1"/>
+                  <wp:docPr id="1851525012" name="Picture 1" descr="A cartoon of a hand and a snowflake&#10;&#10;Description automatically generated"/>
                   <wp:cNvGraphicFramePr>
                     <a:graphicFrameLocks xmlns:a="http://schemas.openxmlformats.org/drawingml/2006/main" noChangeAspect="1"/>
                   </wp:cNvGraphicFramePr>
@@ -3593,11 +4014,11 @@
                     <a:graphicData uri="http://schemas.openxmlformats.org/drawingml/2006/picture">
                       <pic:pic xmlns:pic="http://schemas.openxmlformats.org/drawingml/2006/picture">
                         <pic:nvPicPr>
-                          <pic:cNvPr id="964491568" name="Picture 1"/>
+                          <pic:cNvPr id="1851525012" name="Picture 1" descr="A cartoon of a hand and a snowflake&#10;&#10;Description automatically generated"/>
                           <pic:cNvPicPr/>
                         </pic:nvPicPr>
                         <pic:blipFill>
-                          <a:blip r:embed="rId27" cstate="print">
+                          <a:blip r:embed="rId24" cstate="print">
                             <a:extLst>
                               <a:ext uri="{28A0092B-C50C-407E-A947-70E740481C1C}">
                                 <a14:useLocalDpi xmlns:a14="http://schemas.microsoft.com/office/drawing/2010/main" val="0"/>
@@ -3636,14 +4057,28 @@
                 <w:b w:val="0"/>
                 <w:bCs w:val="0"/>
               </w:rPr>
-              <w:t>“Scissor”</w:t>
-            </w:r>
-            <w:r>
-              <w:rPr>
-                <w:b w:val="0"/>
-                <w:bCs w:val="0"/>
-              </w:rPr>
-              <w:t xml:space="preserve"> limb.</w:t>
+              <w:t>“Water”</w:t>
+            </w:r>
+            <w:r>
+              <w:rPr>
+                <w:b w:val="0"/>
+                <w:bCs w:val="0"/>
+              </w:rPr>
+              <w:t xml:space="preserve"> l</w:t>
+            </w:r>
+            <w:r>
+              <w:rPr>
+                <w:b w:val="0"/>
+                <w:bCs w:val="0"/>
+              </w:rPr>
+              <w:t>eg</w:t>
+            </w:r>
+            <w:r>
+              <w:rPr>
+                <w:b w:val="0"/>
+                <w:bCs w:val="0"/>
+              </w:rPr>
+              <w:t>.</w:t>
             </w:r>
           </w:p>
           <w:p>
@@ -3651,21 +4086,34 @@
               <w:t>Allows to</w:t>
             </w:r>
             <w:r>
-              <w:t xml:space="preserve"> pass:</w:t>
-            </w:r>
-            <w:r>
               <w:t xml:space="preserve"> </w:t>
             </w:r>
-            <w:r>
-              <w:rPr>
-                <w:b w:val="0"/>
-                <w:bCs w:val="0"/>
-                <w:u w:val="single"/>
-              </w:rPr>
-              <w:t>bush.</w:t>
-            </w:r>
-            <w:r>
-              <w:t xml:space="preserve">  </w:t>
+            <w:proofErr w:type="gramStart"/>
+            <w:r>
+              <w:t>pass:</w:t>
+            </w:r>
+            <w:proofErr w:type="gramEnd"/>
+            <w:r>
+              <w:rPr>
+                <w:b w:val="0"/>
+                <w:bCs w:val="0"/>
+              </w:rPr>
+              <w:t xml:space="preserve"> </w:t>
+            </w:r>
+            <w:r>
+              <w:rPr>
+                <w:b w:val="0"/>
+                <w:bCs w:val="0"/>
+                <w:u w:val="single"/>
+              </w:rPr>
+              <w:t>water</w:t>
+            </w:r>
+            <w:r>
+              <w:rPr>
+                <w:b w:val="0"/>
+                <w:bCs w:val="0"/>
+              </w:rPr>
+              <w:t>.</w:t>
             </w:r>
           </w:p>
         </w:tc>
@@ -3675,10 +4123,10 @@
           </w:tcPr>
           <w:p>
             <w:pPr>
-              <w:cnfStyle w:val="000000100000" w:firstRow="0" w:lastRow="0" w:firstColumn="0" w:lastColumn="0" w:oddVBand="0" w:evenVBand="0" w:oddHBand="1" w:evenHBand="0" w:firstRowFirstColumn="0" w:firstRowLastColumn="0" w:lastRowFirstColumn="0" w:lastRowLastColumn="0"/>
-              <w:rPr>
-                <w:b/>
-                <w:bCs/>
+              <w:cnfStyle w:val="100000000000" w:firstRow="1" w:lastRow="0" w:firstColumn="0" w:lastColumn="0" w:oddVBand="0" w:evenVBand="0" w:oddHBand="0" w:evenHBand="0" w:firstRowFirstColumn="0" w:firstRowLastColumn="0" w:lastRowFirstColumn="0" w:lastRowLastColumn="0"/>
+              <w:rPr>
+                <w:b w:val="0"/>
+                <w:bCs w:val="0"/>
               </w:rPr>
             </w:pPr>
             <w:r>
@@ -3686,10 +4134,10 @@
                 <w:noProof/>
               </w:rPr>
               <w:drawing>
-                <wp:inline distT="0" distB="0" distL="0" distR="0" wp14:anchorId="69A50A2B" wp14:editId="677B6906">
+                <wp:inline distT="0" distB="0" distL="0" distR="0" wp14:anchorId="69C1518A" wp14:editId="10D4B9C2">
                   <wp:extent cx="1219200" cy="1219200"/>
                   <wp:effectExtent l="0" t="0" r="0" b="0"/>
-                  <wp:docPr id="1410532238" name="Picture 2"/>
+                  <wp:docPr id="954539519" name="Picture 2"/>
                   <wp:cNvGraphicFramePr>
                     <a:graphicFrameLocks xmlns:a="http://schemas.openxmlformats.org/drawingml/2006/main" noChangeAspect="1"/>
                   </wp:cNvGraphicFramePr>
@@ -3697,11 +4145,11 @@
                     <a:graphicData uri="http://schemas.openxmlformats.org/drawingml/2006/picture">
                       <pic:pic xmlns:pic="http://schemas.openxmlformats.org/drawingml/2006/picture">
                         <pic:nvPicPr>
-                          <pic:cNvPr id="1410532238" name="Picture 2"/>
+                          <pic:cNvPr id="954539519" name="Picture 2"/>
                           <pic:cNvPicPr/>
                         </pic:nvPicPr>
                         <pic:blipFill>
-                          <a:blip r:embed="rId28" cstate="print">
+                          <a:blip r:embed="rId25" cstate="print">
                             <a:extLst>
                               <a:ext uri="{28A0092B-C50C-407E-A947-70E740481C1C}">
                                 <a14:useLocalDpi xmlns:a14="http://schemas.microsoft.com/office/drawing/2010/main" val="0"/>
@@ -3730,245 +4178,32 @@
           </w:p>
           <w:p>
             <w:pPr>
-              <w:cnfStyle w:val="000000100000" w:firstRow="0" w:lastRow="0" w:firstColumn="0" w:lastColumn="0" w:oddVBand="0" w:evenVBand="0" w:oddHBand="1" w:evenHBand="0" w:firstRowFirstColumn="0" w:firstRowLastColumn="0" w:lastRowFirstColumn="0" w:lastRowLastColumn="0"/>
+              <w:cnfStyle w:val="100000000000" w:firstRow="1" w:lastRow="0" w:firstColumn="0" w:lastColumn="0" w:oddVBand="0" w:evenVBand="0" w:oddHBand="0" w:evenHBand="0" w:firstRowFirstColumn="0" w:firstRowLastColumn="0" w:lastRowFirstColumn="0" w:lastRowLastColumn="0"/>
+              <w:rPr>
+                <w:b w:val="0"/>
+                <w:bCs w:val="0"/>
+              </w:rPr>
             </w:pPr>
             <w:r>
-              <w:t>“Fast”</w:t>
-            </w:r>
-            <w:r>
-              <w:t xml:space="preserve"> limb.</w:t>
-            </w:r>
-          </w:p>
-          <w:p>
-            <w:pPr>
-              <w:cnfStyle w:val="000000100000" w:firstRow="0" w:lastRow="0" w:firstColumn="0" w:lastColumn="0" w:oddVBand="0" w:evenVBand="0" w:oddHBand="1" w:evenHBand="0" w:firstRowFirstColumn="0" w:firstRowLastColumn="0" w:lastRowFirstColumn="0" w:lastRowLastColumn="0"/>
-              <w:rPr>
-                <w:b/>
-                <w:bCs/>
-              </w:rPr>
-            </w:pPr>
-            <w:r>
-              <w:rPr>
-                <w:b/>
-                <w:bCs/>
-              </w:rPr>
-              <w:t>Gives: +1 step every turn</w:t>
-            </w:r>
-            <w:r>
+              <w:rPr>
+                <w:b w:val="0"/>
+                <w:bCs w:val="0"/>
+              </w:rPr>
+              <w:t>“Spikes” l</w:t>
+            </w:r>
+            <w:r>
+              <w:rPr>
+                <w:b w:val="0"/>
+                <w:bCs w:val="0"/>
+              </w:rPr>
+              <w:t>eg</w:t>
+            </w:r>
+            <w:r>
+              <w:rPr>
+                <w:b w:val="0"/>
+                <w:bCs w:val="0"/>
+              </w:rPr>
               <w:t>.</w:t>
-            </w:r>
-            <w:r>
-              <w:t xml:space="preserve"> </w:t>
-            </w:r>
-            <w:r>
-              <w:rPr>
-                <w:b/>
-                <w:bCs/>
-              </w:rPr>
-              <w:t xml:space="preserve"> </w:t>
-            </w:r>
-          </w:p>
-        </w:tc>
-      </w:tr>
-    </w:tbl>
-    <w:p>
-      <w:pPr>
-        <w:spacing w:after="0"/>
-      </w:pPr>
-    </w:p>
-    <w:tbl>
-      <w:tblPr>
-        <w:tblStyle w:val="PlainTable4"/>
-        <w:tblW w:w="0" w:type="auto"/>
-        <w:tblLook w:val="04A0" w:firstRow="1" w:lastRow="0" w:firstColumn="1" w:lastColumn="0" w:noHBand="0" w:noVBand="1"/>
-      </w:tblPr>
-      <w:tblGrid>
-        <w:gridCol w:w="4621"/>
-        <w:gridCol w:w="4621"/>
-      </w:tblGrid>
-      <w:tr>
-        <w:trPr>
-          <w:cnfStyle w:val="100000000000" w:firstRow="1" w:lastRow="0" w:firstColumn="0" w:lastColumn="0" w:oddVBand="0" w:evenVBand="0" w:oddHBand="0" w:evenHBand="0" w:firstRowFirstColumn="0" w:firstRowLastColumn="0" w:lastRowFirstColumn="0" w:lastRowLastColumn="0"/>
-        </w:trPr>
-        <w:tc>
-          <w:tcPr>
-            <w:cnfStyle w:val="001000000000" w:firstRow="0" w:lastRow="0" w:firstColumn="1" w:lastColumn="0" w:oddVBand="0" w:evenVBand="0" w:oddHBand="0" w:evenHBand="0" w:firstRowFirstColumn="0" w:firstRowLastColumn="0" w:lastRowFirstColumn="0" w:lastRowLastColumn="0"/>
-            <w:tcW w:w="4621" w:type="dxa"/>
-          </w:tcPr>
-          <w:p>
-            <w:r>
-              <w:rPr>
-                <w:noProof/>
-              </w:rPr>
-              <w:drawing>
-                <wp:inline distT="0" distB="0" distL="0" distR="0" wp14:anchorId="7FDC56AA" wp14:editId="4BE6F389">
-                  <wp:extent cx="1155700" cy="1155700"/>
-                  <wp:effectExtent l="0" t="0" r="0" b="0"/>
-                  <wp:docPr id="1851525012" name="Picture 1" descr="A cartoon of a hand and a snowflake&#10;&#10;Description automatically generated"/>
-                  <wp:cNvGraphicFramePr>
-                    <a:graphicFrameLocks xmlns:a="http://schemas.openxmlformats.org/drawingml/2006/main" noChangeAspect="1"/>
-                  </wp:cNvGraphicFramePr>
-                  <a:graphic xmlns:a="http://schemas.openxmlformats.org/drawingml/2006/main">
-                    <a:graphicData uri="http://schemas.openxmlformats.org/drawingml/2006/picture">
-                      <pic:pic xmlns:pic="http://schemas.openxmlformats.org/drawingml/2006/picture">
-                        <pic:nvPicPr>
-                          <pic:cNvPr id="1851525012" name="Picture 1" descr="A cartoon of a hand and a snowflake&#10;&#10;Description automatically generated"/>
-                          <pic:cNvPicPr/>
-                        </pic:nvPicPr>
-                        <pic:blipFill>
-                          <a:blip r:embed="rId29" cstate="print">
-                            <a:extLst>
-                              <a:ext uri="{28A0092B-C50C-407E-A947-70E740481C1C}">
-                                <a14:useLocalDpi xmlns:a14="http://schemas.microsoft.com/office/drawing/2010/main" val="0"/>
-                              </a:ext>
-                            </a:extLst>
-                          </a:blip>
-                          <a:stretch>
-                            <a:fillRect/>
-                          </a:stretch>
-                        </pic:blipFill>
-                        <pic:spPr>
-                          <a:xfrm>
-                            <a:off x="0" y="0"/>
-                            <a:ext cx="1155700" cy="1155700"/>
-                          </a:xfrm>
-                          <a:prstGeom prst="rect">
-                            <a:avLst/>
-                          </a:prstGeom>
-                        </pic:spPr>
-                      </pic:pic>
-                    </a:graphicData>
-                  </a:graphic>
-                </wp:inline>
-              </w:drawing>
-            </w:r>
-          </w:p>
-          <w:p>
-            <w:pPr>
-              <w:rPr>
-                <w:b w:val="0"/>
-                <w:bCs w:val="0"/>
-              </w:rPr>
-            </w:pPr>
-            <w:r>
-              <w:rPr>
-                <w:b w:val="0"/>
-                <w:bCs w:val="0"/>
-              </w:rPr>
-              <w:t>“Water”</w:t>
-            </w:r>
-            <w:r>
-              <w:rPr>
-                <w:b w:val="0"/>
-                <w:bCs w:val="0"/>
-              </w:rPr>
-              <w:t xml:space="preserve"> limb.</w:t>
-            </w:r>
-          </w:p>
-          <w:p>
-            <w:r>
-              <w:t>Allows to</w:t>
-            </w:r>
-            <w:r>
-              <w:t xml:space="preserve"> pass:</w:t>
-            </w:r>
-            <w:r>
-              <w:rPr>
-                <w:b w:val="0"/>
-                <w:bCs w:val="0"/>
-              </w:rPr>
-              <w:t xml:space="preserve"> </w:t>
-            </w:r>
-            <w:r>
-              <w:rPr>
-                <w:b w:val="0"/>
-                <w:bCs w:val="0"/>
-                <w:u w:val="single"/>
-              </w:rPr>
-              <w:t>water</w:t>
-            </w:r>
-            <w:r>
-              <w:rPr>
-                <w:b w:val="0"/>
-                <w:bCs w:val="0"/>
-              </w:rPr>
-              <w:t>.</w:t>
-            </w:r>
-          </w:p>
-        </w:tc>
-        <w:tc>
-          <w:tcPr>
-            <w:tcW w:w="4621" w:type="dxa"/>
-          </w:tcPr>
-          <w:p>
-            <w:pPr>
-              <w:cnfStyle w:val="100000000000" w:firstRow="1" w:lastRow="0" w:firstColumn="0" w:lastColumn="0" w:oddVBand="0" w:evenVBand="0" w:oddHBand="0" w:evenHBand="0" w:firstRowFirstColumn="0" w:firstRowLastColumn="0" w:lastRowFirstColumn="0" w:lastRowLastColumn="0"/>
-              <w:rPr>
-                <w:b w:val="0"/>
-                <w:bCs w:val="0"/>
-              </w:rPr>
-            </w:pPr>
-            <w:r>
-              <w:rPr>
-                <w:noProof/>
-              </w:rPr>
-              <w:drawing>
-                <wp:inline distT="0" distB="0" distL="0" distR="0" wp14:anchorId="69C1518A" wp14:editId="10D4B9C2">
-                  <wp:extent cx="1219200" cy="1219200"/>
-                  <wp:effectExtent l="0" t="0" r="0" b="0"/>
-                  <wp:docPr id="954539519" name="Picture 2"/>
-                  <wp:cNvGraphicFramePr>
-                    <a:graphicFrameLocks xmlns:a="http://schemas.openxmlformats.org/drawingml/2006/main" noChangeAspect="1"/>
-                  </wp:cNvGraphicFramePr>
-                  <a:graphic xmlns:a="http://schemas.openxmlformats.org/drawingml/2006/main">
-                    <a:graphicData uri="http://schemas.openxmlformats.org/drawingml/2006/picture">
-                      <pic:pic xmlns:pic="http://schemas.openxmlformats.org/drawingml/2006/picture">
-                        <pic:nvPicPr>
-                          <pic:cNvPr id="954539519" name="Picture 2"/>
-                          <pic:cNvPicPr/>
-                        </pic:nvPicPr>
-                        <pic:blipFill>
-                          <a:blip r:embed="rId30" cstate="print">
-                            <a:extLst>
-                              <a:ext uri="{28A0092B-C50C-407E-A947-70E740481C1C}">
-                                <a14:useLocalDpi xmlns:a14="http://schemas.microsoft.com/office/drawing/2010/main" val="0"/>
-                              </a:ext>
-                            </a:extLst>
-                          </a:blip>
-                          <a:stretch>
-                            <a:fillRect/>
-                          </a:stretch>
-                        </pic:blipFill>
-                        <pic:spPr>
-                          <a:xfrm>
-                            <a:off x="0" y="0"/>
-                            <a:ext cx="1219200" cy="1219200"/>
-                          </a:xfrm>
-                          <a:prstGeom prst="rect">
-                            <a:avLst/>
-                          </a:prstGeom>
-                        </pic:spPr>
-                      </pic:pic>
-                    </a:graphicData>
-                  </a:graphic>
-                </wp:inline>
-              </w:drawing>
-            </w:r>
-          </w:p>
-          <w:p>
-            <w:pPr>
-              <w:cnfStyle w:val="100000000000" w:firstRow="1" w:lastRow="0" w:firstColumn="0" w:lastColumn="0" w:oddVBand="0" w:evenVBand="0" w:oddHBand="0" w:evenHBand="0" w:firstRowFirstColumn="0" w:firstRowLastColumn="0" w:lastRowFirstColumn="0" w:lastRowLastColumn="0"/>
-              <w:rPr>
-                <w:b w:val="0"/>
-                <w:bCs w:val="0"/>
-              </w:rPr>
-            </w:pPr>
-            <w:r>
-              <w:rPr>
-                <w:b w:val="0"/>
-                <w:bCs w:val="0"/>
-              </w:rPr>
-              <w:t>“Spikes” limb.</w:t>
             </w:r>
           </w:p>
           <w:p>
@@ -3979,7 +4214,15 @@
               <w:t>Allows to</w:t>
             </w:r>
             <w:r>
-              <w:t xml:space="preserve"> pass: </w:t>
+              <w:t xml:space="preserve"> </w:t>
+            </w:r>
+            <w:proofErr w:type="gramStart"/>
+            <w:r>
+              <w:t>pass:</w:t>
+            </w:r>
+            <w:proofErr w:type="gramEnd"/>
+            <w:r>
+              <w:t xml:space="preserve"> </w:t>
             </w:r>
             <w:r>
               <w:rPr>

</xml_diff>

<commit_message>
updated rules again and chest tiles
</commit_message>
<xml_diff>
--- a/Board_Game_Rules.docx
+++ b/Board_Game_Rules.docx
@@ -150,7 +150,7 @@
           <w:noProof/>
         </w:rPr>
         <w:drawing>
-          <wp:anchor distT="0" distB="0" distL="114300" distR="114300" simplePos="0" relativeHeight="251649536" behindDoc="0" locked="0" layoutInCell="1" allowOverlap="1" wp14:anchorId="7FC089D8" wp14:editId="0543DE8A">
+          <wp:anchor distT="0" distB="0" distL="114300" distR="114300" simplePos="0" relativeHeight="251654656" behindDoc="0" locked="0" layoutInCell="1" allowOverlap="1" wp14:anchorId="7FC089D8" wp14:editId="0543DE8A">
             <wp:simplePos x="0" y="0"/>
             <wp:positionH relativeFrom="column">
               <wp:posOffset>-601980</wp:posOffset>
@@ -501,7 +501,67 @@
           <w:noProof/>
         </w:rPr>
         <w:drawing>
-          <wp:anchor distT="0" distB="0" distL="114300" distR="114300" simplePos="0" relativeHeight="251653632" behindDoc="0" locked="0" layoutInCell="1" allowOverlap="1" wp14:anchorId="7CDFA4D3" wp14:editId="4FAD209D">
+          <wp:anchor distT="0" distB="0" distL="114300" distR="114300" simplePos="0" relativeHeight="251661824" behindDoc="0" locked="0" layoutInCell="1" allowOverlap="1" wp14:anchorId="0B3C1741" wp14:editId="3638E926">
+            <wp:simplePos x="0" y="0"/>
+            <wp:positionH relativeFrom="column">
+              <wp:posOffset>-1029970</wp:posOffset>
+            </wp:positionH>
+            <wp:positionV relativeFrom="paragraph">
+              <wp:posOffset>1088</wp:posOffset>
+            </wp:positionV>
+            <wp:extent cx="364308" cy="364308"/>
+            <wp:effectExtent l="0" t="0" r="0" b="0"/>
+            <wp:wrapNone/>
+            <wp:docPr id="224169088" name="Picture 1" descr="A cartoon of a coffin"/>
+            <wp:cNvGraphicFramePr>
+              <a:graphicFrameLocks xmlns:a="http://schemas.openxmlformats.org/drawingml/2006/main" noChangeAspect="1"/>
+            </wp:cNvGraphicFramePr>
+            <a:graphic xmlns:a="http://schemas.openxmlformats.org/drawingml/2006/main">
+              <a:graphicData uri="http://schemas.openxmlformats.org/drawingml/2006/picture">
+                <pic:pic xmlns:pic="http://schemas.openxmlformats.org/drawingml/2006/picture">
+                  <pic:nvPicPr>
+                    <pic:cNvPr id="224169088" name="Picture 1" descr="A cartoon of a coffin"/>
+                    <pic:cNvPicPr/>
+                  </pic:nvPicPr>
+                  <pic:blipFill>
+                    <a:blip r:embed="rId6" cstate="print">
+                      <a:extLst>
+                        <a:ext uri="{28A0092B-C50C-407E-A947-70E740481C1C}">
+                          <a14:useLocalDpi xmlns:a14="http://schemas.microsoft.com/office/drawing/2010/main" val="0"/>
+                        </a:ext>
+                      </a:extLst>
+                    </a:blip>
+                    <a:stretch>
+                      <a:fillRect/>
+                    </a:stretch>
+                  </pic:blipFill>
+                  <pic:spPr>
+                    <a:xfrm>
+                      <a:off x="0" y="0"/>
+                      <a:ext cx="364308" cy="364308"/>
+                    </a:xfrm>
+                    <a:prstGeom prst="rect">
+                      <a:avLst/>
+                    </a:prstGeom>
+                  </pic:spPr>
+                </pic:pic>
+              </a:graphicData>
+            </a:graphic>
+            <wp14:sizeRelH relativeFrom="page">
+              <wp14:pctWidth>0</wp14:pctWidth>
+            </wp14:sizeRelH>
+            <wp14:sizeRelV relativeFrom="page">
+              <wp14:pctHeight>0</wp14:pctHeight>
+            </wp14:sizeRelV>
+          </wp:anchor>
+        </w:drawing>
+      </w:r>
+      <w:r>
+        <w:rPr>
+          <w:noProof/>
+        </w:rPr>
+        <w:drawing>
+          <wp:anchor distT="0" distB="0" distL="114300" distR="114300" simplePos="0" relativeHeight="251655680" behindDoc="0" locked="0" layoutInCell="1" allowOverlap="1" wp14:anchorId="7CDFA4D3" wp14:editId="4FAD209D">
             <wp:simplePos x="0" y="0"/>
             <wp:positionH relativeFrom="column">
               <wp:posOffset>2819400</wp:posOffset>
@@ -524,7 +584,7 @@
                     <pic:cNvPicPr/>
                   </pic:nvPicPr>
                   <pic:blipFill>
-                    <a:blip r:embed="rId6" cstate="print">
+                    <a:blip r:embed="rId7" cstate="print">
                       <a:extLst>
                         <a:ext uri="{28A0092B-C50C-407E-A947-70E740481C1C}">
                           <a14:useLocalDpi xmlns:a14="http://schemas.microsoft.com/office/drawing/2010/main" val="0"/>
@@ -700,7 +760,7 @@
           <w:noProof/>
         </w:rPr>
         <w:drawing>
-          <wp:anchor distT="0" distB="0" distL="114300" distR="114300" simplePos="0" relativeHeight="251662848" behindDoc="0" locked="0" layoutInCell="1" allowOverlap="1" wp14:anchorId="1B22000E" wp14:editId="02BF90E5">
+          <wp:anchor distT="0" distB="0" distL="114300" distR="114300" simplePos="0" relativeHeight="251656704" behindDoc="0" locked="0" layoutInCell="1" allowOverlap="1" wp14:anchorId="1B22000E" wp14:editId="02BF90E5">
             <wp:simplePos x="0" y="0"/>
             <wp:positionH relativeFrom="column">
               <wp:posOffset>-677454</wp:posOffset>
@@ -723,7 +783,7 @@
                     <pic:cNvPicPr/>
                   </pic:nvPicPr>
                   <pic:blipFill>
-                    <a:blip r:embed="rId7" cstate="print">
+                    <a:blip r:embed="rId8" cstate="print">
                       <a:extLst>
                         <a:ext uri="{28A0092B-C50C-407E-A947-70E740481C1C}">
                           <a14:useLocalDpi xmlns:a14="http://schemas.microsoft.com/office/drawing/2010/main" val="0"/>
@@ -797,7 +857,7 @@
           <w:noProof/>
         </w:rPr>
         <w:drawing>
-          <wp:anchor distT="0" distB="0" distL="114300" distR="114300" simplePos="0" relativeHeight="251666944" behindDoc="0" locked="0" layoutInCell="1" allowOverlap="1" wp14:anchorId="4B34D0C9" wp14:editId="06EF1427">
+          <wp:anchor distT="0" distB="0" distL="114300" distR="114300" simplePos="0" relativeHeight="251657728" behindDoc="0" locked="0" layoutInCell="1" allowOverlap="1" wp14:anchorId="4B34D0C9" wp14:editId="06EF1427">
             <wp:simplePos x="0" y="0"/>
             <wp:positionH relativeFrom="column">
               <wp:posOffset>3388723</wp:posOffset>
@@ -820,7 +880,7 @@
                     <pic:cNvPicPr/>
                   </pic:nvPicPr>
                   <pic:blipFill>
-                    <a:blip r:embed="rId8" cstate="print">
+                    <a:blip r:embed="rId9" cstate="print">
                       <a:extLst>
                         <a:ext uri="{28A0092B-C50C-407E-A947-70E740481C1C}">
                           <a14:useLocalDpi xmlns:a14="http://schemas.microsoft.com/office/drawing/2010/main" val="0"/>
@@ -1959,7 +2019,7 @@
                           <pic:cNvPicPr/>
                         </pic:nvPicPr>
                         <pic:blipFill>
-                          <a:blip r:embed="rId9" cstate="print">
+                          <a:blip r:embed="rId10" cstate="print">
                             <a:extLst>
                               <a:ext uri="{28A0092B-C50C-407E-A947-70E740481C1C}">
                                 <a14:useLocalDpi xmlns:a14="http://schemas.microsoft.com/office/drawing/2010/main" val="0"/>
@@ -2089,7 +2149,7 @@
                           <pic:cNvPicPr/>
                         </pic:nvPicPr>
                         <pic:blipFill>
-                          <a:blip r:embed="rId10" cstate="print">
+                          <a:blip r:embed="rId11" cstate="print">
                             <a:extLst>
                               <a:ext uri="{28A0092B-C50C-407E-A947-70E740481C1C}">
                                 <a14:useLocalDpi xmlns:a14="http://schemas.microsoft.com/office/drawing/2010/main" val="0"/>
@@ -2223,7 +2283,7 @@
                           <pic:cNvPicPr/>
                         </pic:nvPicPr>
                         <pic:blipFill>
-                          <a:blip r:embed="rId11" cstate="print">
+                          <a:blip r:embed="rId12" cstate="print">
                             <a:extLst>
                               <a:ext uri="{28A0092B-C50C-407E-A947-70E740481C1C}">
                                 <a14:useLocalDpi xmlns:a14="http://schemas.microsoft.com/office/drawing/2010/main" val="0"/>
@@ -2375,7 +2435,7 @@
                           <pic:cNvPicPr/>
                         </pic:nvPicPr>
                         <pic:blipFill>
-                          <a:blip r:embed="rId12" cstate="print">
+                          <a:blip r:embed="rId13" cstate="print">
                             <a:extLst>
                               <a:ext uri="{28A0092B-C50C-407E-A947-70E740481C1C}">
                                 <a14:useLocalDpi xmlns:a14="http://schemas.microsoft.com/office/drawing/2010/main" val="0"/>
@@ -2534,7 +2594,7 @@
                           <pic:cNvPicPr/>
                         </pic:nvPicPr>
                         <pic:blipFill>
-                          <a:blip r:embed="rId13" cstate="print">
+                          <a:blip r:embed="rId14" cstate="print">
                             <a:extLst>
                               <a:ext uri="{28A0092B-C50C-407E-A947-70E740481C1C}">
                                 <a14:useLocalDpi xmlns:a14="http://schemas.microsoft.com/office/drawing/2010/main" val="0"/>
@@ -2679,7 +2739,7 @@
                           <pic:cNvPicPr/>
                         </pic:nvPicPr>
                         <pic:blipFill>
-                          <a:blip r:embed="rId14" cstate="print">
+                          <a:blip r:embed="rId15" cstate="print">
                             <a:extLst>
                               <a:ext uri="{28A0092B-C50C-407E-A947-70E740481C1C}">
                                 <a14:useLocalDpi xmlns:a14="http://schemas.microsoft.com/office/drawing/2010/main" val="0"/>
@@ -2815,7 +2875,7 @@
                           <pic:cNvPicPr/>
                         </pic:nvPicPr>
                         <pic:blipFill>
-                          <a:blip r:embed="rId15" cstate="print">
+                          <a:blip r:embed="rId16" cstate="print">
                             <a:extLst>
                               <a:ext uri="{28A0092B-C50C-407E-A947-70E740481C1C}">
                                 <a14:useLocalDpi xmlns:a14="http://schemas.microsoft.com/office/drawing/2010/main" val="0"/>
@@ -2943,10 +3003,10 @@
                 <w:noProof/>
               </w:rPr>
               <w:drawing>
-                <wp:inline distT="0" distB="0" distL="0" distR="0" wp14:anchorId="403FC17B" wp14:editId="106F8B3A">
-                  <wp:extent cx="1244600" cy="1244600"/>
+                <wp:inline distT="0" distB="0" distL="0" distR="0" wp14:anchorId="403FC17B" wp14:editId="1EE121C5">
+                  <wp:extent cx="1245415" cy="1245415"/>
                   <wp:effectExtent l="0" t="0" r="0" b="0"/>
-                  <wp:docPr id="1823054708" name="Picture 8" descr="A close up of a chest&#10;&#10;Description automatically generated"/>
+                  <wp:docPr id="1823054708" name="Picture 8"/>
                   <wp:cNvGraphicFramePr>
                     <a:graphicFrameLocks xmlns:a="http://schemas.openxmlformats.org/drawingml/2006/main" noChangeAspect="1"/>
                   </wp:cNvGraphicFramePr>
@@ -2954,11 +3014,11 @@
                     <a:graphicData uri="http://schemas.openxmlformats.org/drawingml/2006/picture">
                       <pic:pic xmlns:pic="http://schemas.openxmlformats.org/drawingml/2006/picture">
                         <pic:nvPicPr>
-                          <pic:cNvPr id="1823054708" name="Picture 8" descr="A close up of a chest&#10;&#10;Description automatically generated"/>
+                          <pic:cNvPr id="1823054708" name="Picture 8"/>
                           <pic:cNvPicPr/>
                         </pic:nvPicPr>
                         <pic:blipFill>
-                          <a:blip r:embed="rId16" cstate="print">
+                          <a:blip r:embed="rId17" cstate="print">
                             <a:extLst>
                               <a:ext uri="{28A0092B-C50C-407E-A947-70E740481C1C}">
                                 <a14:useLocalDpi xmlns:a14="http://schemas.microsoft.com/office/drawing/2010/main" val="0"/>
@@ -2989,10 +3049,10 @@
                 <w:noProof/>
               </w:rPr>
               <w:drawing>
-                <wp:inline distT="0" distB="0" distL="0" distR="0" wp14:anchorId="2BA9B040" wp14:editId="38B4F032">
-                  <wp:extent cx="1250950" cy="1250950"/>
+                <wp:inline distT="0" distB="0" distL="0" distR="0" wp14:anchorId="2BA9B040" wp14:editId="25C2025B">
+                  <wp:extent cx="1251766" cy="1251766"/>
                   <wp:effectExtent l="0" t="0" r="0" b="0"/>
-                  <wp:docPr id="1851677305" name="Picture 9" descr="A wooden chest with gold trim&#10;&#10;Description automatically generated"/>
+                  <wp:docPr id="1851677305" name="Picture 9"/>
                   <wp:cNvGraphicFramePr>
                     <a:graphicFrameLocks xmlns:a="http://schemas.openxmlformats.org/drawingml/2006/main" noChangeAspect="1"/>
                   </wp:cNvGraphicFramePr>
@@ -3000,11 +3060,11 @@
                     <a:graphicData uri="http://schemas.openxmlformats.org/drawingml/2006/picture">
                       <pic:pic xmlns:pic="http://schemas.openxmlformats.org/drawingml/2006/picture">
                         <pic:nvPicPr>
-                          <pic:cNvPr id="1851677305" name="Picture 9" descr="A wooden chest with gold trim&#10;&#10;Description automatically generated"/>
+                          <pic:cNvPr id="1851677305" name="Picture 9"/>
                           <pic:cNvPicPr/>
                         </pic:nvPicPr>
                         <pic:blipFill>
-                          <a:blip r:embed="rId17" cstate="print">
+                          <a:blip r:embed="rId18" cstate="print">
                             <a:extLst>
                               <a:ext uri="{28A0092B-C50C-407E-A947-70E740481C1C}">
                                 <a14:useLocalDpi xmlns:a14="http://schemas.microsoft.com/office/drawing/2010/main" val="0"/>
@@ -3176,145 +3236,6 @@
                       <pic:pic xmlns:pic="http://schemas.openxmlformats.org/drawingml/2006/picture">
                         <pic:nvPicPr>
                           <pic:cNvPr id="1662836041" name="Picture 10"/>
-                          <pic:cNvPicPr/>
-                        </pic:nvPicPr>
-                        <pic:blipFill>
-                          <a:blip r:embed="rId18" cstate="print">
-                            <a:extLst>
-                              <a:ext uri="{28A0092B-C50C-407E-A947-70E740481C1C}">
-                                <a14:useLocalDpi xmlns:a14="http://schemas.microsoft.com/office/drawing/2010/main" val="0"/>
-                              </a:ext>
-                            </a:extLst>
-                          </a:blip>
-                          <a:stretch>
-                            <a:fillRect/>
-                          </a:stretch>
-                        </pic:blipFill>
-                        <pic:spPr>
-                          <a:xfrm>
-                            <a:off x="0" y="0"/>
-                            <a:ext cx="1149350" cy="1149350"/>
-                          </a:xfrm>
-                          <a:prstGeom prst="rect">
-                            <a:avLst/>
-                          </a:prstGeom>
-                        </pic:spPr>
-                      </pic:pic>
-                    </a:graphicData>
-                  </a:graphic>
-                </wp:inline>
-              </w:drawing>
-            </w:r>
-          </w:p>
-          <w:p>
-            <w:pPr>
-              <w:rPr>
-                <w:b w:val="0"/>
-                <w:bCs w:val="0"/>
-                <w:noProof/>
-              </w:rPr>
-            </w:pPr>
-            <w:r>
-              <w:rPr>
-                <w:b w:val="0"/>
-                <w:bCs w:val="0"/>
-                <w:noProof/>
-              </w:rPr>
-              <w:lastRenderedPageBreak/>
-              <w:t>Lava</w:t>
-            </w:r>
-            <w:r>
-              <w:rPr>
-                <w:b w:val="0"/>
-                <w:bCs w:val="0"/>
-                <w:noProof/>
-              </w:rPr>
-              <w:t xml:space="preserve">. </w:t>
-            </w:r>
-          </w:p>
-          <w:p>
-            <w:pPr>
-              <w:rPr>
-                <w:b w:val="0"/>
-                <w:bCs w:val="0"/>
-                <w:noProof/>
-                <w:u w:val="single"/>
-              </w:rPr>
-            </w:pPr>
-            <w:r>
-              <w:rPr>
-                <w:noProof/>
-              </w:rPr>
-              <w:t>Who can pass</w:t>
-            </w:r>
-            <w:r>
-              <w:rPr>
-                <w:noProof/>
-              </w:rPr>
-              <w:t xml:space="preserve">: </w:t>
-            </w:r>
-            <w:r>
-              <w:rPr>
-                <w:b w:val="0"/>
-                <w:bCs w:val="0"/>
-                <w:noProof/>
-                <w:u w:val="single"/>
-              </w:rPr>
-              <w:t>ghost with no</w:t>
-            </w:r>
-          </w:p>
-          <w:p>
-            <w:pPr>
-              <w:rPr>
-                <w:noProof/>
-              </w:rPr>
-            </w:pPr>
-            <w:r>
-              <w:rPr>
-                <w:b w:val="0"/>
-                <w:bCs w:val="0"/>
-                <w:noProof/>
-                <w:u w:val="single"/>
-              </w:rPr>
-              <w:t>limbs.</w:t>
-            </w:r>
-            <w:r>
-              <w:rPr>
-                <w:noProof/>
-              </w:rPr>
-              <w:t xml:space="preserve"> </w:t>
-            </w:r>
-          </w:p>
-        </w:tc>
-        <w:tc>
-          <w:tcPr>
-            <w:tcW w:w="4621" w:type="dxa"/>
-          </w:tcPr>
-          <w:p>
-            <w:pPr>
-              <w:cnfStyle w:val="000000000000" w:firstRow="0" w:lastRow="0" w:firstColumn="0" w:lastColumn="0" w:oddVBand="0" w:evenVBand="0" w:oddHBand="0" w:evenHBand="0" w:firstRowFirstColumn="0" w:firstRowLastColumn="0" w:lastRowFirstColumn="0" w:lastRowLastColumn="0"/>
-              <w:rPr>
-                <w:noProof/>
-              </w:rPr>
-            </w:pPr>
-            <w:r>
-              <w:rPr>
-                <w:noProof/>
-              </w:rPr>
-              <w:lastRenderedPageBreak/>
-              <w:drawing>
-                <wp:inline distT="0" distB="0" distL="0" distR="0" wp14:anchorId="66C5E3FB" wp14:editId="30A71EF7">
-                  <wp:extent cx="1149350" cy="1149350"/>
-                  <wp:effectExtent l="0" t="0" r="0" b="0"/>
-                  <wp:docPr id="283711760" name="Picture 10"/>
-                  <wp:cNvGraphicFramePr>
-                    <a:graphicFrameLocks xmlns:a="http://schemas.openxmlformats.org/drawingml/2006/main" noChangeAspect="1"/>
-                  </wp:cNvGraphicFramePr>
-                  <a:graphic xmlns:a="http://schemas.openxmlformats.org/drawingml/2006/main">
-                    <a:graphicData uri="http://schemas.openxmlformats.org/drawingml/2006/picture">
-                      <pic:pic xmlns:pic="http://schemas.openxmlformats.org/drawingml/2006/picture">
-                        <pic:nvPicPr>
-                          <pic:cNvPr id="283711760" name="Picture 10"/>
                           <pic:cNvPicPr/>
                         </pic:nvPicPr>
                         <pic:blipFill>
@@ -3347,6 +3268,145 @@
           </w:p>
           <w:p>
             <w:pPr>
+              <w:rPr>
+                <w:b w:val="0"/>
+                <w:bCs w:val="0"/>
+                <w:noProof/>
+              </w:rPr>
+            </w:pPr>
+            <w:r>
+              <w:rPr>
+                <w:b w:val="0"/>
+                <w:bCs w:val="0"/>
+                <w:noProof/>
+              </w:rPr>
+              <w:lastRenderedPageBreak/>
+              <w:t>Lava</w:t>
+            </w:r>
+            <w:r>
+              <w:rPr>
+                <w:b w:val="0"/>
+                <w:bCs w:val="0"/>
+                <w:noProof/>
+              </w:rPr>
+              <w:t xml:space="preserve">. </w:t>
+            </w:r>
+          </w:p>
+          <w:p>
+            <w:pPr>
+              <w:rPr>
+                <w:b w:val="0"/>
+                <w:bCs w:val="0"/>
+                <w:noProof/>
+                <w:u w:val="single"/>
+              </w:rPr>
+            </w:pPr>
+            <w:r>
+              <w:rPr>
+                <w:noProof/>
+              </w:rPr>
+              <w:t>Who can pass</w:t>
+            </w:r>
+            <w:r>
+              <w:rPr>
+                <w:noProof/>
+              </w:rPr>
+              <w:t xml:space="preserve">: </w:t>
+            </w:r>
+            <w:r>
+              <w:rPr>
+                <w:b w:val="0"/>
+                <w:bCs w:val="0"/>
+                <w:noProof/>
+                <w:u w:val="single"/>
+              </w:rPr>
+              <w:t>ghost with no</w:t>
+            </w:r>
+          </w:p>
+          <w:p>
+            <w:pPr>
+              <w:rPr>
+                <w:noProof/>
+              </w:rPr>
+            </w:pPr>
+            <w:r>
+              <w:rPr>
+                <w:b w:val="0"/>
+                <w:bCs w:val="0"/>
+                <w:noProof/>
+                <w:u w:val="single"/>
+              </w:rPr>
+              <w:t>limbs.</w:t>
+            </w:r>
+            <w:r>
+              <w:rPr>
+                <w:noProof/>
+              </w:rPr>
+              <w:t xml:space="preserve"> </w:t>
+            </w:r>
+          </w:p>
+        </w:tc>
+        <w:tc>
+          <w:tcPr>
+            <w:tcW w:w="4621" w:type="dxa"/>
+          </w:tcPr>
+          <w:p>
+            <w:pPr>
+              <w:cnfStyle w:val="000000000000" w:firstRow="0" w:lastRow="0" w:firstColumn="0" w:lastColumn="0" w:oddVBand="0" w:evenVBand="0" w:oddHBand="0" w:evenHBand="0" w:firstRowFirstColumn="0" w:firstRowLastColumn="0" w:lastRowFirstColumn="0" w:lastRowLastColumn="0"/>
+              <w:rPr>
+                <w:noProof/>
+              </w:rPr>
+            </w:pPr>
+            <w:r>
+              <w:rPr>
+                <w:noProof/>
+              </w:rPr>
+              <w:lastRenderedPageBreak/>
+              <w:drawing>
+                <wp:inline distT="0" distB="0" distL="0" distR="0" wp14:anchorId="66C5E3FB" wp14:editId="30A71EF7">
+                  <wp:extent cx="1149350" cy="1149350"/>
+                  <wp:effectExtent l="0" t="0" r="0" b="0"/>
+                  <wp:docPr id="283711760" name="Picture 10"/>
+                  <wp:cNvGraphicFramePr>
+                    <a:graphicFrameLocks xmlns:a="http://schemas.openxmlformats.org/drawingml/2006/main" noChangeAspect="1"/>
+                  </wp:cNvGraphicFramePr>
+                  <a:graphic xmlns:a="http://schemas.openxmlformats.org/drawingml/2006/main">
+                    <a:graphicData uri="http://schemas.openxmlformats.org/drawingml/2006/picture">
+                      <pic:pic xmlns:pic="http://schemas.openxmlformats.org/drawingml/2006/picture">
+                        <pic:nvPicPr>
+                          <pic:cNvPr id="283711760" name="Picture 10"/>
+                          <pic:cNvPicPr/>
+                        </pic:nvPicPr>
+                        <pic:blipFill>
+                          <a:blip r:embed="rId20" cstate="print">
+                            <a:extLst>
+                              <a:ext uri="{28A0092B-C50C-407E-A947-70E740481C1C}">
+                                <a14:useLocalDpi xmlns:a14="http://schemas.microsoft.com/office/drawing/2010/main" val="0"/>
+                              </a:ext>
+                            </a:extLst>
+                          </a:blip>
+                          <a:stretch>
+                            <a:fillRect/>
+                          </a:stretch>
+                        </pic:blipFill>
+                        <pic:spPr>
+                          <a:xfrm>
+                            <a:off x="0" y="0"/>
+                            <a:ext cx="1149350" cy="1149350"/>
+                          </a:xfrm>
+                          <a:prstGeom prst="rect">
+                            <a:avLst/>
+                          </a:prstGeom>
+                        </pic:spPr>
+                      </pic:pic>
+                    </a:graphicData>
+                  </a:graphic>
+                </wp:inline>
+              </w:drawing>
+            </w:r>
+          </w:p>
+          <w:p>
+            <w:pPr>
               <w:cnfStyle w:val="000000000000" w:firstRow="0" w:lastRow="0" w:firstColumn="0" w:lastColumn="0" w:oddVBand="0" w:evenVBand="0" w:oddHBand="0" w:evenHBand="0" w:firstRowFirstColumn="0" w:firstRowLastColumn="0" w:lastRowFirstColumn="0" w:lastRowLastColumn="0"/>
               <w:rPr>
                 <w:noProof/>
@@ -3523,7 +3583,7 @@
                           <pic:cNvPicPr/>
                         </pic:nvPicPr>
                         <pic:blipFill>
-                          <a:blip r:embed="rId20" cstate="print">
+                          <a:blip r:embed="rId21" cstate="print">
                             <a:extLst>
                               <a:ext uri="{28A0092B-C50C-407E-A947-70E740481C1C}">
                                 <a14:useLocalDpi xmlns:a14="http://schemas.microsoft.com/office/drawing/2010/main" val="0"/>
@@ -3651,7 +3711,7 @@
                           <pic:cNvPicPr/>
                         </pic:nvPicPr>
                         <pic:blipFill>
-                          <a:blip r:embed="rId21" cstate="print">
+                          <a:blip r:embed="rId22" cstate="print">
                             <a:extLst>
                               <a:ext uri="{28A0092B-C50C-407E-A947-70E740481C1C}">
                                 <a14:useLocalDpi xmlns:a14="http://schemas.microsoft.com/office/drawing/2010/main" val="0"/>
@@ -3784,7 +3844,7 @@
                           <pic:cNvPicPr/>
                         </pic:nvPicPr>
                         <pic:blipFill>
-                          <a:blip r:embed="rId22" cstate="print">
+                          <a:blip r:embed="rId23" cstate="print">
                             <a:extLst>
                               <a:ext uri="{28A0092B-C50C-407E-A947-70E740481C1C}">
                                 <a14:useLocalDpi xmlns:a14="http://schemas.microsoft.com/office/drawing/2010/main" val="0"/>
@@ -3907,7 +3967,7 @@
                           <pic:cNvPicPr/>
                         </pic:nvPicPr>
                         <pic:blipFill>
-                          <a:blip r:embed="rId23" cstate="print">
+                          <a:blip r:embed="rId24" cstate="print">
                             <a:extLst>
                               <a:ext uri="{28A0092B-C50C-407E-A947-70E740481C1C}">
                                 <a14:useLocalDpi xmlns:a14="http://schemas.microsoft.com/office/drawing/2010/main" val="0"/>
@@ -4028,7 +4088,7 @@
                           <pic:cNvPicPr/>
                         </pic:nvPicPr>
                         <pic:blipFill>
-                          <a:blip r:embed="rId24" cstate="print">
+                          <a:blip r:embed="rId25" cstate="print">
                             <a:extLst>
                               <a:ext uri="{28A0092B-C50C-407E-A947-70E740481C1C}">
                                 <a14:useLocalDpi xmlns:a14="http://schemas.microsoft.com/office/drawing/2010/main" val="0"/>
@@ -4159,7 +4219,7 @@
                           <pic:cNvPicPr/>
                         </pic:nvPicPr>
                         <pic:blipFill>
-                          <a:blip r:embed="rId25" cstate="print">
+                          <a:blip r:embed="rId26" cstate="print">
                             <a:extLst>
                               <a:ext uri="{28A0092B-C50C-407E-A947-70E740481C1C}">
                                 <a14:useLocalDpi xmlns:a14="http://schemas.microsoft.com/office/drawing/2010/main" val="0"/>

</xml_diff>

<commit_message>
rules need new pdf
</commit_message>
<xml_diff>
--- a/Board_Game_Rules.docx
+++ b/Board_Game_Rules.docx
@@ -6,6 +6,9 @@
       <w:pPr>
         <w:spacing w:after="0" w:line="240" w:lineRule="auto"/>
       </w:pPr>
+      <w:r>
+        <w:t xml:space="preserve">                                                            </w:t>
+      </w:r>
     </w:p>
     <w:p>
       <w:pPr>
@@ -359,12 +362,6 @@
         </w:rPr>
         <w:t xml:space="preserve">. </w:t>
       </w:r>
-      <w:r>
-        <w:rPr>
-          <w:noProof/>
-        </w:rPr>
-        <w:t xml:space="preserve"> </w:t>
-      </w:r>
     </w:p>
     <w:p>
       <w:pPr>
@@ -381,7 +378,7 @@
           <w:noProof/>
         </w:rPr>
         <w:pict w14:anchorId="7A299488">
-          <v:group id="_x0000_s1037" style="position:absolute;left:0;text-align:left;margin-left:-108.75pt;margin-top:13.3pt;width:53.45pt;height:45.3pt;z-index:251664384" coordorigin="2251,6945" coordsize="816,726">
+          <v:group id="_x0000_s1037" style="position:absolute;left:0;text-align:left;margin-left:-108.75pt;margin-top:14.05pt;width:53.45pt;height:45.3pt;z-index:251664384" coordorigin="2251,6945" coordsize="816,726">
             <v:shape id="_x0000_s1026" type="#_x0000_t11" style="position:absolute;left:2857;top:6951;width:210;height:228;mso-position-horizontal-relative:text;mso-position-vertical-relative:text" fillcolor="black [3200]" strokecolor="#f2f2f2 [3041]" strokeweight="3pt">
               <v:shadow on="t" type="perspective" color="#7f7f7f [1601]" opacity=".5" offset="1pt" offset2="-1pt"/>
             </v:shape>
@@ -398,56 +395,13 @@
         </w:pict>
       </w:r>
       <w:r>
-        <w:t xml:space="preserve">Each player must draw </w:t>
-      </w:r>
-      <w:r>
-        <w:rPr>
-          <w:b/>
-          <w:bCs/>
-        </w:rPr>
-        <w:t>5</w:t>
-      </w:r>
-      <w:r>
+        <w:t>Roll the d4. Highest number starts. Then continue clockwise.</w:t>
+      </w:r>
+      <w:r>
+        <w:rPr>
+          <w:noProof/>
+        </w:rPr>
         <w:t xml:space="preserve"> </w:t>
-      </w:r>
-      <w:r>
-        <w:t xml:space="preserve">tiles. </w:t>
-      </w:r>
-      <w:r>
-        <w:rPr>
-          <w:b/>
-          <w:bCs/>
-        </w:rPr>
-        <w:t>5</w:t>
-      </w:r>
-      <w:r>
-        <w:t xml:space="preserve"> </w:t>
-      </w:r>
-      <w:r>
-        <w:t>is</w:t>
-      </w:r>
-      <w:r>
-        <w:t xml:space="preserve"> the </w:t>
-      </w:r>
-      <w:r>
-        <w:rPr>
-          <w:b/>
-          <w:bCs/>
-        </w:rPr>
-        <w:t>limit of pieces</w:t>
-      </w:r>
-      <w:r>
-        <w:t xml:space="preserve"> (tiles + limbs) each player can hold </w:t>
-      </w:r>
-      <w:r>
-        <w:rPr>
-          <w:b/>
-          <w:bCs/>
-        </w:rPr>
-        <w:t>for the rest of the game</w:t>
-      </w:r>
-      <w:r>
-        <w:t xml:space="preserve">. </w:t>
       </w:r>
     </w:p>
     <w:p>
@@ -461,29 +415,65 @@
         <w:jc w:val="both"/>
       </w:pPr>
       <w:r>
-        <w:t xml:space="preserve">Each player then must put at least 1 of their tiles </w:t>
+        <w:t xml:space="preserve">Each player must draw </w:t>
       </w:r>
       <w:r>
         <w:rPr>
           <w:b/>
           <w:bCs/>
         </w:rPr>
-        <w:t>anywhere on the board</w:t>
-      </w:r>
-      <w:r>
-        <w:t>. Advice: place several tiles around the start point to be able to move on the map</w:t>
-      </w:r>
-      <w:r>
-        <w:t xml:space="preserve"> in the</w:t>
-      </w:r>
-      <w:r>
-        <w:t xml:space="preserve"> next round</w:t>
-      </w:r>
-      <w:r>
-        <w:t xml:space="preserve"> (see example on the left)</w:t>
+        <w:t>5</w:t>
+      </w:r>
+      <w:r>
+        <w:t xml:space="preserve"> </w:t>
+      </w:r>
+      <w:r>
+        <w:t xml:space="preserve">tiles. </w:t>
+      </w:r>
+      <w:r>
+        <w:rPr>
+          <w:b/>
+          <w:bCs/>
+        </w:rPr>
+        <w:t>5</w:t>
+      </w:r>
+      <w:r>
+        <w:t xml:space="preserve"> </w:t>
+      </w:r>
+      <w:r>
+        <w:t>is</w:t>
+      </w:r>
+      <w:r>
+        <w:t xml:space="preserve"> the </w:t>
+      </w:r>
+      <w:r>
+        <w:rPr>
+          <w:b/>
+          <w:bCs/>
+        </w:rPr>
+        <w:t>limit of pieces</w:t>
+      </w:r>
+      <w:r>
+        <w:t xml:space="preserve"> (tiles </w:t>
+      </w:r>
+      <w:r>
+        <w:t>&amp;</w:t>
+      </w:r>
+      <w:r>
+        <w:t xml:space="preserve"> limbs) each player can hold </w:t>
+      </w:r>
+      <w:r>
+        <w:rPr>
+          <w:b/>
+          <w:bCs/>
+        </w:rPr>
+        <w:t>for the rest of the game</w:t>
       </w:r>
       <w:r>
         <w:t xml:space="preserve">. </w:t>
+      </w:r>
+      <w:r>
+        <w:t>Tiles are found in yellow bag.</w:t>
       </w:r>
     </w:p>
     <w:p>
@@ -501,13 +491,13 @@
           <w:noProof/>
         </w:rPr>
         <w:drawing>
-          <wp:anchor distT="0" distB="0" distL="114300" distR="114300" simplePos="0" relativeHeight="251661824" behindDoc="0" locked="0" layoutInCell="1" allowOverlap="1" wp14:anchorId="0B3C1741" wp14:editId="3638E926">
+          <wp:anchor distT="0" distB="0" distL="114300" distR="114300" simplePos="0" relativeHeight="251658240" behindDoc="0" locked="0" layoutInCell="1" allowOverlap="1" wp14:anchorId="0B3C1741" wp14:editId="1C816E2F">
             <wp:simplePos x="0" y="0"/>
             <wp:positionH relativeFrom="column">
-              <wp:posOffset>-1029970</wp:posOffset>
+              <wp:posOffset>-1032691</wp:posOffset>
             </wp:positionH>
             <wp:positionV relativeFrom="paragraph">
-              <wp:posOffset>1088</wp:posOffset>
+              <wp:posOffset>344533</wp:posOffset>
             </wp:positionV>
             <wp:extent cx="364308" cy="364308"/>
             <wp:effectExtent l="0" t="0" r="0" b="0"/>
@@ -556,6 +546,42 @@
           </wp:anchor>
         </w:drawing>
       </w:r>
+      <w:r>
+        <w:t xml:space="preserve">Each player then must put at least 1 of their tiles </w:t>
+      </w:r>
+      <w:r>
+        <w:rPr>
+          <w:b/>
+          <w:bCs/>
+        </w:rPr>
+        <w:t>anywhere on the board</w:t>
+      </w:r>
+      <w:r>
+        <w:t>. Advice: place several tiles around the start point to be able to move on the map</w:t>
+      </w:r>
+      <w:r>
+        <w:t xml:space="preserve"> in the</w:t>
+      </w:r>
+      <w:r>
+        <w:t xml:space="preserve"> next round</w:t>
+      </w:r>
+      <w:r>
+        <w:t xml:space="preserve"> (see example on the left)</w:t>
+      </w:r>
+      <w:r>
+        <w:t xml:space="preserve">. </w:t>
+      </w:r>
+    </w:p>
+    <w:p>
+      <w:pPr>
+        <w:pStyle w:val="ListParagraph"/>
+        <w:numPr>
+          <w:ilvl w:val="0"/>
+          <w:numId w:val="2"/>
+        </w:numPr>
+        <w:spacing w:after="0" w:line="240" w:lineRule="auto"/>
+        <w:jc w:val="both"/>
+      </w:pPr>
       <w:r>
         <w:rPr>
           <w:noProof/>
@@ -671,7 +697,7 @@
       <w:pPr>
         <w:pStyle w:val="ListParagraph"/>
         <w:spacing w:after="0" w:line="240" w:lineRule="auto"/>
-        <w:jc w:val="both"/>
+        <w:ind w:left="1440" w:firstLine="720"/>
       </w:pPr>
       <w:r>
         <w:t>Vendor mov</w:t>
@@ -684,10 +710,8 @@
       <w:pPr>
         <w:pStyle w:val="ListParagraph"/>
         <w:spacing w:after="0" w:line="240" w:lineRule="auto"/>
-      </w:pPr>
-      <w:r>
-        <w:t xml:space="preserve">                             </w:t>
-      </w:r>
+        <w:ind w:left="2160"/>
+      </w:pPr>
       <w:r>
         <w:t>r</w:t>
       </w:r>
@@ -711,36 +735,22 @@
         <w:t xml:space="preserve"> tiles. </w:t>
       </w:r>
       <w:r>
-        <w:br/>
-      </w:r>
-      <w:r>
-        <w:tab/>
-      </w:r>
-      <w:r>
-        <w:tab/>
-        <w:t xml:space="preserve">      5.     Roll the d4. Highest number starts. Then continue clockwise.</w:t>
+        <w:t xml:space="preserve">Round is complete when    </w:t>
+      </w:r>
+      <w:r>
+        <w:t>each playe</w:t>
+      </w:r>
+      <w:r>
+        <w:t>r has played th</w:t>
+      </w:r>
+      <w:r>
+        <w:t>eir turn.</w:t>
       </w:r>
     </w:p>
     <w:p>
       <w:pPr>
         <w:spacing w:after="0" w:line="240" w:lineRule="auto"/>
-        <w:jc w:val="both"/>
-      </w:pPr>
-    </w:p>
-    <w:p>
-      <w:pPr>
-        <w:pStyle w:val="ListParagraph"/>
-        <w:spacing w:after="0" w:line="240" w:lineRule="auto"/>
-        <w:jc w:val="both"/>
-      </w:pPr>
-    </w:p>
-    <w:p>
-      <w:pPr>
-        <w:spacing w:after="0" w:line="240" w:lineRule="auto"/>
-      </w:pPr>
-      <w:r>
-        <w:t xml:space="preserve">                                   </w:t>
-      </w:r>
+      </w:pPr>
     </w:p>
     <w:p>
       <w:pPr>
@@ -932,11 +942,47 @@
         <w:spacing w:after="0" w:line="240" w:lineRule="auto"/>
       </w:pPr>
       <w:r>
+        <w:t>I</w:t>
+      </w:r>
+      <w:r>
+        <w:t>f you are</w:t>
+      </w:r>
+      <w:r>
+        <w:t xml:space="preserve"> a</w:t>
+      </w:r>
+      <w:r>
+        <w:t xml:space="preserve"> ghost with NO limbs</w:t>
+      </w:r>
+      <w:r>
+        <w:t xml:space="preserve">, get a </w:t>
+      </w:r>
+      <w:r>
+        <w:t>new</w:t>
+      </w:r>
+      <w:r>
+        <w:t xml:space="preserve"> </w:t>
+      </w:r>
+      <w:r>
+        <w:t>card</w:t>
+      </w:r>
+      <w:r>
+        <w:t>.</w:t>
+      </w:r>
+      <w:r>
+        <w:t xml:space="preserve"> </w:t>
+      </w:r>
+    </w:p>
+    <w:p>
+      <w:pPr>
+        <w:pStyle w:val="ListParagraph"/>
+        <w:spacing w:after="0" w:line="240" w:lineRule="auto"/>
+      </w:pPr>
+      <w:r>
         <w:rPr>
           <w:noProof/>
         </w:rPr>
         <w:pict w14:anchorId="32C1B692">
-          <v:group id="_x0000_s1038" style="position:absolute;left:0;text-align:left;margin-left:-156.2pt;margin-top:17.75pt;width:52.6pt;height:53.9pt;z-index:252198400" coordorigin="1475,9451" coordsize="915,949">
+          <v:group id="_x0000_s1038" style="position:absolute;left:0;text-align:left;margin-left:-156.85pt;margin-top:15.7pt;width:52.6pt;height:53.9pt;z-index:252198400" coordorigin="1475,9451" coordsize="915,949">
             <v:shapetype id="_x0000_t68" coordsize="21600,21600" o:spt="68" adj="5400,5400" path="m0@0l@1@0@1,21600@2,21600@2@0,21600@0,10800,xe">
               <v:stroke joinstyle="miter"/>
               <v:formulas>
@@ -970,42 +1016,6 @@
         </w:pict>
       </w:r>
       <w:r>
-        <w:t>I</w:t>
-      </w:r>
-      <w:r>
-        <w:t>f you are</w:t>
-      </w:r>
-      <w:r>
-        <w:t xml:space="preserve"> a</w:t>
-      </w:r>
-      <w:r>
-        <w:t xml:space="preserve"> ghost with NO limbs</w:t>
-      </w:r>
-      <w:r>
-        <w:t xml:space="preserve">, get a </w:t>
-      </w:r>
-      <w:r>
-        <w:t>new</w:t>
-      </w:r>
-      <w:r>
-        <w:t xml:space="preserve"> </w:t>
-      </w:r>
-      <w:r>
-        <w:t>card</w:t>
-      </w:r>
-      <w:r>
-        <w:t>.</w:t>
-      </w:r>
-      <w:r>
-        <w:t xml:space="preserve"> </w:t>
-      </w:r>
-    </w:p>
-    <w:p>
-      <w:pPr>
-        <w:pStyle w:val="ListParagraph"/>
-        <w:spacing w:after="0" w:line="240" w:lineRule="auto"/>
-      </w:pPr>
-      <w:r>
         <w:t xml:space="preserve">In the game </w:t>
       </w:r>
       <w:r>
@@ -1032,16 +1042,28 @@
         <w:t xml:space="preserve"> others</w:t>
       </w:r>
       <w:r>
-        <w:t xml:space="preserve"> and can be </w:t>
-      </w:r>
-    </w:p>
-    <w:p>
-      <w:pPr>
-        <w:pStyle w:val="ListParagraph"/>
-        <w:spacing w:after="0" w:line="240" w:lineRule="auto"/>
-      </w:pPr>
-      <w:r>
-        <w:t>used any time.</w:t>
+        <w:t>. Players</w:t>
+      </w:r>
+      <w:r>
+        <w:br/>
+      </w:r>
+      <w:r>
+        <w:br/>
+      </w:r>
+      <w:r>
+        <w:t xml:space="preserve"> can use</w:t>
+      </w:r>
+      <w:r>
+        <w:t xml:space="preserve"> cards only</w:t>
+      </w:r>
+      <w:r>
+        <w:t xml:space="preserve"> </w:t>
+      </w:r>
+      <w:r>
+        <w:t>on their turn</w:t>
+      </w:r>
+      <w:r>
+        <w:t>.</w:t>
       </w:r>
     </w:p>
     <w:p>
@@ -1133,10 +1155,22 @@
         <w:t>5</w:t>
       </w:r>
       <w:r>
-        <w:t xml:space="preserve"> pieces inventory (if it’s not full already). </w:t>
-      </w:r>
-      <w:r>
-        <w:t>Inventory is tiles + limbs</w:t>
+        <w:t xml:space="preserve"> pieces inventory (if it’s not full </w:t>
+      </w:r>
+      <w:r>
+        <w:t xml:space="preserve">  </w:t>
+      </w:r>
+      <w:r>
+        <w:t xml:space="preserve">already). </w:t>
+      </w:r>
+      <w:r>
+        <w:t xml:space="preserve">Inventory is tiles </w:t>
+      </w:r>
+      <w:r>
+        <w:t>&amp;</w:t>
+      </w:r>
+      <w:r>
+        <w:t xml:space="preserve"> limbs</w:t>
       </w:r>
       <w:r>
         <w:t xml:space="preserve">, </w:t>
@@ -1348,6 +1382,13 @@
               </w:rPr>
               <w:t xml:space="preserve"> </w:t>
             </w:r>
+            <w:r>
+              <w:rPr>
+                <w:b w:val="0"/>
+                <w:bCs w:val="0"/>
+              </w:rPr>
+              <w:t xml:space="preserve">Used cards go to discard pile. </w:t>
+            </w:r>
           </w:p>
           <w:p>
             <w:pPr>
@@ -1476,6 +1517,14 @@
                 <w:u w:val="single"/>
               </w:rPr>
               <w:t xml:space="preserve">. </w:t>
+            </w:r>
+            <w:r>
+              <w:rPr>
+                <w:b w:val="0"/>
+                <w:bCs w:val="0"/>
+                <w:u w:val="single"/>
+              </w:rPr>
+              <w:t xml:space="preserve"> Limbs are found in white bag.</w:t>
             </w:r>
           </w:p>
           <w:p/>
@@ -1507,6 +1556,12 @@
               <w:t>WITH</w:t>
             </w:r>
             <w:r>
+              <w:rPr>
+                <w:u w:val="single"/>
+              </w:rPr>
+              <w:t xml:space="preserve"> ANY</w:t>
+            </w:r>
+            <w:r>
               <w:t xml:space="preserve"> LIMBS:</w:t>
             </w:r>
           </w:p>
@@ -1570,9 +1625,6 @@
           <w:p>
             <w:pPr>
               <w:cnfStyle w:val="100000000000" w:firstRow="1" w:lastRow="0" w:firstColumn="0" w:lastColumn="0" w:oddVBand="0" w:evenVBand="0" w:oddHBand="0" w:evenHBand="0" w:firstRowFirstColumn="0" w:firstRowLastColumn="0" w:lastRowFirstColumn="0" w:lastRowLastColumn="0"/>
-              <w:rPr>
-                <w:u w:val="single"/>
-              </w:rPr>
             </w:pPr>
             <w:r>
               <w:rPr>
@@ -1659,6 +1711,20 @@
                 <w:bCs w:val="0"/>
               </w:rPr>
               <w:t>. Get 2 cards.</w:t>
+            </w:r>
+            <w:r>
+              <w:rPr>
+                <w:b w:val="0"/>
+                <w:bCs w:val="0"/>
+              </w:rPr>
+              <w:t xml:space="preserve"> </w:t>
+            </w:r>
+            <w:r>
+              <w:rPr>
+                <w:b w:val="0"/>
+                <w:bCs w:val="0"/>
+              </w:rPr>
+              <w:t xml:space="preserve">Used cards go to discard pile. </w:t>
             </w:r>
           </w:p>
           <w:p>
@@ -1827,6 +1893,14 @@
               </w:rPr>
               <w:t xml:space="preserve">. </w:t>
             </w:r>
+            <w:r>
+              <w:rPr>
+                <w:b w:val="0"/>
+                <w:bCs w:val="0"/>
+                <w:u w:val="single"/>
+              </w:rPr>
+              <w:t>Limbs are found in white bag.</w:t>
+            </w:r>
           </w:p>
           <w:p>
             <w:pPr>
@@ -1849,7 +1923,10 @@
               <w:t>o</w:t>
             </w:r>
             <w:r>
-              <w:t>r spot before him</w:t>
+              <w:t xml:space="preserve">r spot before </w:t>
+            </w:r>
+            <w:r>
+              <w:t>vendor</w:t>
             </w:r>
             <w:r>
               <w:rPr>
@@ -1908,15 +1985,6 @@
           <w:szCs w:val="40"/>
         </w:rPr>
       </w:pPr>
-      <w:r>
-        <w:rPr>
-          <w:b/>
-          <w:bCs/>
-          <w:sz w:val="40"/>
-          <w:szCs w:val="40"/>
-        </w:rPr>
-        <w:t xml:space="preserve">                                </w:t>
-      </w:r>
     </w:p>
     <w:p>
       <w:pPr>
@@ -1947,6 +2015,7 @@
           <w:sz w:val="40"/>
           <w:szCs w:val="40"/>
         </w:rPr>
+        <w:lastRenderedPageBreak/>
         <w:t xml:space="preserve">                            </w:t>
       </w:r>
       <w:r>
@@ -2084,13 +2153,8 @@
           </w:p>
           <w:p>
             <w:r>
-              <w:t xml:space="preserve">Who can </w:t>
-            </w:r>
-            <w:proofErr w:type="gramStart"/>
-            <w:r>
-              <w:t>pass:</w:t>
-            </w:r>
-            <w:proofErr w:type="gramEnd"/>
+              <w:t>Who can pass:</w:t>
+            </w:r>
             <w:r>
               <w:t xml:space="preserve"> </w:t>
             </w:r>
@@ -2213,23 +2277,13 @@
             <w:r>
               <w:t xml:space="preserve">Who can pass: </w:t>
             </w:r>
-            <w:proofErr w:type="gramStart"/>
-            <w:r>
-              <w:rPr>
-                <w:b w:val="0"/>
-                <w:bCs w:val="0"/>
-                <w:u w:val="single"/>
-              </w:rPr>
-              <w:t>anyone, but</w:t>
-            </w:r>
-            <w:proofErr w:type="gramEnd"/>
-            <w:r>
-              <w:rPr>
-                <w:b w:val="0"/>
-                <w:bCs w:val="0"/>
-                <w:u w:val="single"/>
-              </w:rPr>
-              <w:t xml:space="preserve"> follow the direction</w:t>
+            <w:r>
+              <w:rPr>
+                <w:b w:val="0"/>
+                <w:bCs w:val="0"/>
+                <w:u w:val="single"/>
+              </w:rPr>
+              <w:t>anyone, but follow the direction</w:t>
             </w:r>
             <w:r>
               <w:rPr>
@@ -2340,15 +2394,7 @@
               </w:rPr>
             </w:pPr>
             <w:r>
-              <w:t xml:space="preserve">Who can </w:t>
-            </w:r>
-            <w:proofErr w:type="gramStart"/>
-            <w:r>
-              <w:t>pass:</w:t>
-            </w:r>
-            <w:proofErr w:type="gramEnd"/>
-            <w:r>
-              <w:t xml:space="preserve"> </w:t>
+              <w:t xml:space="preserve">Who can pass: </w:t>
             </w:r>
             <w:r>
               <w:rPr>
@@ -2485,51 +2531,28 @@
                 <w:b/>
                 <w:bCs/>
               </w:rPr>
-              <w:t xml:space="preserve">Who can </w:t>
-            </w:r>
-            <w:proofErr w:type="gramStart"/>
-            <w:r>
+              <w:t xml:space="preserve">Who can pass: </w:t>
+            </w:r>
+            <w:r>
+              <w:rPr>
+                <w:u w:val="single"/>
+              </w:rPr>
+              <w:t xml:space="preserve">ghost with no limbs </w:t>
+            </w:r>
+          </w:p>
+          <w:p>
+            <w:pPr>
+              <w:cnfStyle w:val="000000100000" w:firstRow="0" w:lastRow="0" w:firstColumn="0" w:lastColumn="0" w:oddVBand="0" w:evenVBand="0" w:oddHBand="1" w:evenHBand="0" w:firstRowFirstColumn="0" w:firstRowLastColumn="0" w:lastRowFirstColumn="0" w:lastRowLastColumn="0"/>
               <w:rPr>
                 <w:b/>
                 <w:bCs/>
               </w:rPr>
-              <w:t>pass:</w:t>
-            </w:r>
-            <w:proofErr w:type="gramEnd"/>
-            <w:r>
-              <w:rPr>
-                <w:b/>
-                <w:bCs/>
-              </w:rPr>
-              <w:t xml:space="preserve"> </w:t>
-            </w:r>
-            <w:r>
-              <w:rPr>
-                <w:u w:val="single"/>
-              </w:rPr>
-              <w:t xml:space="preserve">ghost with no limbs </w:t>
-            </w:r>
-          </w:p>
-          <w:p>
-            <w:pPr>
-              <w:cnfStyle w:val="000000100000" w:firstRow="0" w:lastRow="0" w:firstColumn="0" w:lastColumn="0" w:oddVBand="0" w:evenVBand="0" w:oddHBand="1" w:evenHBand="0" w:firstRowFirstColumn="0" w:firstRowLastColumn="0" w:lastRowFirstColumn="0" w:lastRowLastColumn="0"/>
-              <w:rPr>
-                <w:b/>
-                <w:bCs/>
-              </w:rPr>
             </w:pPr>
             <w:r>
               <w:rPr>
                 <w:u w:val="single"/>
               </w:rPr>
-              <w:t>OR ghost with “</w:t>
-            </w:r>
-            <w:proofErr w:type="gramStart"/>
-            <w:r>
-              <w:rPr>
-                <w:u w:val="single"/>
-              </w:rPr>
-              <w:t xml:space="preserve">rope” </w:t>
+              <w:t xml:space="preserve">OR ghost with “rope” </w:t>
             </w:r>
             <w:r>
               <w:rPr>
@@ -2537,7 +2560,6 @@
               </w:rPr>
               <w:t xml:space="preserve"> arm</w:t>
             </w:r>
-            <w:proofErr w:type="gramEnd"/>
             <w:r>
               <w:rPr>
                 <w:u w:val="single"/>
@@ -2652,15 +2674,7 @@
               </w:rPr>
             </w:pPr>
             <w:r>
-              <w:t xml:space="preserve">Who can </w:t>
-            </w:r>
-            <w:proofErr w:type="gramStart"/>
-            <w:r>
-              <w:t>pass:</w:t>
-            </w:r>
-            <w:proofErr w:type="gramEnd"/>
-            <w:r>
-              <w:t xml:space="preserve"> </w:t>
+              <w:t xml:space="preserve">Who can pass: </w:t>
             </w:r>
             <w:r>
               <w:rPr>
@@ -2789,17 +2803,8 @@
                 <w:b/>
                 <w:bCs/>
               </w:rPr>
-              <w:t xml:space="preserve">Who can </w:t>
-            </w:r>
-            <w:proofErr w:type="gramStart"/>
-            <w:r>
-              <w:rPr>
-                <w:b/>
-                <w:bCs/>
-              </w:rPr>
-              <w:t>pass:</w:t>
-            </w:r>
-            <w:proofErr w:type="gramEnd"/>
+              <w:t>Who can pass:</w:t>
+            </w:r>
             <w:r>
               <w:t xml:space="preserve"> </w:t>
             </w:r>
@@ -2933,15 +2938,7 @@
               </w:rPr>
             </w:pPr>
             <w:r>
-              <w:t xml:space="preserve">Who can </w:t>
-            </w:r>
-            <w:proofErr w:type="gramStart"/>
-            <w:r>
-              <w:t>pass:</w:t>
-            </w:r>
-            <w:proofErr w:type="gramEnd"/>
-            <w:r>
-              <w:t xml:space="preserve"> </w:t>
+              <w:t xml:space="preserve">Who can pass: </w:t>
             </w:r>
             <w:r>
               <w:rPr>
@@ -3124,23 +3121,7 @@
                 <w:b/>
                 <w:bCs/>
               </w:rPr>
-              <w:t xml:space="preserve">Who can </w:t>
-            </w:r>
-            <w:proofErr w:type="gramStart"/>
-            <w:r>
-              <w:rPr>
-                <w:b/>
-                <w:bCs/>
-              </w:rPr>
-              <w:t>pass:</w:t>
-            </w:r>
-            <w:proofErr w:type="gramEnd"/>
-            <w:r>
-              <w:rPr>
-                <w:b/>
-                <w:bCs/>
-              </w:rPr>
-              <w:t xml:space="preserve"> </w:t>
+              <w:t xml:space="preserve">Who can pass: </w:t>
             </w:r>
             <w:r>
               <w:rPr>
@@ -3280,62 +3261,62 @@
                 <w:bCs w:val="0"/>
                 <w:noProof/>
               </w:rPr>
+              <w:t>Lava</w:t>
+            </w:r>
+            <w:r>
+              <w:rPr>
+                <w:b w:val="0"/>
+                <w:bCs w:val="0"/>
+                <w:noProof/>
+              </w:rPr>
+              <w:t xml:space="preserve">. </w:t>
+            </w:r>
+          </w:p>
+          <w:p>
+            <w:pPr>
+              <w:rPr>
+                <w:b w:val="0"/>
+                <w:bCs w:val="0"/>
+                <w:noProof/>
+                <w:u w:val="single"/>
+              </w:rPr>
+            </w:pPr>
+            <w:r>
+              <w:rPr>
+                <w:noProof/>
+              </w:rPr>
+              <w:t>Who can pass</w:t>
+            </w:r>
+            <w:r>
+              <w:rPr>
+                <w:noProof/>
+              </w:rPr>
+              <w:t xml:space="preserve">: </w:t>
+            </w:r>
+            <w:r>
+              <w:rPr>
+                <w:b w:val="0"/>
+                <w:bCs w:val="0"/>
+                <w:noProof/>
+                <w:u w:val="single"/>
+              </w:rPr>
+              <w:t>ghost with no</w:t>
+            </w:r>
+          </w:p>
+          <w:p>
+            <w:pPr>
+              <w:rPr>
+                <w:noProof/>
+              </w:rPr>
+            </w:pPr>
+            <w:r>
+              <w:rPr>
+                <w:b w:val="0"/>
+                <w:bCs w:val="0"/>
+                <w:noProof/>
+                <w:u w:val="single"/>
+              </w:rPr>
               <w:lastRenderedPageBreak/>
-              <w:t>Lava</w:t>
-            </w:r>
-            <w:r>
-              <w:rPr>
-                <w:b w:val="0"/>
-                <w:bCs w:val="0"/>
-                <w:noProof/>
-              </w:rPr>
-              <w:t xml:space="preserve">. </w:t>
-            </w:r>
-          </w:p>
-          <w:p>
-            <w:pPr>
-              <w:rPr>
-                <w:b w:val="0"/>
-                <w:bCs w:val="0"/>
-                <w:noProof/>
-                <w:u w:val="single"/>
-              </w:rPr>
-            </w:pPr>
-            <w:r>
-              <w:rPr>
-                <w:noProof/>
-              </w:rPr>
-              <w:t>Who can pass</w:t>
-            </w:r>
-            <w:r>
-              <w:rPr>
-                <w:noProof/>
-              </w:rPr>
-              <w:t xml:space="preserve">: </w:t>
-            </w:r>
-            <w:r>
-              <w:rPr>
-                <w:b w:val="0"/>
-                <w:bCs w:val="0"/>
-                <w:noProof/>
-                <w:u w:val="single"/>
-              </w:rPr>
-              <w:t>ghost with no</w:t>
-            </w:r>
-          </w:p>
-          <w:p>
-            <w:pPr>
-              <w:rPr>
-                <w:noProof/>
-              </w:rPr>
-            </w:pPr>
-            <w:r>
-              <w:rPr>
-                <w:b w:val="0"/>
-                <w:bCs w:val="0"/>
-                <w:noProof/>
-                <w:u w:val="single"/>
-              </w:rPr>
               <w:t>limbs.</w:t>
             </w:r>
             <w:r>
@@ -3416,7 +3397,6 @@
               <w:rPr>
                 <w:noProof/>
               </w:rPr>
-              <w:lastRenderedPageBreak/>
               <w:t>Bush.</w:t>
             </w:r>
           </w:p>
@@ -3456,6 +3436,7 @@
                 <w:noProof/>
                 <w:u w:val="single"/>
               </w:rPr>
+              <w:lastRenderedPageBreak/>
               <w:t>OR ghost with “sci</w:t>
             </w:r>
             <w:r>
@@ -3648,16 +3629,11 @@
           </w:p>
           <w:p>
             <w:r>
-              <w:t xml:space="preserve">Allows to </w:t>
-            </w:r>
-            <w:proofErr w:type="gramStart"/>
-            <w:r>
-              <w:t>pass</w:t>
+              <w:t>Allows to pass</w:t>
             </w:r>
             <w:r>
               <w:t>:</w:t>
             </w:r>
-            <w:proofErr w:type="gramEnd"/>
             <w:r>
               <w:t xml:space="preserve"> </w:t>
             </w:r>
@@ -3780,16 +3756,11 @@
               <w:cnfStyle w:val="100000000000" w:firstRow="1" w:lastRow="0" w:firstColumn="0" w:lastColumn="0" w:oddVBand="0" w:evenVBand="0" w:oddHBand="0" w:evenHBand="0" w:firstRowFirstColumn="0" w:firstRowLastColumn="0" w:lastRowFirstColumn="0" w:lastRowLastColumn="0"/>
             </w:pPr>
             <w:r>
-              <w:t xml:space="preserve">Allows to </w:t>
-            </w:r>
-            <w:proofErr w:type="gramStart"/>
-            <w:r>
-              <w:t>pass</w:t>
+              <w:t>Allows to pass</w:t>
             </w:r>
             <w:r>
               <w:t>:</w:t>
             </w:r>
-            <w:proofErr w:type="gramEnd"/>
             <w:r>
               <w:t xml:space="preserve"> </w:t>
             </w:r>
@@ -3912,13 +3883,8 @@
               <w:t>Allows to</w:t>
             </w:r>
             <w:r>
-              <w:t xml:space="preserve"> </w:t>
-            </w:r>
-            <w:proofErr w:type="gramStart"/>
-            <w:r>
-              <w:t>pass:</w:t>
-            </w:r>
-            <w:proofErr w:type="gramEnd"/>
+              <w:t xml:space="preserve"> pass:</w:t>
+            </w:r>
             <w:r>
               <w:t xml:space="preserve"> </w:t>
             </w:r>
@@ -4156,13 +4122,8 @@
               <w:t>Allows to</w:t>
             </w:r>
             <w:r>
-              <w:t xml:space="preserve"> </w:t>
-            </w:r>
-            <w:proofErr w:type="gramStart"/>
-            <w:r>
-              <w:t>pass:</w:t>
-            </w:r>
-            <w:proofErr w:type="gramEnd"/>
+              <w:t xml:space="preserve"> pass:</w:t>
+            </w:r>
             <w:r>
               <w:rPr>
                 <w:b w:val="0"/>
@@ -4284,15 +4245,7 @@
               <w:t>Allows to</w:t>
             </w:r>
             <w:r>
-              <w:t xml:space="preserve"> </w:t>
-            </w:r>
-            <w:proofErr w:type="gramStart"/>
-            <w:r>
-              <w:t>pass:</w:t>
-            </w:r>
-            <w:proofErr w:type="gramEnd"/>
-            <w:r>
-              <w:t xml:space="preserve"> </w:t>
+              <w:t xml:space="preserve"> pass: </w:t>
             </w:r>
             <w:r>
               <w:rPr>
@@ -4343,6 +4296,9 @@
       <w:pPr>
         <w:spacing w:after="0"/>
         <w:jc w:val="center"/>
+        <w:rPr>
+          <w:rFonts w:ascii="Segoe UI Emoji" w:eastAsia="Segoe UI Emoji" w:hAnsi="Segoe UI Emoji" w:cs="Segoe UI Emoji"/>
+        </w:rPr>
       </w:pPr>
       <w:r>
         <w:t>We encourage you to sabotage others during the gameplay!</w:t>
@@ -4356,6 +4312,111 @@
         </w:rPr>
         <w:t>😉</w:t>
       </w:r>
+    </w:p>
+    <w:p>
+      <w:pPr>
+        <w:spacing w:after="0"/>
+        <w:jc w:val="center"/>
+      </w:pPr>
+    </w:p>
+    <w:p>
+      <w:pPr>
+        <w:spacing w:after="0"/>
+      </w:pPr>
+      <w:r>
+        <w:t>Age group:</w:t>
+      </w:r>
+      <w:r>
+        <w:t xml:space="preserve"> 8+</w:t>
+      </w:r>
+    </w:p>
+    <w:p>
+      <w:pPr>
+        <w:spacing w:after="0"/>
+      </w:pPr>
+      <w:r>
+        <w:t>Tiles:</w:t>
+      </w:r>
+      <w:r>
+        <w:t xml:space="preserve"> 99</w:t>
+      </w:r>
+      <w:r>
+        <w:t>.</w:t>
+      </w:r>
+    </w:p>
+    <w:p>
+      <w:pPr>
+        <w:spacing w:after="0"/>
+      </w:pPr>
+      <w:r>
+        <w:t>Limbs:24</w:t>
+      </w:r>
+      <w:r>
+        <w:t>.</w:t>
+      </w:r>
+    </w:p>
+    <w:p>
+      <w:pPr>
+        <w:spacing w:after="0"/>
+      </w:pPr>
+      <w:r>
+        <w:t>Dice: 1 d4</w:t>
+      </w:r>
+      <w:r>
+        <w:t>.</w:t>
+      </w:r>
+    </w:p>
+    <w:p>
+      <w:pPr>
+        <w:spacing w:after="0"/>
+      </w:pPr>
+      <w:r>
+        <w:t xml:space="preserve">Bags: </w:t>
+      </w:r>
+      <w:r>
+        <w:t xml:space="preserve">2. Yellow for tiles, white for limbs. </w:t>
+      </w:r>
+    </w:p>
+    <w:p>
+      <w:pPr>
+        <w:spacing w:after="0"/>
+      </w:pPr>
+      <w:r>
+        <w:t xml:space="preserve">Dog: 1 piece. </w:t>
+      </w:r>
+    </w:p>
+    <w:p>
+      <w:pPr>
+        <w:spacing w:after="0"/>
+      </w:pPr>
+      <w:r>
+        <w:t>Cards: 32</w:t>
+      </w:r>
+      <w:r>
+        <w:t>.</w:t>
+      </w:r>
+    </w:p>
+    <w:p>
+      <w:pPr>
+        <w:spacing w:after="0"/>
+      </w:pPr>
+      <w:r>
+        <w:t>Number of p</w:t>
+      </w:r>
+      <w:r>
+        <w:t>layers:</w:t>
+      </w:r>
+      <w:r>
+        <w:t xml:space="preserve"> 2-4</w:t>
+      </w:r>
+      <w:r>
+        <w:t>.</w:t>
+      </w:r>
+    </w:p>
+    <w:p>
+      <w:pPr>
+        <w:spacing w:after="0"/>
+      </w:pPr>
     </w:p>
     <w:p>
       <w:pPr>
@@ -4391,7 +4452,7 @@
         <w:rFonts w:hint="default"/>
       </w:rPr>
     </w:lvl>
-    <w:lvl w:ilvl="1" w:tplc="08090019" w:tentative="1">
+    <w:lvl w:ilvl="1" w:tplc="08090019">
       <w:start w:val="1"/>
       <w:numFmt w:val="lowerLetter"/>
       <w:lvlText w:val="%2."/>

</xml_diff>

<commit_message>
updated time takes to play the game
</commit_message>
<xml_diff>
--- a/Board_Game_Rules.docx
+++ b/Board_Game_Rules.docx
@@ -7,7 +7,13 @@
         <w:spacing w:after="0" w:line="240" w:lineRule="auto"/>
       </w:pPr>
       <w:r>
-        <w:t xml:space="preserve">                                                            </w:t>
+        <w:t xml:space="preserve">                                             </w:t>
+      </w:r>
+      <w:r>
+        <w:t xml:space="preserve">                        DEAD WEIGHT.</w:t>
+      </w:r>
+      <w:r>
+        <w:t xml:space="preserve">               </w:t>
       </w:r>
     </w:p>
     <w:p>
@@ -741,10 +747,7 @@
         <w:t>each playe</w:t>
       </w:r>
       <w:r>
-        <w:t>r has played th</w:t>
-      </w:r>
-      <w:r>
-        <w:t>eir turn.</w:t>
+        <w:t>r has played their turn.</w:t>
       </w:r>
     </w:p>
     <w:p>
@@ -1297,26 +1300,40 @@
                 <w:bCs w:val="0"/>
                 <w:u w:val="single"/>
               </w:rPr>
-              <w:t xml:space="preserve">cross any </w:t>
-            </w:r>
-            <w:proofErr w:type="spellStart"/>
-            <w:r>
-              <w:rPr>
-                <w:b w:val="0"/>
-                <w:bCs w:val="0"/>
-                <w:u w:val="single"/>
-              </w:rPr>
-              <w:t>tile</w:t>
-            </w:r>
-            <w:r>
-              <w:rPr>
-                <w:b w:val="0"/>
-                <w:bCs w:val="0"/>
-                <w:u w:val="single"/>
-              </w:rPr>
-              <w:t>&amp;limb</w:t>
-            </w:r>
-            <w:proofErr w:type="spellEnd"/>
+              <w:t>cross any tile</w:t>
+            </w:r>
+            <w:r>
+              <w:rPr>
+                <w:b w:val="0"/>
+                <w:bCs w:val="0"/>
+                <w:u w:val="single"/>
+              </w:rPr>
+              <w:t xml:space="preserve"> </w:t>
+            </w:r>
+            <w:r>
+              <w:rPr>
+                <w:b w:val="0"/>
+                <w:bCs w:val="0"/>
+                <w:u w:val="single"/>
+              </w:rPr>
+              <w:t>&amp;</w:t>
+            </w:r>
+            <w:r>
+              <w:rPr>
+                <w:b w:val="0"/>
+                <w:bCs w:val="0"/>
+                <w:u w:val="single"/>
+              </w:rPr>
+              <w:t xml:space="preserve"> </w:t>
+            </w:r>
+            <w:r>
+              <w:rPr>
+                <w:b w:val="0"/>
+                <w:bCs w:val="0"/>
+                <w:u w:val="single"/>
+              </w:rPr>
+              <w:t>limb</w:t>
+            </w:r>
             <w:r>
               <w:rPr>
                 <w:b w:val="0"/>
@@ -1717,14 +1734,7 @@
                 <w:b w:val="0"/>
                 <w:bCs w:val="0"/>
               </w:rPr>
-              <w:t xml:space="preserve"> </w:t>
-            </w:r>
-            <w:r>
-              <w:rPr>
-                <w:b w:val="0"/>
-                <w:bCs w:val="0"/>
-              </w:rPr>
-              <w:t xml:space="preserve">Used cards go to discard pile. </w:t>
+              <w:t xml:space="preserve"> Used cards go to discard pile. </w:t>
             </w:r>
           </w:p>
           <w:p>
@@ -2153,8 +2163,13 @@
           </w:p>
           <w:p>
             <w:r>
-              <w:t>Who can pass:</w:t>
-            </w:r>
+              <w:t xml:space="preserve">Who can </w:t>
+            </w:r>
+            <w:proofErr w:type="gramStart"/>
+            <w:r>
+              <w:t>pass:</w:t>
+            </w:r>
+            <w:proofErr w:type="gramEnd"/>
             <w:r>
               <w:t xml:space="preserve"> </w:t>
             </w:r>
@@ -2277,13 +2292,23 @@
             <w:r>
               <w:t xml:space="preserve">Who can pass: </w:t>
             </w:r>
-            <w:r>
-              <w:rPr>
-                <w:b w:val="0"/>
-                <w:bCs w:val="0"/>
-                <w:u w:val="single"/>
-              </w:rPr>
-              <w:t>anyone, but follow the direction</w:t>
+            <w:proofErr w:type="gramStart"/>
+            <w:r>
+              <w:rPr>
+                <w:b w:val="0"/>
+                <w:bCs w:val="0"/>
+                <w:u w:val="single"/>
+              </w:rPr>
+              <w:t>anyone, but</w:t>
+            </w:r>
+            <w:proofErr w:type="gramEnd"/>
+            <w:r>
+              <w:rPr>
+                <w:b w:val="0"/>
+                <w:bCs w:val="0"/>
+                <w:u w:val="single"/>
+              </w:rPr>
+              <w:t xml:space="preserve"> follow the direction</w:t>
             </w:r>
             <w:r>
               <w:rPr>
@@ -2394,7 +2419,15 @@
               </w:rPr>
             </w:pPr>
             <w:r>
-              <w:t xml:space="preserve">Who can pass: </w:t>
+              <w:t xml:space="preserve">Who can </w:t>
+            </w:r>
+            <w:proofErr w:type="gramStart"/>
+            <w:r>
+              <w:t>pass:</w:t>
+            </w:r>
+            <w:proofErr w:type="gramEnd"/>
+            <w:r>
+              <w:t xml:space="preserve"> </w:t>
             </w:r>
             <w:r>
               <w:rPr>
@@ -2531,7 +2564,23 @@
                 <w:b/>
                 <w:bCs/>
               </w:rPr>
-              <w:t xml:space="preserve">Who can pass: </w:t>
+              <w:t xml:space="preserve">Who can </w:t>
+            </w:r>
+            <w:proofErr w:type="gramStart"/>
+            <w:r>
+              <w:rPr>
+                <w:b/>
+                <w:bCs/>
+              </w:rPr>
+              <w:t>pass:</w:t>
+            </w:r>
+            <w:proofErr w:type="gramEnd"/>
+            <w:r>
+              <w:rPr>
+                <w:b/>
+                <w:bCs/>
+              </w:rPr>
+              <w:t xml:space="preserve"> </w:t>
             </w:r>
             <w:r>
               <w:rPr>
@@ -2552,7 +2601,14 @@
               <w:rPr>
                 <w:u w:val="single"/>
               </w:rPr>
-              <w:t xml:space="preserve">OR ghost with “rope” </w:t>
+              <w:t>OR ghost with “</w:t>
+            </w:r>
+            <w:proofErr w:type="gramStart"/>
+            <w:r>
+              <w:rPr>
+                <w:u w:val="single"/>
+              </w:rPr>
+              <w:t xml:space="preserve">rope” </w:t>
             </w:r>
             <w:r>
               <w:rPr>
@@ -2560,6 +2616,7 @@
               </w:rPr>
               <w:t xml:space="preserve"> arm</w:t>
             </w:r>
+            <w:proofErr w:type="gramEnd"/>
             <w:r>
               <w:rPr>
                 <w:u w:val="single"/>
@@ -2674,7 +2731,15 @@
               </w:rPr>
             </w:pPr>
             <w:r>
-              <w:t xml:space="preserve">Who can pass: </w:t>
+              <w:t xml:space="preserve">Who can </w:t>
+            </w:r>
+            <w:proofErr w:type="gramStart"/>
+            <w:r>
+              <w:t>pass:</w:t>
+            </w:r>
+            <w:proofErr w:type="gramEnd"/>
+            <w:r>
+              <w:t xml:space="preserve"> </w:t>
             </w:r>
             <w:r>
               <w:rPr>
@@ -2803,8 +2868,17 @@
                 <w:b/>
                 <w:bCs/>
               </w:rPr>
-              <w:t>Who can pass:</w:t>
-            </w:r>
+              <w:t xml:space="preserve">Who can </w:t>
+            </w:r>
+            <w:proofErr w:type="gramStart"/>
+            <w:r>
+              <w:rPr>
+                <w:b/>
+                <w:bCs/>
+              </w:rPr>
+              <w:t>pass:</w:t>
+            </w:r>
+            <w:proofErr w:type="gramEnd"/>
             <w:r>
               <w:t xml:space="preserve"> </w:t>
             </w:r>
@@ -2938,7 +3012,15 @@
               </w:rPr>
             </w:pPr>
             <w:r>
-              <w:t xml:space="preserve">Who can pass: </w:t>
+              <w:t xml:space="preserve">Who can </w:t>
+            </w:r>
+            <w:proofErr w:type="gramStart"/>
+            <w:r>
+              <w:t>pass:</w:t>
+            </w:r>
+            <w:proofErr w:type="gramEnd"/>
+            <w:r>
+              <w:t xml:space="preserve"> </w:t>
             </w:r>
             <w:r>
               <w:rPr>
@@ -3121,7 +3203,23 @@
                 <w:b/>
                 <w:bCs/>
               </w:rPr>
-              <w:t xml:space="preserve">Who can pass: </w:t>
+              <w:t xml:space="preserve">Who can </w:t>
+            </w:r>
+            <w:proofErr w:type="gramStart"/>
+            <w:r>
+              <w:rPr>
+                <w:b/>
+                <w:bCs/>
+              </w:rPr>
+              <w:t>pass:</w:t>
+            </w:r>
+            <w:proofErr w:type="gramEnd"/>
+            <w:r>
+              <w:rPr>
+                <w:b/>
+                <w:bCs/>
+              </w:rPr>
+              <w:t xml:space="preserve"> </w:t>
             </w:r>
             <w:r>
               <w:rPr>
@@ -3629,11 +3727,16 @@
           </w:p>
           <w:p>
             <w:r>
-              <w:t>Allows to pass</w:t>
+              <w:t xml:space="preserve">Allows to </w:t>
+            </w:r>
+            <w:proofErr w:type="gramStart"/>
+            <w:r>
+              <w:t>pass</w:t>
             </w:r>
             <w:r>
               <w:t>:</w:t>
             </w:r>
+            <w:proofErr w:type="gramEnd"/>
             <w:r>
               <w:t xml:space="preserve"> </w:t>
             </w:r>
@@ -3756,11 +3859,16 @@
               <w:cnfStyle w:val="100000000000" w:firstRow="1" w:lastRow="0" w:firstColumn="0" w:lastColumn="0" w:oddVBand="0" w:evenVBand="0" w:oddHBand="0" w:evenHBand="0" w:firstRowFirstColumn="0" w:firstRowLastColumn="0" w:lastRowFirstColumn="0" w:lastRowLastColumn="0"/>
             </w:pPr>
             <w:r>
-              <w:t>Allows to pass</w:t>
+              <w:t xml:space="preserve">Allows to </w:t>
+            </w:r>
+            <w:proofErr w:type="gramStart"/>
+            <w:r>
+              <w:t>pass</w:t>
             </w:r>
             <w:r>
               <w:t>:</w:t>
             </w:r>
+            <w:proofErr w:type="gramEnd"/>
             <w:r>
               <w:t xml:space="preserve"> </w:t>
             </w:r>
@@ -3883,8 +3991,13 @@
               <w:t>Allows to</w:t>
             </w:r>
             <w:r>
-              <w:t xml:space="preserve"> pass:</w:t>
-            </w:r>
+              <w:t xml:space="preserve"> </w:t>
+            </w:r>
+            <w:proofErr w:type="gramStart"/>
+            <w:r>
+              <w:t>pass:</w:t>
+            </w:r>
+            <w:proofErr w:type="gramEnd"/>
             <w:r>
               <w:t xml:space="preserve"> </w:t>
             </w:r>
@@ -4122,8 +4235,13 @@
               <w:t>Allows to</w:t>
             </w:r>
             <w:r>
-              <w:t xml:space="preserve"> pass:</w:t>
-            </w:r>
+              <w:t xml:space="preserve"> </w:t>
+            </w:r>
+            <w:proofErr w:type="gramStart"/>
+            <w:r>
+              <w:t>pass:</w:t>
+            </w:r>
+            <w:proofErr w:type="gramEnd"/>
             <w:r>
               <w:rPr>
                 <w:b w:val="0"/>
@@ -4245,7 +4363,15 @@
               <w:t>Allows to</w:t>
             </w:r>
             <w:r>
-              <w:t xml:space="preserve"> pass: </w:t>
+              <w:t xml:space="preserve"> </w:t>
+            </w:r>
+            <w:proofErr w:type="gramStart"/>
+            <w:r>
+              <w:t>pass:</w:t>
+            </w:r>
+            <w:proofErr w:type="gramEnd"/>
+            <w:r>
+              <w:t xml:space="preserve"> </w:t>
             </w:r>
             <w:r>
               <w:rPr>
@@ -4394,6 +4520,14 @@
       </w:r>
       <w:r>
         <w:t>.</w:t>
+      </w:r>
+    </w:p>
+    <w:p>
+      <w:pPr>
+        <w:spacing w:after="0"/>
+      </w:pPr>
+      <w:r>
+        <w:t>The game takes: 1,5 hours.</w:t>
       </w:r>
     </w:p>
     <w:p>

</xml_diff>